<commit_message>
Chyba wszystko działało, teraz się zacznie :anguished:
</commit_message>
<xml_diff>
--- a/praca inż.docx
+++ b/praca inż.docx
@@ -668,25 +668,7 @@
                 <w:sz w:val="24"/>
                 <w:szCs w:val="24"/>
               </w:rPr>
-              <m:t>j</m:t>
-            </m:r>
-            <m:r>
-              <w:rPr>
-                <w:rFonts w:ascii="Cambria Math" w:eastAsia="Times New Roman" w:hAnsi="Cambria Math" w:cs="Times New Roman"/>
-                <w:color w:val="000000"/>
-                <w:sz w:val="24"/>
-                <w:szCs w:val="24"/>
-              </w:rPr>
-              <m:t>,</m:t>
-            </m:r>
-            <m:r>
-              <w:rPr>
-                <w:rFonts w:ascii="Cambria Math" w:eastAsia="Times New Roman" w:hAnsi="Cambria Math" w:cs="Times New Roman"/>
-                <w:color w:val="000000"/>
-                <w:sz w:val="24"/>
-                <w:szCs w:val="24"/>
-              </w:rPr>
-              <m:t>i</m:t>
+              <m:t>j,i</m:t>
             </m:r>
           </m:sub>
         </m:sSub>
@@ -981,7 +963,52 @@
           <w:sz w:val="24"/>
           <w:szCs w:val="24"/>
         </w:rPr>
-        <w:t>, gdzie  i jest numerem odwiedzonego miasta, to dążymy do:</w:t>
+        <w:t xml:space="preserve">, gdzie  i jest numerem odwiedzonego miasta, to </w:t>
+      </w:r>
+      <w:r>
+        <w:rPr>
+          <w:rFonts w:ascii="Times New Roman" w:eastAsia="Times New Roman" w:hAnsi="Times New Roman" w:cs="Times New Roman"/>
+          <w:color w:val="000000"/>
+          <w:sz w:val="24"/>
+          <w:szCs w:val="24"/>
+        </w:rPr>
+        <w:t>funkcja celu</w:t>
+      </w:r>
+      <w:r>
+        <w:rPr>
+          <w:rFonts w:ascii="Times New Roman" w:eastAsia="Times New Roman" w:hAnsi="Times New Roman" w:cs="Times New Roman"/>
+          <w:color w:val="000000"/>
+          <w:sz w:val="24"/>
+          <w:szCs w:val="24"/>
+        </w:rPr>
+        <w:t>(oceny)</w:t>
+      </w:r>
+      <w:r>
+        <w:rPr>
+          <w:rFonts w:ascii="Times New Roman" w:eastAsia="Times New Roman" w:hAnsi="Times New Roman" w:cs="Times New Roman"/>
+          <w:color w:val="000000"/>
+          <w:sz w:val="24"/>
+          <w:szCs w:val="24"/>
+        </w:rPr>
+        <w:t xml:space="preserve"> </w:t>
+      </w:r>
+      <w:r>
+        <w:rPr>
+          <w:rFonts w:ascii="Times New Roman" w:eastAsia="Times New Roman" w:hAnsi="Times New Roman" w:cs="Times New Roman"/>
+          <w:color w:val="000000"/>
+          <w:sz w:val="24"/>
+          <w:szCs w:val="24"/>
+        </w:rPr>
+        <w:t>przedstawiona jest jako</w:t>
+      </w:r>
+      <w:r>
+        <w:rPr>
+          <w:rFonts w:ascii="Times New Roman" w:eastAsia="Times New Roman" w:hAnsi="Times New Roman" w:cs="Times New Roman"/>
+          <w:color w:val="000000"/>
+          <w:sz w:val="24"/>
+          <w:szCs w:val="24"/>
+        </w:rPr>
+        <w:t>:</w:t>
       </w:r>
     </w:p>
     <w:p>
@@ -998,6 +1025,7 @@
       <w:pPr>
         <w:spacing w:after="0" w:line="360" w:lineRule="auto"/>
         <w:ind w:left="2880" w:firstLine="720"/>
+        <w:jc w:val="right"/>
         <w:rPr>
           <w:rFonts w:ascii="Times New Roman" w:eastAsia="Times New Roman" w:hAnsi="Times New Roman" w:cs="Times New Roman"/>
           <w:sz w:val="24"/>
@@ -1030,12 +1058,75 @@
           <w:szCs w:val="24"/>
         </w:rPr>
         <w:t>)</w:t>
+      </w:r>
+      <w:r>
+        <w:rPr>
+          <w:rFonts w:ascii="Times New Roman" w:eastAsia="Times New Roman" w:hAnsi="Times New Roman" w:cs="Times New Roman"/>
+          <w:color w:val="000000"/>
+          <w:sz w:val="24"/>
+          <w:szCs w:val="24"/>
+        </w:rPr>
+        <w:tab/>
+      </w:r>
+      <w:r>
+        <w:rPr>
+          <w:rFonts w:ascii="Times New Roman" w:eastAsia="Times New Roman" w:hAnsi="Times New Roman" w:cs="Times New Roman"/>
+          <w:color w:val="000000"/>
+          <w:sz w:val="24"/>
+          <w:szCs w:val="24"/>
+        </w:rPr>
+        <w:tab/>
+      </w:r>
+      <w:r>
+        <w:rPr>
+          <w:rFonts w:ascii="Times New Roman" w:eastAsia="Times New Roman" w:hAnsi="Times New Roman" w:cs="Times New Roman"/>
+          <w:color w:val="000000"/>
+          <w:sz w:val="24"/>
+          <w:szCs w:val="24"/>
+        </w:rPr>
+        <w:tab/>
+      </w:r>
+      <w:r>
+        <w:rPr>
+          <w:rFonts w:ascii="Times New Roman" w:eastAsia="Times New Roman" w:hAnsi="Times New Roman" w:cs="Times New Roman"/>
+          <w:color w:val="000000"/>
+          <w:sz w:val="24"/>
+          <w:szCs w:val="24"/>
+        </w:rPr>
+        <w:tab/>
+      </w:r>
+      <w:r>
+        <w:rPr>
+          <w:rFonts w:ascii="Times New Roman" w:eastAsia="Times New Roman" w:hAnsi="Times New Roman" w:cs="Times New Roman"/>
+          <w:color w:val="000000"/>
+          <w:sz w:val="24"/>
+          <w:szCs w:val="24"/>
+        </w:rPr>
+        <w:tab/>
+      </w:r>
+      <w:r>
+        <w:rPr>
+          <w:rFonts w:ascii="Times New Roman" w:eastAsia="Times New Roman" w:hAnsi="Times New Roman" w:cs="Times New Roman"/>
+          <w:color w:val="000000"/>
+          <w:sz w:val="24"/>
+          <w:szCs w:val="24"/>
+        </w:rPr>
+        <w:tab/>
+      </w:r>
+      <w:r>
+        <w:rPr>
+          <w:rFonts w:ascii="Times New Roman" w:eastAsia="Times New Roman" w:hAnsi="Times New Roman" w:cs="Times New Roman"/>
+          <w:color w:val="000000"/>
+          <w:sz w:val="24"/>
+          <w:szCs w:val="24"/>
+        </w:rPr>
+        <w:tab/>
       </w:r>
     </w:p>
     <w:p>
       <w:pPr>
         <w:spacing w:after="0" w:line="360" w:lineRule="auto"/>
-        <w:jc w:val="center"/>
+        <w:jc w:val="right"/>
         <w:rPr>
           <w:rFonts w:ascii="Times New Roman" w:eastAsia="Times New Roman" w:hAnsi="Times New Roman" w:cs="Times New Roman"/>
           <w:sz w:val="24"/>
@@ -1132,25 +1223,7 @@
                 <w:sz w:val="24"/>
                 <w:szCs w:val="24"/>
               </w:rPr>
-              <m:t>i</m:t>
-            </m:r>
-            <m:r>
-              <w:rPr>
-                <w:rFonts w:ascii="Cambria Math" w:eastAsia="Cambria Math" w:hAnsi="Cambria Math" w:cs="Cambria Math"/>
-                <w:color w:val="000000"/>
-                <w:sz w:val="24"/>
-                <w:szCs w:val="24"/>
-              </w:rPr>
-              <m:t>=</m:t>
-            </m:r>
-            <m:r>
-              <w:rPr>
-                <w:rFonts w:ascii="Cambria Math" w:eastAsia="Cambria Math" w:hAnsi="Cambria Math" w:cs="Cambria Math"/>
-                <w:color w:val="000000"/>
-                <w:sz w:val="24"/>
-                <w:szCs w:val="24"/>
-              </w:rPr>
-              <m:t>1</m:t>
+              <m:t>i=1</m:t>
             </m:r>
           </m:sub>
           <m:sup>
@@ -1161,16 +1234,7 @@
                 <w:sz w:val="24"/>
                 <w:szCs w:val="24"/>
               </w:rPr>
-              <m:t>n</m:t>
-            </m:r>
-            <m:r>
-              <w:rPr>
-                <w:rFonts w:ascii="Cambria Math" w:eastAsia="Cambria Math" w:hAnsi="Cambria Math" w:cs="Cambria Math"/>
-                <w:color w:val="000000"/>
-                <w:sz w:val="24"/>
-                <w:szCs w:val="24"/>
-              </w:rPr>
-              <m:t>-1</m:t>
+              <m:t>n-1</m:t>
             </m:r>
           </m:sup>
           <m:e>
@@ -1469,6 +1533,22 @@
       <w:r>
         <w:rPr>
           <w:rFonts w:ascii="Times New Roman" w:eastAsia="Times New Roman" w:hAnsi="Times New Roman" w:cs="Times New Roman"/>
+          <w:sz w:val="20"/>
+          <w:szCs w:val="20"/>
+        </w:rPr>
+        <w:tab/>
+      </w:r>
+      <w:r>
+        <w:rPr>
+          <w:rFonts w:ascii="Times New Roman" w:eastAsia="Times New Roman" w:hAnsi="Times New Roman" w:cs="Times New Roman"/>
+          <w:sz w:val="20"/>
+          <w:szCs w:val="20"/>
+        </w:rPr>
+        <w:tab/>
+      </w:r>
+      <w:r>
+        <w:rPr>
+          <w:rFonts w:ascii="Times New Roman" w:eastAsia="Times New Roman" w:hAnsi="Times New Roman" w:cs="Times New Roman"/>
           <w:sz w:val="24"/>
           <w:szCs w:val="20"/>
         </w:rPr>
@@ -1479,6 +1559,7 @@
       <w:pPr>
         <w:spacing w:after="0" w:line="360" w:lineRule="auto"/>
         <w:ind w:left="2880" w:firstLine="720"/>
+        <w:jc w:val="right"/>
         <w:rPr>
           <w:rFonts w:ascii="Times New Roman" w:eastAsia="Times New Roman" w:hAnsi="Times New Roman" w:cs="Times New Roman"/>
           <w:sz w:val="24"/>
@@ -1580,16 +1661,62 @@
           <m:t>=1</m:t>
         </m:r>
       </m:oMath>
-    </w:p>
-    <w:p>
-      <w:pPr>
-        <w:spacing w:after="240" w:line="240" w:lineRule="auto"/>
-        <w:rPr>
-          <w:rFonts w:ascii="Times New Roman" w:eastAsia="Times New Roman" w:hAnsi="Times New Roman" w:cs="Times New Roman"/>
-          <w:sz w:val="24"/>
-          <w:szCs w:val="24"/>
-        </w:rPr>
-      </w:pPr>
+      <w:r>
+        <w:rPr>
+          <w:rFonts w:ascii="Times New Roman" w:eastAsia="Times New Roman" w:hAnsi="Times New Roman" w:cs="Times New Roman"/>
+          <w:sz w:val="24"/>
+          <w:szCs w:val="24"/>
+        </w:rPr>
+        <w:tab/>
+      </w:r>
+      <w:r>
+        <w:rPr>
+          <w:rFonts w:ascii="Times New Roman" w:eastAsia="Times New Roman" w:hAnsi="Times New Roman" w:cs="Times New Roman"/>
+          <w:sz w:val="24"/>
+          <w:szCs w:val="24"/>
+        </w:rPr>
+        <w:tab/>
+      </w:r>
+      <w:r>
+        <w:rPr>
+          <w:rFonts w:ascii="Times New Roman" w:eastAsia="Times New Roman" w:hAnsi="Times New Roman" w:cs="Times New Roman"/>
+          <w:sz w:val="24"/>
+          <w:szCs w:val="24"/>
+        </w:rPr>
+        <w:tab/>
+      </w:r>
+      <w:r>
+        <w:rPr>
+          <w:rFonts w:ascii="Times New Roman" w:eastAsia="Times New Roman" w:hAnsi="Times New Roman" w:cs="Times New Roman"/>
+          <w:sz w:val="24"/>
+          <w:szCs w:val="24"/>
+        </w:rPr>
+        <w:tab/>
+      </w:r>
+      <w:r>
+        <w:rPr>
+          <w:rFonts w:ascii="Times New Roman" w:eastAsia="Times New Roman" w:hAnsi="Times New Roman" w:cs="Times New Roman"/>
+          <w:sz w:val="24"/>
+          <w:szCs w:val="24"/>
+        </w:rPr>
+        <w:tab/>
+      </w:r>
+      <w:r>
+        <w:rPr>
+          <w:rFonts w:ascii="Times New Roman" w:eastAsia="Times New Roman" w:hAnsi="Times New Roman" w:cs="Times New Roman"/>
+          <w:sz w:val="24"/>
+          <w:szCs w:val="24"/>
+        </w:rPr>
+        <w:tab/>
+      </w:r>
+      <w:r>
+        <w:rPr>
+          <w:rFonts w:ascii="Times New Roman" w:eastAsia="Times New Roman" w:hAnsi="Times New Roman" w:cs="Times New Roman"/>
+          <w:sz w:val="24"/>
+          <w:szCs w:val="24"/>
+        </w:rPr>
+        <w:tab/>
+      </w:r>
     </w:p>
     <w:p>
       <w:pPr>
@@ -2125,16 +2252,43 @@
           <w:sz w:val="24"/>
           <w:szCs w:val="24"/>
         </w:rPr>
-        <w:t>, to dąży</w:t>
-      </w:r>
-      <w:r>
-        <w:rPr>
-          <w:rFonts w:ascii="Times New Roman" w:eastAsia="Times New Roman" w:hAnsi="Times New Roman" w:cs="Times New Roman"/>
-          <w:color w:val="000000"/>
-          <w:sz w:val="24"/>
-          <w:szCs w:val="24"/>
-        </w:rPr>
-        <w:t>my do:</w:t>
+        <w:t xml:space="preserve">, to </w:t>
+      </w:r>
+      <w:r>
+        <w:rPr>
+          <w:rFonts w:ascii="Times New Roman" w:eastAsia="Times New Roman" w:hAnsi="Times New Roman" w:cs="Times New Roman"/>
+          <w:color w:val="000000"/>
+          <w:sz w:val="24"/>
+          <w:szCs w:val="24"/>
+        </w:rPr>
+        <w:t>funkcją celu</w:t>
+      </w:r>
+      <w:r>
+        <w:rPr>
+          <w:rFonts w:ascii="Times New Roman" w:eastAsia="Times New Roman" w:hAnsi="Times New Roman" w:cs="Times New Roman"/>
+          <w:color w:val="000000"/>
+          <w:sz w:val="24"/>
+          <w:szCs w:val="24"/>
+        </w:rPr>
+        <w:t xml:space="preserve"> (oceny)</w:t>
+      </w:r>
+      <w:r>
+        <w:rPr>
+          <w:rFonts w:ascii="Times New Roman" w:eastAsia="Times New Roman" w:hAnsi="Times New Roman" w:cs="Times New Roman"/>
+          <w:color w:val="000000"/>
+          <w:sz w:val="24"/>
+          <w:szCs w:val="24"/>
+        </w:rPr>
+        <w:t xml:space="preserve"> jest</w:t>
+      </w:r>
+      <w:r>
+        <w:rPr>
+          <w:rFonts w:ascii="Times New Roman" w:eastAsia="Times New Roman" w:hAnsi="Times New Roman" w:cs="Times New Roman"/>
+          <w:color w:val="000000"/>
+          <w:sz w:val="24"/>
+          <w:szCs w:val="24"/>
+        </w:rPr>
+        <w:t>:</w:t>
       </w:r>
     </w:p>
     <w:p>
@@ -2237,7 +2391,7 @@
     <w:p>
       <w:pPr>
         <w:spacing w:after="0" w:line="360" w:lineRule="auto"/>
-        <w:jc w:val="center"/>
+        <w:jc w:val="right"/>
         <w:rPr>
           <w:rFonts w:ascii="Times New Roman" w:eastAsia="Times New Roman" w:hAnsi="Times New Roman" w:cs="Times New Roman"/>
           <w:sz w:val="24"/>
@@ -2294,19 +2448,7 @@
             <w:sz w:val="24"/>
             <w:szCs w:val="24"/>
           </w:rPr>
-          <m:t>)</m:t>
-        </m:r>
-        <m:r>
-          <m:rPr>
-            <m:sty m:val="p"/>
-          </m:rPr>
-          <w:rPr>
-            <w:rFonts w:ascii="Cambria Math" w:eastAsia="Times New Roman" w:hAnsi="Cambria Math" w:cs="Times New Roman"/>
-            <w:color w:val="000000"/>
-            <w:sz w:val="24"/>
-            <w:szCs w:val="24"/>
-          </w:rPr>
-          <m:t>=</m:t>
+          <m:t>)=</m:t>
         </m:r>
         <m:nary>
           <m:naryPr>
@@ -2329,25 +2471,7 @@
                 <w:sz w:val="24"/>
                 <w:szCs w:val="24"/>
               </w:rPr>
-              <m:t>j</m:t>
-            </m:r>
-            <m:r>
-              <w:rPr>
-                <w:rFonts w:ascii="Cambria Math" w:eastAsia="Cambria Math" w:hAnsi="Cambria Math" w:cs="Cambria Math"/>
-                <w:color w:val="000000"/>
-                <w:sz w:val="24"/>
-                <w:szCs w:val="24"/>
-              </w:rPr>
-              <m:t>=</m:t>
-            </m:r>
-            <m:r>
-              <w:rPr>
-                <w:rFonts w:ascii="Cambria Math" w:eastAsia="Cambria Math" w:hAnsi="Cambria Math" w:cs="Cambria Math"/>
-                <w:color w:val="000000"/>
-                <w:sz w:val="24"/>
-                <w:szCs w:val="24"/>
-              </w:rPr>
-              <m:t>1</m:t>
+              <m:t>j=1</m:t>
             </m:r>
           </m:sub>
           <m:sup>
@@ -2455,6 +2579,38 @@
       <w:r>
         <w:rPr>
           <w:rFonts w:ascii="Times New Roman" w:eastAsia="Times New Roman" w:hAnsi="Times New Roman" w:cs="Times New Roman"/>
+          <w:sz w:val="20"/>
+          <w:szCs w:val="20"/>
+        </w:rPr>
+        <w:tab/>
+      </w:r>
+      <w:r>
+        <w:rPr>
+          <w:rFonts w:ascii="Times New Roman" w:eastAsia="Times New Roman" w:hAnsi="Times New Roman" w:cs="Times New Roman"/>
+          <w:sz w:val="20"/>
+          <w:szCs w:val="20"/>
+        </w:rPr>
+        <w:tab/>
+      </w:r>
+      <w:r>
+        <w:rPr>
+          <w:rFonts w:ascii="Times New Roman" w:eastAsia="Times New Roman" w:hAnsi="Times New Roman" w:cs="Times New Roman"/>
+          <w:sz w:val="20"/>
+          <w:szCs w:val="20"/>
+        </w:rPr>
+        <w:tab/>
+      </w:r>
+      <w:r>
+        <w:rPr>
+          <w:rFonts w:ascii="Times New Roman" w:eastAsia="Times New Roman" w:hAnsi="Times New Roman" w:cs="Times New Roman"/>
+          <w:sz w:val="20"/>
+          <w:szCs w:val="20"/>
+        </w:rPr>
+        <w:tab/>
+      </w:r>
+      <w:r>
+        <w:rPr>
+          <w:rFonts w:ascii="Times New Roman" w:eastAsia="Times New Roman" w:hAnsi="Times New Roman" w:cs="Times New Roman"/>
           <w:sz w:val="24"/>
           <w:szCs w:val="20"/>
         </w:rPr>
@@ -2520,25 +2676,7 @@
                 <w:sz w:val="24"/>
                 <w:szCs w:val="24"/>
               </w:rPr>
-              <m:t>j</m:t>
-            </m:r>
-            <m:r>
-              <w:rPr>
-                <w:rFonts w:ascii="Cambria Math" w:eastAsia="Cambria Math" w:hAnsi="Cambria Math" w:cs="Cambria Math"/>
-                <w:color w:val="000000"/>
-                <w:sz w:val="24"/>
-                <w:szCs w:val="24"/>
-              </w:rPr>
-              <m:t>=</m:t>
-            </m:r>
-            <m:r>
-              <w:rPr>
-                <w:rFonts w:ascii="Cambria Math" w:eastAsia="Cambria Math" w:hAnsi="Cambria Math" w:cs="Cambria Math"/>
-                <w:color w:val="000000"/>
-                <w:sz w:val="24"/>
-                <w:szCs w:val="24"/>
-              </w:rPr>
-              <m:t>1</m:t>
+              <m:t>j=1</m:t>
             </m:r>
           </m:sub>
           <m:sup>
@@ -3003,7 +3141,7 @@
           <w:sz w:val="24"/>
           <w:szCs w:val="24"/>
         </w:rPr>
-        <w:instrText>ADDIN CSL_CITATION {"citationItems":[{"id":"ITEM-1","itemData":{"DOI":"10.1109/CEC.2013.6557681","ISBN":"9781479904549","abstract":"There are some questions concerning the applicability of meta-heuristic methods for real-world problems; further, some researchers claim there is a growing gap between research and practice in this area. The reason is that the complexity of real-world problems is growing very fast (e.g. due to globalisation), while researchers experiment with benchmark problems that are fundamentally the same as those of 50 years ago. Thus there is a need for a new class of benchmark problems that reflect the characteristics of real-world problems. In this paper, two main characteristics of real-world problems are introduced: combination and interdependence. We argue that real-world problems usually consist of two or more sub-problems that are interdependent (to each other). This interdependence is responsible for the complexity of the real-world problems, while the type of complexity in current benchmark problems is missing. A new problem, called the travelling thief problem, is introduced; it is a combination of two well-known problems, the knapsack problem and the travelling salesman problem. Some parameters which are responsible for the interdependence of these two sub-problems are defined. Two sets of parameters are introduced that result in generating two instances of the travelling thief problem. The complexities that are raised by interdependences for these two instances are discussed in detail. Finally, a procedure for generating these two instances is given.","author":[{"dropping-particle":"","family":"Bonyadi","given":"Mohammad Reza","non-dropping-particle":"","parse-names":false,"suffix":""},{"dropping-particle":"","family":"Michalewicz","given":"Zbigniew","non-dropping-particle":"","parse-names":false,"suffix":""},{"dropping-particle":"","family":"Barone","given":"Luigi","non-dropping-particle":"","parse-names":false,"suffix":""}],"container-title":"2013 IEEE Congress on Evolutionary Computation, CEC 2013","id":"ITEM-1","issued":{"date-parts":[["2013","6"]]},"page":"1037-1044","publisher":"IEEE","title":"The travelling thief problem: The first step in the transition from theoretical problems to realistic problems","type":"paper-conference"},"uris":["http://www.mendeley.com/documents/?uuid=b87a30b7-df2a-3903-80ae-284160deea4e"]}],"mendeley":{"formattedCitation":"[1]","plainTextFormattedCitation":"[1]"},"properties":{"noteIndex":0},"schema":"https://github.com/citation-style-language/schema/raw/master/csl-citation.json"}</w:instrText>
+        <w:instrText>ADDIN CSL_CITATION {"citationItems":[{"id":"ITEM-1","itemData":{"DOI":"10.1109/CEC.2013.6557681","ISBN":"9781479904549","abstract":"There are some questions concerning the applicability of meta-heuristic methods for real-world problems; further, some researchers claim there is a growing gap between research and practice in this area. The reason is that the complexity of real-world problems is growing very fast (e.g. due to globalisation), while researchers experiment with benchmark problems that are fundamentally the same as those of 50 years ago. Thus there is a need for a new class of benchmark problems that reflect the characteristics of real-world problems. In this paper, two main characteristics of real-world problems are introduced: combination and interdependence. We argue that real-world problems usually consist of two or more sub-problems that are interdependent (to each other). This interdependence is responsible for the complexity of the real-world problems, while the type of complexity in current benchmark problems is missing. A new problem, called the travelling thief problem, is introduced; it is a combination of two well-known problems, the knapsack problem and the travelling salesman problem. Some parameters which are responsible for the interdependence of these two sub-problems are defined. Two sets of parameters are introduced that result in generating two instances of the travelling thief problem. The complexities that are raised by interdependences for these two instances are discussed in detail. Finally, a procedure for generating these two instances is given.","author":[{"dropping-particle":"","family":"Bonyadi","given":"Mohammad Reza","non-dropping-particle":"","parse-names":false,"suffix":""},{"dropping-particle":"","family":"Michalewicz","given":"Zbigniew","non-dropping-particle":"","parse-names":false,"suffix":""},{"dropping-particle":"","family":"Barone","given":"Luigi","non-dropping-particle":"","parse-names":false,"suffix":""}],"container-title":"2013 IEEE Congress on Evolutionary Computation, CEC 2013","id":"ITEM-1","issued":{"date-parts":[["2013","6"]]},"page":"1037-1044","publisher":"IEEE","title":"The travelling thief problem: The first step in the transition from theoretical problems to realistic problems","type":"paper-conference"},"uris":["http://www.mendeley.com/documents/?uuid=b87a30b7-df2a-3903-80ae-284160deea4e"]}],"mendeley":{"formattedCitation":"[1]","plainTextFormattedCitation":"[1]","previouslyFormattedCitation":"[1]"},"properties":{"noteIndex":0},"schema":"https://github.com/citation-style-language/schema/raw/master/csl-citation.json"}</w:instrText>
       </w:r>
       <w:r>
         <w:rPr>
@@ -3053,7 +3191,7 @@
     <w:p>
       <w:pPr>
         <w:spacing w:after="0" w:line="240" w:lineRule="auto"/>
-        <w:jc w:val="center"/>
+        <w:jc w:val="right"/>
         <w:rPr>
           <w:rFonts w:ascii="Times New Roman" w:eastAsia="Times New Roman" w:hAnsi="Times New Roman" w:cs="Times New Roman"/>
           <w:sz w:val="24"/>
@@ -3306,6 +3444,30 @@
           <w:sz w:val="24"/>
           <w:szCs w:val="24"/>
         </w:rPr>
+        <w:tab/>
+      </w:r>
+      <w:r>
+        <w:rPr>
+          <w:rFonts w:ascii="Times New Roman" w:eastAsia="Times New Roman" w:hAnsi="Times New Roman" w:cs="Times New Roman"/>
+          <w:sz w:val="24"/>
+          <w:szCs w:val="24"/>
+        </w:rPr>
+        <w:tab/>
+      </w:r>
+      <w:r>
+        <w:rPr>
+          <w:rFonts w:ascii="Times New Roman" w:eastAsia="Times New Roman" w:hAnsi="Times New Roman" w:cs="Times New Roman"/>
+          <w:sz w:val="24"/>
+          <w:szCs w:val="24"/>
+        </w:rPr>
+        <w:tab/>
+      </w:r>
+      <w:r>
+        <w:rPr>
+          <w:rFonts w:ascii="Times New Roman" w:eastAsia="Times New Roman" w:hAnsi="Times New Roman" w:cs="Times New Roman"/>
+          <w:sz w:val="24"/>
+          <w:szCs w:val="24"/>
+        </w:rPr>
         <w:t>(3)</w:t>
       </w:r>
     </w:p>
@@ -3639,7 +3801,15 @@
           <w:sz w:val="24"/>
           <w:szCs w:val="24"/>
         </w:rPr>
-        <w:t xml:space="preserve"> (patrz 1.2.2.) celem złodzieja jest:</w:t>
+        <w:t xml:space="preserve"> (patrz 1.2.2.) </w:t>
+      </w:r>
+      <w:r>
+        <w:rPr>
+          <w:rFonts w:ascii="Times New Roman" w:eastAsia="Times New Roman" w:hAnsi="Times New Roman" w:cs="Times New Roman"/>
+          <w:sz w:val="24"/>
+          <w:szCs w:val="24"/>
+        </w:rPr>
+        <w:t>funkcją celu złodzieja można zapisać jako:</w:t>
       </w:r>
     </w:p>
     <w:p>
@@ -3654,229 +3824,3590 @@
     </w:p>
     <w:p>
       <w:pPr>
+        <w:jc w:val="right"/>
+        <w:rPr>
+          <w:rFonts w:ascii="Times New Roman" w:eastAsiaTheme="minorEastAsia" w:hAnsi="Times New Roman" w:cs="Times New Roman"/>
+          <w:sz w:val="24"/>
+        </w:rPr>
+      </w:pPr>
+      <m:oMath>
+        <m:r>
+          <w:rPr>
+            <w:rFonts w:ascii="Cambria Math" w:eastAsia="Times New Roman" w:hAnsi="Cambria Math" w:cs="Times New Roman"/>
+            <w:sz w:val="24"/>
+            <w:szCs w:val="24"/>
+          </w:rPr>
+          <m:t>G</m:t>
+        </m:r>
+        <m:d>
+          <m:dPr>
+            <m:ctrlPr>
+              <w:rPr>
+                <w:rFonts w:ascii="Cambria Math" w:eastAsia="Times New Roman" w:hAnsi="Cambria Math" w:cs="Times New Roman"/>
+                <w:sz w:val="24"/>
+                <w:szCs w:val="24"/>
+              </w:rPr>
+            </m:ctrlPr>
+          </m:dPr>
+          <m:e>
+            <m:r>
+              <w:rPr>
+                <w:rFonts w:ascii="Cambria Math" w:eastAsia="Times New Roman" w:hAnsi="Cambria Math" w:cs="Times New Roman"/>
+                <w:sz w:val="24"/>
+                <w:szCs w:val="24"/>
+              </w:rPr>
+              <m:t>π</m:t>
+            </m:r>
+            <m:r>
+              <m:rPr>
+                <m:sty m:val="p"/>
+              </m:rPr>
+              <w:rPr>
+                <w:rFonts w:ascii="Cambria Math" w:eastAsia="Times New Roman" w:hAnsi="Cambria Math" w:cs="Times New Roman"/>
+                <w:sz w:val="24"/>
+                <w:szCs w:val="24"/>
+              </w:rPr>
+              <m:t xml:space="preserve">, </m:t>
+            </m:r>
+            <m:r>
+              <w:rPr>
+                <w:rFonts w:ascii="Cambria Math" w:eastAsia="Times New Roman" w:hAnsi="Cambria Math" w:cs="Times New Roman"/>
+                <w:sz w:val="24"/>
+                <w:szCs w:val="24"/>
+              </w:rPr>
+              <m:t>z</m:t>
+            </m:r>
+            <m:ctrlPr>
+              <w:rPr>
+                <w:rFonts w:ascii="Cambria Math" w:eastAsia="Times New Roman" w:hAnsi="Cambria Math" w:cs="Times New Roman"/>
+                <w:i/>
+                <w:iCs/>
+                <w:sz w:val="24"/>
+                <w:szCs w:val="24"/>
+              </w:rPr>
+            </m:ctrlPr>
+          </m:e>
+        </m:d>
+        <m:r>
+          <w:rPr>
+            <w:rFonts w:ascii="Cambria Math" w:eastAsia="Times New Roman" w:hAnsi="Cambria Math" w:cs="Times New Roman"/>
+            <w:sz w:val="24"/>
+            <w:szCs w:val="24"/>
+          </w:rPr>
+          <m:t xml:space="preserve">= </m:t>
+        </m:r>
+        <m:d>
+          <m:dPr>
+            <m:begChr m:val="{"/>
+            <m:endChr m:val=""/>
+            <m:ctrlPr>
+              <w:rPr>
+                <w:rFonts w:ascii="Cambria Math" w:hAnsi="Cambria Math"/>
+                <w:i/>
+              </w:rPr>
+            </m:ctrlPr>
+          </m:dPr>
+          <m:e>
+            <m:eqArr>
+              <m:eqArrPr>
+                <m:ctrlPr>
+                  <w:rPr>
+                    <w:rFonts w:ascii="Cambria Math" w:hAnsi="Cambria Math"/>
+                    <w:i/>
+                  </w:rPr>
+                </m:ctrlPr>
+              </m:eqArrPr>
+              <m:e>
+                <m:func>
+                  <m:funcPr>
+                    <m:ctrlPr>
+                      <w:rPr>
+                        <w:rFonts w:ascii="Cambria Math" w:hAnsi="Cambria Math"/>
+                        <w:i/>
+                      </w:rPr>
+                    </m:ctrlPr>
+                  </m:funcPr>
+                  <m:fName>
+                    <m:r>
+                      <m:rPr>
+                        <m:sty m:val="p"/>
+                      </m:rPr>
+                      <w:rPr>
+                        <w:rFonts w:ascii="Cambria Math" w:hAnsi="Cambria Math"/>
+                      </w:rPr>
+                      <m:t xml:space="preserve">min </m:t>
+                    </m:r>
+                  </m:fName>
+                  <m:e>
+                    <m:r>
+                      <w:rPr>
+                        <w:rFonts w:ascii="Cambria Math" w:hAnsi="Cambria Math"/>
+                      </w:rPr>
+                      <m:t>f(π, z)</m:t>
+                    </m:r>
+                  </m:e>
+                </m:func>
+              </m:e>
+              <m:e>
+                <m:func>
+                  <m:funcPr>
+                    <m:ctrlPr>
+                      <w:rPr>
+                        <w:rFonts w:ascii="Cambria Math" w:hAnsi="Cambria Math"/>
+                        <w:i/>
+                      </w:rPr>
+                    </m:ctrlPr>
+                  </m:funcPr>
+                  <m:fName>
+                    <m:r>
+                      <m:rPr>
+                        <m:sty m:val="p"/>
+                      </m:rPr>
+                      <w:rPr>
+                        <w:rFonts w:ascii="Cambria Math" w:hAnsi="Cambria Math"/>
+                      </w:rPr>
+                      <m:t xml:space="preserve">max </m:t>
+                    </m:r>
+                  </m:fName>
+                  <m:e>
+                    <m:r>
+                      <w:rPr>
+                        <w:rFonts w:ascii="Cambria Math" w:hAnsi="Cambria Math"/>
+                      </w:rPr>
+                      <m:t>g(π, z)</m:t>
+                    </m:r>
+                  </m:e>
+                </m:func>
+              </m:e>
+            </m:eqArr>
+          </m:e>
+        </m:d>
+      </m:oMath>
+      <w:r>
         <w:rPr>
           <w:rFonts w:eastAsiaTheme="minorEastAsia"/>
+        </w:rPr>
+        <w:tab/>
+      </w:r>
+      <w:r>
+        <w:rPr>
+          <w:rFonts w:eastAsiaTheme="minorEastAsia"/>
+        </w:rPr>
+        <w:tab/>
+      </w:r>
+      <w:r>
+        <w:rPr>
+          <w:rFonts w:eastAsiaTheme="minorEastAsia"/>
+        </w:rPr>
+        <w:tab/>
+      </w:r>
+      <w:r>
+        <w:rPr>
+          <w:rFonts w:eastAsiaTheme="minorEastAsia"/>
+        </w:rPr>
+        <w:tab/>
+      </w:r>
+      <w:r>
+        <w:rPr>
+          <w:rFonts w:eastAsiaTheme="minorEastAsia"/>
+        </w:rPr>
+        <w:tab/>
+      </w:r>
+      <w:r>
+        <w:rPr>
+          <w:rFonts w:ascii="Times New Roman" w:eastAsiaTheme="minorEastAsia" w:hAnsi="Times New Roman" w:cs="Times New Roman"/>
+          <w:sz w:val="24"/>
+        </w:rPr>
+        <w:t>(4)</w:t>
+      </w:r>
+    </w:p>
+    <w:p>
+      <w:pPr>
+        <w:jc w:val="right"/>
+        <w:rPr>
+          <w:rFonts w:eastAsiaTheme="minorEastAsia"/>
+        </w:rPr>
+      </w:pPr>
+    </w:p>
+    <w:p>
+      <w:pPr>
+        <w:ind w:firstLine="720"/>
+        <w:rPr>
+          <w:rFonts w:ascii="Times New Roman" w:hAnsi="Times New Roman" w:cs="Times New Roman"/>
+          <w:sz w:val="24"/>
+        </w:rPr>
+      </w:pPr>
+      <w:r>
+        <w:rPr>
+          <w:rFonts w:ascii="Times New Roman" w:hAnsi="Times New Roman" w:cs="Times New Roman"/>
+          <w:sz w:val="24"/>
+        </w:rPr>
+        <w:lastRenderedPageBreak/>
+        <w:t xml:space="preserve">Zmienna prędkości wprowadzona została celowo, aby lepiej oddać problem świata rzeczywistego. Jej obecność implikuje istnienie </w:t>
+      </w:r>
+      <w:r>
+        <w:rPr>
+          <w:rFonts w:ascii="Times New Roman" w:hAnsi="Times New Roman" w:cs="Times New Roman"/>
+          <w:b/>
+          <w:sz w:val="24"/>
+        </w:rPr>
+        <w:t>współzależności</w:t>
+      </w:r>
+      <w:r>
+        <w:rPr>
+          <w:rFonts w:ascii="Times New Roman" w:hAnsi="Times New Roman" w:cs="Times New Roman"/>
+          <w:sz w:val="24"/>
+        </w:rPr>
+        <w:t xml:space="preserve">. </w:t>
+      </w:r>
+    </w:p>
+    <w:p>
+      <w:pPr>
+        <w:jc w:val="center"/>
+        <w:rPr>
+          <w:rFonts w:ascii="Times New Roman" w:hAnsi="Times New Roman" w:cs="Times New Roman"/>
+          <w:sz w:val="24"/>
+        </w:rPr>
+      </w:pPr>
+      <w:r>
+        <w:rPr>
+          <w:rFonts w:ascii="Times New Roman" w:hAnsi="Times New Roman" w:cs="Times New Roman"/>
+          <w:noProof/>
+          <w:sz w:val="24"/>
+        </w:rPr>
+        <w:drawing>
+          <wp:inline distT="0" distB="0" distL="0" distR="0" wp14:anchorId="435A897C" wp14:editId="6022F98A">
+            <wp:extent cx="3971925" cy="2336901"/>
+            <wp:effectExtent l="0" t="0" r="0" b="6350"/>
+            <wp:docPr id="1" name="Picture 1"/>
+            <wp:cNvGraphicFramePr>
+              <a:graphicFrameLocks xmlns:a="http://schemas.openxmlformats.org/drawingml/2006/main" noChangeAspect="1"/>
+            </wp:cNvGraphicFramePr>
+            <a:graphic xmlns:a="http://schemas.openxmlformats.org/drawingml/2006/main">
+              <a:graphicData uri="http://schemas.openxmlformats.org/drawingml/2006/picture">
+                <pic:pic xmlns:pic="http://schemas.openxmlformats.org/drawingml/2006/picture">
+                  <pic:nvPicPr>
+                    <pic:cNvPr id="1" name="schemat współzależności - emo17-thief.png"/>
+                    <pic:cNvPicPr/>
+                  </pic:nvPicPr>
+                  <pic:blipFill>
+                    <a:blip r:embed="rId8" cstate="print">
+                      <a:extLst>
+                        <a:ext uri="{28A0092B-C50C-407E-A947-70E740481C1C}">
+                          <a14:useLocalDpi xmlns:a14="http://schemas.microsoft.com/office/drawing/2010/main" val="0"/>
+                        </a:ext>
+                      </a:extLst>
+                    </a:blip>
+                    <a:stretch>
+                      <a:fillRect/>
+                    </a:stretch>
+                  </pic:blipFill>
+                  <pic:spPr>
+                    <a:xfrm>
+                      <a:off x="0" y="0"/>
+                      <a:ext cx="3988067" cy="2346398"/>
+                    </a:xfrm>
+                    <a:prstGeom prst="rect">
+                      <a:avLst/>
+                    </a:prstGeom>
+                  </pic:spPr>
+                </pic:pic>
+              </a:graphicData>
+            </a:graphic>
+          </wp:inline>
+        </w:drawing>
+      </w:r>
+    </w:p>
+    <w:p>
+      <w:pPr>
+        <w:jc w:val="center"/>
+        <w:rPr>
+          <w:rFonts w:ascii="Times New Roman" w:hAnsi="Times New Roman" w:cs="Times New Roman"/>
+          <w:i/>
+          <w:sz w:val="24"/>
+        </w:rPr>
+      </w:pPr>
+      <w:r>
+        <w:rPr>
+          <w:rFonts w:ascii="Times New Roman" w:hAnsi="Times New Roman" w:cs="Times New Roman"/>
+          <w:i/>
+          <w:sz w:val="24"/>
+        </w:rPr>
+        <w:t>Rys.1. Schemat współzależności dla Wieloobiektowego Problemu Mobilnego Złodzieja</w:t>
+      </w:r>
+      <w:r>
+        <w:rPr>
+          <w:rFonts w:ascii="Times New Roman" w:hAnsi="Times New Roman" w:cs="Times New Roman"/>
+          <w:i/>
+          <w:sz w:val="24"/>
+        </w:rPr>
+        <w:fldChar w:fldCharType="begin" w:fldLock="1"/>
+      </w:r>
+      <w:r>
+        <w:rPr>
+          <w:rFonts w:ascii="Times New Roman" w:hAnsi="Times New Roman" w:cs="Times New Roman"/>
+          <w:i/>
+          <w:sz w:val="24"/>
+        </w:rPr>
+        <w:instrText>ADDIN CSL_CITATION {"citationItems":[{"id":"ITEM-1","itemData":{"DOI":"10.1007/978-3-319-54157-0_4","ISBN":"9783319541563","ISSN":"16113349","abstract":"© Springer International Publishing AG 2017. This publication investigates characteristics of and algorithms for the quite new and complex Bi-Objective Traveling Thief Problem, where the well-known Traveling Salesman Problem and Binary Knapsack Problem interact. The interdependence of these two components builds an interwoven system where solving one subproblem separately does not solve the overall problem. The objective space of the Bi- Objective Traveling Thief Problem has through the interaction of two discrete subproblems some interesting properties which are investigated.We propose different kind of algorithms to solve the Bi-Objective Traveling Thief Problem. The first proposed deterministic algorithm picks items on tours calculated by a Traveling Salesman Problem Solver greedily. As an extension, the greedy strategy is substituted by a Knapsack Problem Solver and the resulting Pareto front is locally optimized. These methods serve as a references for the performance of multi-objective evolutionary algorithms. Additional experiments on evolutionary factory and recombination operators are presented. The obtained results provide insights into principles of an exemplary bi-objective interwoven system and new starting points for ongoing research.","author":[{"dropping-particle":"","family":"Blank","given":"Julian","non-dropping-particle":"","parse-names":false,"suffix":""},{"dropping-particle":"","family":"Deb","given":"Kalyanmoy","non-dropping-particle":"","parse-names":false,"suffix":""},{"dropping-particle":"","family":"Mostaghim","given":"Sanaz","non-dropping-particle":"","parse-names":false,"suffix":""}],"container-title":"Lecture Notes in Computer Science (including subseries Lecture Notes in Artificial Intelligence and Lecture Notes in Bioinformatics)","id":"ITEM-1","issued":{"date-parts":[["2017"]]},"title":"Solving the bi-objective traveling thief problem with multi-objective evolutionary algorithms","type":"article-journal"},"uris":["http://www.mendeley.com/documents/?uuid=00c17493-355d-3c86-9f94-905c98220eb2"]}],"mendeley":{"formattedCitation":"[2]","plainTextFormattedCitation":"[2]"},"properties":{"noteIndex":0},"schema":"https://github.com/citation-style-language/schema/raw/master/csl-citation.json"}</w:instrText>
+      </w:r>
+      <w:r>
+        <w:rPr>
+          <w:rFonts w:ascii="Times New Roman" w:hAnsi="Times New Roman" w:cs="Times New Roman"/>
+          <w:i/>
+          <w:sz w:val="24"/>
+        </w:rPr>
+        <w:fldChar w:fldCharType="separate"/>
+      </w:r>
+      <w:r>
+        <w:rPr>
+          <w:rFonts w:ascii="Times New Roman" w:hAnsi="Times New Roman" w:cs="Times New Roman"/>
+          <w:i/>
+          <w:noProof/>
+          <w:sz w:val="24"/>
+        </w:rPr>
+        <w:t>[2]</w:t>
+      </w:r>
+      <w:r>
+        <w:rPr>
+          <w:rFonts w:ascii="Times New Roman" w:hAnsi="Times New Roman" w:cs="Times New Roman"/>
+          <w:i/>
+          <w:sz w:val="24"/>
+        </w:rPr>
+        <w:fldChar w:fldCharType="end"/>
+      </w:r>
+    </w:p>
+    <w:p>
+      <w:pPr>
+        <w:rPr>
+          <w:rFonts w:ascii="Times New Roman" w:hAnsi="Times New Roman" w:cs="Times New Roman"/>
+          <w:sz w:val="24"/>
+        </w:rPr>
+      </w:pPr>
+    </w:p>
+    <w:p>
+      <w:pPr>
+        <w:ind w:firstLine="720"/>
+        <w:rPr>
+          <w:rFonts w:ascii="Times New Roman" w:hAnsi="Times New Roman" w:cs="Times New Roman"/>
+          <w:sz w:val="24"/>
+        </w:rPr>
+      </w:pPr>
+      <w:r>
+        <w:rPr>
+          <w:rFonts w:ascii="Times New Roman" w:hAnsi="Times New Roman" w:cs="Times New Roman"/>
+          <w:sz w:val="24"/>
+        </w:rPr>
+        <w:t xml:space="preserve">Oznacza to, że jakość jednego rozwiązania wpływa bezpośrednio na jakość drugiego rozwiązania. </w:t>
+      </w:r>
+      <w:r>
+        <w:rPr>
+          <w:rFonts w:ascii="Times New Roman" w:hAnsi="Times New Roman" w:cs="Times New Roman"/>
+          <w:sz w:val="24"/>
+        </w:rPr>
+        <w:t xml:space="preserve">Wynika z tego, że </w:t>
+      </w:r>
+      <w:r>
+        <w:rPr>
+          <w:rFonts w:ascii="Times New Roman" w:hAnsi="Times New Roman" w:cs="Times New Roman"/>
+          <w:sz w:val="24"/>
+        </w:rPr>
+        <w:t xml:space="preserve">nawet znalezienie optymalnego rozwiązania jednego z podproblemów </w:t>
+      </w:r>
+      <w:r>
+        <w:rPr>
+          <w:rFonts w:ascii="Times New Roman" w:hAnsi="Times New Roman" w:cs="Times New Roman"/>
+          <w:sz w:val="24"/>
+        </w:rPr>
+        <w:t>nie musi być optymalne</w:t>
+      </w:r>
+      <w:r>
+        <w:rPr>
+          <w:rFonts w:ascii="Times New Roman" w:hAnsi="Times New Roman" w:cs="Times New Roman"/>
+          <w:sz w:val="24"/>
+        </w:rPr>
+        <w:t xml:space="preserve"> dla całego problemu, jeśli zajmujemy się oboma aspektami osobno. Rozwiązaniem zatem nie będzie ani minimum funkcji całkowitego czasu, ani maksimum uzyskanego zarobku. Należy więc rozpatrywać obie funkcje jednocześnie.</w:t>
+      </w:r>
+    </w:p>
+    <w:p>
+      <w:pPr>
+        <w:ind w:firstLine="720"/>
+        <w:rPr>
+          <w:rFonts w:ascii="Times New Roman" w:hAnsi="Times New Roman" w:cs="Times New Roman"/>
+          <w:sz w:val="24"/>
+        </w:rPr>
+      </w:pPr>
+    </w:p>
+    <w:p>
+      <w:pPr>
+        <w:rPr>
+          <w:rFonts w:ascii="Times New Roman" w:eastAsia="Times New Roman" w:hAnsi="Times New Roman" w:cs="Times New Roman"/>
+          <w:b/>
+          <w:bCs/>
+          <w:color w:val="000000"/>
+          <w:sz w:val="26"/>
+          <w:szCs w:val="26"/>
+        </w:rPr>
+      </w:pPr>
+      <w:r>
+        <w:rPr>
+          <w:rFonts w:ascii="Times New Roman" w:eastAsia="Times New Roman" w:hAnsi="Times New Roman" w:cs="Times New Roman"/>
+          <w:b/>
+          <w:bCs/>
+          <w:color w:val="000000"/>
+          <w:sz w:val="26"/>
+          <w:szCs w:val="26"/>
+        </w:rPr>
+        <w:t>    1.</w:t>
+      </w:r>
+      <w:r>
+        <w:rPr>
+          <w:rFonts w:ascii="Times New Roman" w:eastAsia="Times New Roman" w:hAnsi="Times New Roman" w:cs="Times New Roman"/>
+          <w:b/>
+          <w:bCs/>
+          <w:color w:val="000000"/>
+          <w:sz w:val="26"/>
+          <w:szCs w:val="26"/>
+        </w:rPr>
+        <w:t>3</w:t>
+      </w:r>
+      <w:r>
+        <w:rPr>
+          <w:rFonts w:ascii="Times New Roman" w:eastAsia="Times New Roman" w:hAnsi="Times New Roman" w:cs="Times New Roman"/>
+          <w:b/>
+          <w:bCs/>
+          <w:color w:val="000000"/>
+          <w:sz w:val="26"/>
+          <w:szCs w:val="26"/>
+        </w:rPr>
+        <w:t xml:space="preserve">. </w:t>
+      </w:r>
+      <w:r>
+        <w:rPr>
+          <w:rFonts w:ascii="Times New Roman" w:eastAsia="Times New Roman" w:hAnsi="Times New Roman" w:cs="Times New Roman"/>
+          <w:b/>
+          <w:bCs/>
+          <w:color w:val="000000"/>
+          <w:sz w:val="26"/>
+          <w:szCs w:val="26"/>
+        </w:rPr>
+        <w:t>Optymalizacja wielokryterialna</w:t>
+      </w:r>
+    </w:p>
+    <w:p>
+      <w:pPr>
+        <w:rPr>
+          <w:rFonts w:ascii="Times New Roman" w:eastAsia="Times New Roman" w:hAnsi="Times New Roman" w:cs="Times New Roman"/>
+          <w:bCs/>
+          <w:color w:val="000000"/>
+          <w:sz w:val="24"/>
+          <w:szCs w:val="26"/>
+        </w:rPr>
+      </w:pPr>
+      <w:r>
+        <w:rPr>
+          <w:rFonts w:ascii="Times New Roman" w:eastAsia="Times New Roman" w:hAnsi="Times New Roman" w:cs="Times New Roman"/>
+          <w:b/>
+          <w:bCs/>
+          <w:color w:val="000000"/>
+          <w:sz w:val="26"/>
+          <w:szCs w:val="26"/>
+        </w:rPr>
+        <w:tab/>
+      </w:r>
+      <w:r>
+        <w:rPr>
+          <w:rFonts w:ascii="Times New Roman" w:eastAsia="Times New Roman" w:hAnsi="Times New Roman" w:cs="Times New Roman"/>
+          <w:bCs/>
+          <w:color w:val="000000"/>
+          <w:sz w:val="24"/>
+          <w:szCs w:val="26"/>
+        </w:rPr>
+        <w:t xml:space="preserve">Dążenie do </w:t>
+      </w:r>
+      <w:r>
+        <w:rPr>
+          <w:rFonts w:ascii="Times New Roman" w:eastAsia="Times New Roman" w:hAnsi="Times New Roman" w:cs="Times New Roman"/>
+          <w:bCs/>
+          <w:color w:val="000000"/>
+          <w:sz w:val="24"/>
+          <w:szCs w:val="26"/>
+        </w:rPr>
+        <w:t>optymalizacji</w:t>
+      </w:r>
+      <w:r>
+        <w:rPr>
+          <w:rFonts w:ascii="Times New Roman" w:eastAsia="Times New Roman" w:hAnsi="Times New Roman" w:cs="Times New Roman"/>
+          <w:bCs/>
+          <w:color w:val="000000"/>
+          <w:sz w:val="24"/>
+          <w:szCs w:val="26"/>
+        </w:rPr>
+        <w:t xml:space="preserve"> jednocześnie</w:t>
+      </w:r>
+      <w:r>
+        <w:rPr>
+          <w:rFonts w:ascii="Times New Roman" w:eastAsia="Times New Roman" w:hAnsi="Times New Roman" w:cs="Times New Roman"/>
+          <w:bCs/>
+          <w:color w:val="000000"/>
+          <w:sz w:val="24"/>
+          <w:szCs w:val="26"/>
+        </w:rPr>
+        <w:t xml:space="preserve"> więcej niż jednej</w:t>
+      </w:r>
+      <w:r>
+        <w:rPr>
+          <w:rFonts w:ascii="Times New Roman" w:eastAsia="Times New Roman" w:hAnsi="Times New Roman" w:cs="Times New Roman"/>
+          <w:bCs/>
+          <w:color w:val="000000"/>
+          <w:sz w:val="24"/>
+          <w:szCs w:val="26"/>
+        </w:rPr>
+        <w:t xml:space="preserve"> funkcji celu </w:t>
+      </w:r>
+      <w:r>
+        <w:rPr>
+          <w:rFonts w:ascii="Times New Roman" w:eastAsia="Times New Roman" w:hAnsi="Times New Roman" w:cs="Times New Roman"/>
+          <w:bCs/>
+          <w:color w:val="000000"/>
+          <w:sz w:val="24"/>
+          <w:szCs w:val="26"/>
+        </w:rPr>
+        <w:t xml:space="preserve">nazywamy optymalizacją wielokryterialną. W przypadku niniejszej pracy mówiąc o takim rodzaju optymalizacji mamy na myśli dwa kryteria: </w:t>
+      </w:r>
+      <w:r>
+        <w:rPr>
+          <w:rFonts w:ascii="Times New Roman" w:eastAsia="Times New Roman" w:hAnsi="Times New Roman" w:cs="Times New Roman"/>
+          <w:bCs/>
+          <w:color w:val="000000"/>
+          <w:sz w:val="24"/>
+          <w:szCs w:val="26"/>
+        </w:rPr>
+        <w:t>zarobek</w:t>
+      </w:r>
+      <w:r>
+        <w:rPr>
+          <w:rFonts w:ascii="Times New Roman" w:eastAsia="Times New Roman" w:hAnsi="Times New Roman" w:cs="Times New Roman"/>
+          <w:bCs/>
+          <w:color w:val="000000"/>
+          <w:sz w:val="24"/>
+          <w:szCs w:val="26"/>
+        </w:rPr>
+        <w:t xml:space="preserve"> i </w:t>
+      </w:r>
+      <w:r>
+        <w:rPr>
+          <w:rFonts w:ascii="Times New Roman" w:eastAsia="Times New Roman" w:hAnsi="Times New Roman" w:cs="Times New Roman"/>
+          <w:bCs/>
+          <w:color w:val="000000"/>
+          <w:sz w:val="24"/>
+          <w:szCs w:val="26"/>
+        </w:rPr>
+        <w:t>czas</w:t>
+      </w:r>
+      <w:r>
+        <w:rPr>
+          <w:rFonts w:ascii="Times New Roman" w:eastAsia="Times New Roman" w:hAnsi="Times New Roman" w:cs="Times New Roman"/>
+          <w:bCs/>
+          <w:color w:val="000000"/>
+          <w:sz w:val="24"/>
+          <w:szCs w:val="26"/>
+        </w:rPr>
+        <w:t>.</w:t>
+      </w:r>
+      <w:r>
+        <w:rPr>
+          <w:rFonts w:ascii="Times New Roman" w:eastAsia="Times New Roman" w:hAnsi="Times New Roman" w:cs="Times New Roman"/>
+          <w:bCs/>
+          <w:color w:val="000000"/>
+          <w:sz w:val="24"/>
+          <w:szCs w:val="26"/>
+        </w:rPr>
+        <w:t xml:space="preserve"> </w:t>
+      </w:r>
+      <w:r>
+        <w:rPr>
+          <w:rFonts w:ascii="Times New Roman" w:eastAsia="Times New Roman" w:hAnsi="Times New Roman" w:cs="Times New Roman"/>
+          <w:bCs/>
+          <w:color w:val="000000"/>
+          <w:sz w:val="24"/>
+          <w:szCs w:val="26"/>
+        </w:rPr>
+        <w:t xml:space="preserve">W jej wyniku nie otrzymujemy jednego rozwiązania, które uznajemy za najlepsze, lecz zbiór tych punktów, które nie zostały zdominowane przez żadne inne. Zbiór ten nazywany jest </w:t>
+      </w:r>
+      <w:r>
+        <w:rPr>
+          <w:rFonts w:ascii="Times New Roman" w:eastAsia="Times New Roman" w:hAnsi="Times New Roman" w:cs="Times New Roman"/>
+          <w:bCs/>
+          <w:color w:val="000000"/>
+          <w:sz w:val="24"/>
+          <w:szCs w:val="26"/>
+        </w:rPr>
+        <w:t xml:space="preserve">zbiorem niezdominowanych lub pareto-optymalnych </w:t>
+      </w:r>
+      <w:r>
+        <w:rPr>
+          <w:rFonts w:ascii="Times New Roman" w:eastAsia="Times New Roman" w:hAnsi="Times New Roman" w:cs="Times New Roman"/>
+          <w:bCs/>
+          <w:color w:val="000000"/>
+          <w:sz w:val="24"/>
+          <w:szCs w:val="26"/>
+        </w:rPr>
+        <w:t>rozwiązań</w:t>
+      </w:r>
+      <w:r>
+        <w:rPr>
+          <w:rFonts w:ascii="Times New Roman" w:eastAsia="Times New Roman" w:hAnsi="Times New Roman" w:cs="Times New Roman"/>
+          <w:bCs/>
+          <w:color w:val="000000"/>
+          <w:sz w:val="24"/>
+          <w:szCs w:val="26"/>
+        </w:rPr>
+        <w:t>.</w:t>
+      </w:r>
+      <w:r>
+        <w:rPr>
+          <w:rFonts w:ascii="Times New Roman" w:eastAsia="Times New Roman" w:hAnsi="Times New Roman" w:cs="Times New Roman"/>
+          <w:bCs/>
+          <w:color w:val="000000"/>
+          <w:sz w:val="24"/>
+          <w:szCs w:val="26"/>
+        </w:rPr>
+        <w:fldChar w:fldCharType="begin" w:fldLock="1"/>
+      </w:r>
+      <w:r>
+        <w:rPr>
+          <w:rFonts w:ascii="Times New Roman" w:eastAsia="Times New Roman" w:hAnsi="Times New Roman" w:cs="Times New Roman"/>
+          <w:bCs/>
+          <w:color w:val="000000"/>
+          <w:sz w:val="24"/>
+          <w:szCs w:val="26"/>
+        </w:rPr>
+        <w:instrText>ADDIN CSL_CITATION {"citationItems":[{"id":"ITEM-1","itemData":{"abstract":"In many optimisation problems, analysts are often confronted with multiobjective decision problems. The most common purpose of an analysis is to choose the best trade-offs among all the defined and conflicting objectives. However, many optimisation studies are formulated as a problem whose goal is to find the “best” so- lution, which corresponds to the minimum or maximum value of a single objective function that lumps all differ- ent objectives into one. Water distribution system design is a multiobjective problem for which it is difficult to identify the true benefits and constraints due primarily to the uncertainty in future demands. This paper shows some shortcomings of the use of single-objective optimisation for water distribution system design and introduces a genetic algorithm multiobjective model that promises to ease the difficulties in applying optimisation and pro- viding decision support for that important problem. The optimisation model used in this paper utilises simple and intuitive objectives and constraints that are not difficult to formulate in mathematical terms. Those objectives allow a decision-maker to visualise the trade-offs between different benefits and costs, and more importantly to consider uncertainty in future demands and performance levels. This type of optimisation could also take into account that the system needs to be implemented in stages.","author":[{"dropping-particle":"","family":"Savic","given":"Dragan","non-dropping-particle":"","parse-names":false,"suffix":""},{"dropping-particle":"","family":"Savic","given":"Dragan","non-dropping-particle":"","parse-names":false,"suffix":""}],"container-title":"PROCEEDINGS OF THE FIRST BIENNIAL MEETING OF THE INTERNATIONAL ENVIRONMENTAL MODELLING AND SOFTWARE SOCIETY","id":"ITEM-1","issued":{"date-parts":[["2002","7","1"]]},"page":"7--12","title":"Single-objective vs. Multiobjective Optimisation for Integrated Decision Support, In: Integrated Assessment and Decision","type":"article-journal","volume":"1"},"uris":["http://www.mendeley.com/documents/?uuid=b947b8c7-f9b2-3a5d-8bbf-aa787919f6a7"]}],"mendeley":{"formattedCitation":"[3]","plainTextFormattedCitation":"[3]","previouslyFormattedCitation":"[3]"},"properties":{"noteIndex":0},"schema":"https://github.com/citation-style-language/schema/raw/master/csl-citation.json"}</w:instrText>
+      </w:r>
+      <w:r>
+        <w:rPr>
+          <w:rFonts w:ascii="Times New Roman" w:eastAsia="Times New Roman" w:hAnsi="Times New Roman" w:cs="Times New Roman"/>
+          <w:bCs/>
+          <w:color w:val="000000"/>
+          <w:sz w:val="24"/>
+          <w:szCs w:val="26"/>
+        </w:rPr>
+        <w:fldChar w:fldCharType="separate"/>
+      </w:r>
+      <w:r>
+        <w:rPr>
+          <w:rFonts w:ascii="Times New Roman" w:eastAsia="Times New Roman" w:hAnsi="Times New Roman" w:cs="Times New Roman"/>
+          <w:bCs/>
+          <w:noProof/>
+          <w:color w:val="000000"/>
+          <w:sz w:val="24"/>
+          <w:szCs w:val="26"/>
+        </w:rPr>
+        <w:t>[3]</w:t>
+      </w:r>
+      <w:r>
+        <w:rPr>
+          <w:rFonts w:ascii="Times New Roman" w:eastAsia="Times New Roman" w:hAnsi="Times New Roman" w:cs="Times New Roman"/>
+          <w:bCs/>
+          <w:color w:val="000000"/>
+          <w:sz w:val="24"/>
+          <w:szCs w:val="26"/>
+        </w:rPr>
+        <w:fldChar w:fldCharType="end"/>
+      </w:r>
+    </w:p>
+    <w:p>
+      <w:pPr>
+        <w:ind w:firstLine="720"/>
+        <w:rPr>
+          <w:rFonts w:ascii="Times New Roman" w:eastAsia="Times New Roman" w:hAnsi="Times New Roman" w:cs="Times New Roman"/>
+          <w:bCs/>
+          <w:color w:val="000000"/>
+          <w:sz w:val="24"/>
+          <w:szCs w:val="26"/>
+        </w:rPr>
+      </w:pPr>
+      <w:r>
+        <w:rPr>
+          <w:rFonts w:ascii="Times New Roman" w:eastAsia="Times New Roman" w:hAnsi="Times New Roman" w:cs="Times New Roman"/>
+          <w:bCs/>
+          <w:color w:val="000000"/>
+          <w:sz w:val="24"/>
+          <w:szCs w:val="26"/>
+        </w:rPr>
+        <w:t>Pojęcie optymalizacji</w:t>
+      </w:r>
+      <w:r>
+        <w:rPr>
+          <w:rFonts w:ascii="Times New Roman" w:eastAsia="Times New Roman" w:hAnsi="Times New Roman" w:cs="Times New Roman"/>
+          <w:bCs/>
+          <w:color w:val="000000"/>
+          <w:sz w:val="24"/>
+          <w:szCs w:val="26"/>
+        </w:rPr>
+        <w:t xml:space="preserve"> w sensie Pareto wywodzi się z ekonomii, natomiast </w:t>
+      </w:r>
+      <w:r>
+        <w:rPr>
+          <w:rFonts w:ascii="Times New Roman" w:eastAsia="Times New Roman" w:hAnsi="Times New Roman" w:cs="Times New Roman"/>
+          <w:bCs/>
+          <w:color w:val="000000"/>
+          <w:sz w:val="24"/>
+          <w:szCs w:val="26"/>
+        </w:rPr>
+        <w:t xml:space="preserve">przeniesione zostało na grunt obliczeń wielokryterialnych. Front pareto oznacza wszystkie te rozwiązania, które nie zostały zdominowane przez żadne inne rozwiązanie. Za osobnika w populacji uznaje się parę wektorów go tworzących. W tym wypadku jest to wektor π – permutacja drogi, oraz </w:t>
+      </w:r>
+      <w:r>
+        <w:rPr>
+          <w:rFonts w:ascii="Times New Roman" w:eastAsia="Times New Roman" w:hAnsi="Times New Roman" w:cs="Times New Roman"/>
+          <w:bCs/>
+          <w:i/>
+          <w:color w:val="000000"/>
+          <w:sz w:val="24"/>
+          <w:szCs w:val="26"/>
+        </w:rPr>
+        <w:t xml:space="preserve">z </w:t>
+      </w:r>
+      <w:r>
+        <w:rPr>
+          <w:rFonts w:ascii="Times New Roman" w:eastAsia="Times New Roman" w:hAnsi="Times New Roman" w:cs="Times New Roman"/>
+          <w:bCs/>
+          <w:color w:val="000000"/>
+          <w:sz w:val="24"/>
+          <w:szCs w:val="26"/>
+        </w:rPr>
+        <w:t xml:space="preserve">– plan pakowania. Z takiego osobnika otrzymujemy rozwiązanie obliczane jako  </w:t>
+      </w:r>
+      <w:r>
+        <w:rPr>
+          <w:rFonts w:ascii="Times New Roman" w:eastAsia="Times New Roman" w:hAnsi="Times New Roman" w:cs="Times New Roman"/>
+          <w:bCs/>
+          <w:color w:val="000000"/>
+          <w:sz w:val="24"/>
+          <w:szCs w:val="26"/>
+        </w:rPr>
+        <w:t xml:space="preserve">czas </w:t>
+      </w:r>
+      <w:r>
+        <w:rPr>
+          <w:rFonts w:ascii="Times New Roman" w:eastAsia="Times New Roman" w:hAnsi="Times New Roman" w:cs="Times New Roman"/>
+          <w:bCs/>
+          <w:i/>
+          <w:color w:val="000000"/>
+          <w:sz w:val="24"/>
+          <w:szCs w:val="26"/>
+        </w:rPr>
+        <w:t>t</w:t>
+      </w:r>
+      <w:r>
+        <w:rPr>
+          <w:rFonts w:ascii="Times New Roman" w:eastAsia="Times New Roman" w:hAnsi="Times New Roman" w:cs="Times New Roman"/>
+          <w:bCs/>
+          <w:color w:val="000000"/>
+          <w:sz w:val="24"/>
+          <w:szCs w:val="26"/>
+        </w:rPr>
+        <w:t xml:space="preserve"> = </w:t>
+      </w:r>
+      <w:r>
+        <w:rPr>
+          <w:rFonts w:ascii="Times New Roman" w:eastAsia="Times New Roman" w:hAnsi="Times New Roman" w:cs="Times New Roman"/>
+          <w:bCs/>
+          <w:i/>
+          <w:color w:val="000000"/>
+          <w:sz w:val="24"/>
+          <w:szCs w:val="26"/>
+        </w:rPr>
+        <w:t>f(</w:t>
+      </w:r>
+      <w:r>
+        <w:rPr>
+          <w:rFonts w:ascii="Times New Roman" w:eastAsia="Times New Roman" w:hAnsi="Times New Roman" w:cs="Times New Roman"/>
+          <w:bCs/>
+          <w:color w:val="000000"/>
+          <w:sz w:val="24"/>
+          <w:szCs w:val="26"/>
+        </w:rPr>
+        <w:t>π</w:t>
+      </w:r>
+      <w:r>
+        <w:rPr>
+          <w:rFonts w:ascii="Times New Roman" w:eastAsia="Times New Roman" w:hAnsi="Times New Roman" w:cs="Times New Roman"/>
+          <w:bCs/>
+          <w:color w:val="000000"/>
+          <w:sz w:val="24"/>
+          <w:szCs w:val="26"/>
+        </w:rPr>
+        <w:t xml:space="preserve">, </w:t>
+      </w:r>
+      <w:r>
+        <w:rPr>
+          <w:rFonts w:ascii="Times New Roman" w:eastAsia="Times New Roman" w:hAnsi="Times New Roman" w:cs="Times New Roman"/>
+          <w:bCs/>
+          <w:i/>
+          <w:color w:val="000000"/>
+          <w:sz w:val="24"/>
+          <w:szCs w:val="26"/>
+        </w:rPr>
+        <w:t xml:space="preserve">z) </w:t>
+      </w:r>
+      <w:r>
+        <w:rPr>
+          <w:rFonts w:ascii="Times New Roman" w:eastAsia="Times New Roman" w:hAnsi="Times New Roman" w:cs="Times New Roman"/>
+          <w:bCs/>
+          <w:color w:val="000000"/>
+          <w:sz w:val="24"/>
+          <w:szCs w:val="26"/>
+        </w:rPr>
+        <w:t xml:space="preserve">oraz </w:t>
+      </w:r>
+      <w:r>
+        <w:rPr>
+          <w:rFonts w:ascii="Times New Roman" w:eastAsia="Times New Roman" w:hAnsi="Times New Roman" w:cs="Times New Roman"/>
+          <w:bCs/>
+          <w:color w:val="000000"/>
+          <w:sz w:val="24"/>
+          <w:szCs w:val="26"/>
+        </w:rPr>
+        <w:t xml:space="preserve">zarobek </w:t>
+      </w:r>
+      <w:r>
+        <w:rPr>
+          <w:rFonts w:ascii="Times New Roman" w:eastAsia="Times New Roman" w:hAnsi="Times New Roman" w:cs="Times New Roman"/>
+          <w:bCs/>
+          <w:i/>
+          <w:color w:val="000000"/>
+          <w:sz w:val="24"/>
+          <w:szCs w:val="26"/>
+        </w:rPr>
+        <w:t>i</w:t>
+      </w:r>
+      <w:r>
+        <w:rPr>
+          <w:rFonts w:ascii="Times New Roman" w:eastAsia="Times New Roman" w:hAnsi="Times New Roman" w:cs="Times New Roman"/>
+          <w:bCs/>
+          <w:color w:val="000000"/>
+          <w:sz w:val="24"/>
+          <w:szCs w:val="26"/>
+        </w:rPr>
+        <w:t xml:space="preserve"> = </w:t>
+      </w:r>
+      <w:r>
+        <w:rPr>
+          <w:rFonts w:ascii="Times New Roman" w:eastAsia="Times New Roman" w:hAnsi="Times New Roman" w:cs="Times New Roman"/>
+          <w:bCs/>
+          <w:color w:val="000000"/>
+          <w:sz w:val="24"/>
+          <w:szCs w:val="26"/>
+        </w:rPr>
+        <w:t>g(</w:t>
+      </w:r>
+      <w:r>
+        <w:rPr>
+          <w:rFonts w:ascii="Times New Roman" w:eastAsia="Times New Roman" w:hAnsi="Times New Roman" w:cs="Times New Roman"/>
+          <w:bCs/>
+          <w:color w:val="000000"/>
+          <w:sz w:val="24"/>
+          <w:szCs w:val="26"/>
+        </w:rPr>
+        <w:t>π</w:t>
+      </w:r>
+      <w:r>
+        <w:rPr>
+          <w:rFonts w:ascii="Times New Roman" w:eastAsia="Times New Roman" w:hAnsi="Times New Roman" w:cs="Times New Roman"/>
+          <w:bCs/>
+          <w:color w:val="000000"/>
+          <w:sz w:val="24"/>
+          <w:szCs w:val="26"/>
+        </w:rPr>
+        <w:t xml:space="preserve">, z). Funkcje te nazywane są </w:t>
+      </w:r>
+      <w:r>
+        <w:rPr>
+          <w:rFonts w:ascii="Times New Roman" w:eastAsia="Times New Roman" w:hAnsi="Times New Roman" w:cs="Times New Roman"/>
+          <w:b/>
+          <w:bCs/>
+          <w:color w:val="000000"/>
+          <w:sz w:val="24"/>
+          <w:szCs w:val="26"/>
+        </w:rPr>
+        <w:t>funkcją oceny</w:t>
+      </w:r>
+      <w:r>
+        <w:rPr>
+          <w:rFonts w:ascii="Times New Roman" w:eastAsia="Times New Roman" w:hAnsi="Times New Roman" w:cs="Times New Roman"/>
+          <w:bCs/>
+          <w:color w:val="000000"/>
+          <w:sz w:val="24"/>
+          <w:szCs w:val="26"/>
+        </w:rPr>
+        <w:t xml:space="preserve">, funkcją celu lub fitenessem. </w:t>
+      </w:r>
+      <w:r>
+        <w:rPr>
+          <w:rFonts w:ascii="Times New Roman" w:eastAsia="Times New Roman" w:hAnsi="Times New Roman" w:cs="Times New Roman"/>
+          <w:bCs/>
+          <w:color w:val="000000"/>
+          <w:sz w:val="24"/>
+          <w:szCs w:val="26"/>
+        </w:rPr>
+        <w:t>Pojedynczym rozwiązaniem nazywamy więc punkt s = [</w:t>
+      </w:r>
+      <w:r>
+        <w:rPr>
+          <w:rFonts w:ascii="Times New Roman" w:eastAsia="Times New Roman" w:hAnsi="Times New Roman" w:cs="Times New Roman"/>
+          <w:bCs/>
+          <w:i/>
+          <w:color w:val="000000"/>
+          <w:sz w:val="24"/>
+          <w:szCs w:val="26"/>
+        </w:rPr>
+        <w:t>i, t</w:t>
+      </w:r>
+      <w:r>
+        <w:rPr>
+          <w:rFonts w:ascii="Times New Roman" w:eastAsia="Times New Roman" w:hAnsi="Times New Roman" w:cs="Times New Roman"/>
+          <w:bCs/>
+          <w:color w:val="000000"/>
+          <w:sz w:val="24"/>
+          <w:szCs w:val="26"/>
+        </w:rPr>
+        <w:t>].</w:t>
+      </w:r>
+    </w:p>
+    <w:p>
+      <w:pPr>
+        <w:ind w:firstLine="720"/>
+        <w:rPr>
+          <w:rFonts w:ascii="Times New Roman" w:eastAsia="Times New Roman" w:hAnsi="Times New Roman" w:cs="Times New Roman"/>
+          <w:bCs/>
+          <w:color w:val="000000"/>
+          <w:sz w:val="24"/>
+          <w:szCs w:val="26"/>
+        </w:rPr>
+      </w:pPr>
+    </w:p>
+    <w:p>
+      <w:pPr>
+        <w:ind w:firstLine="720"/>
+        <w:rPr>
+          <w:rFonts w:ascii="Times New Roman" w:eastAsia="Times New Roman" w:hAnsi="Times New Roman" w:cs="Times New Roman"/>
+          <w:bCs/>
+          <w:color w:val="000000"/>
+          <w:sz w:val="24"/>
+          <w:szCs w:val="26"/>
+        </w:rPr>
+      </w:pPr>
+      <w:r>
+        <w:rPr>
+          <w:rFonts w:ascii="Times New Roman" w:eastAsia="Times New Roman" w:hAnsi="Times New Roman" w:cs="Times New Roman"/>
+          <w:bCs/>
+          <w:color w:val="000000"/>
+          <w:sz w:val="24"/>
+          <w:szCs w:val="26"/>
+        </w:rPr>
+        <w:lastRenderedPageBreak/>
+        <w:t xml:space="preserve">Dla problemu TTP, gdy celem jest </w:t>
+      </w:r>
+      <w:r>
+        <w:rPr>
+          <w:rFonts w:ascii="Times New Roman" w:eastAsia="Times New Roman" w:hAnsi="Times New Roman" w:cs="Times New Roman"/>
+          <w:b/>
+          <w:bCs/>
+          <w:color w:val="000000"/>
+          <w:sz w:val="24"/>
+          <w:szCs w:val="26"/>
+        </w:rPr>
+        <w:t>minimalizacja czasu</w:t>
+      </w:r>
+      <w:r>
+        <w:rPr>
+          <w:rFonts w:ascii="Times New Roman" w:eastAsia="Times New Roman" w:hAnsi="Times New Roman" w:cs="Times New Roman"/>
+          <w:bCs/>
+          <w:color w:val="000000"/>
+          <w:sz w:val="24"/>
+          <w:szCs w:val="26"/>
+        </w:rPr>
+        <w:t xml:space="preserve"> i </w:t>
+      </w:r>
+      <w:r>
+        <w:rPr>
+          <w:rFonts w:ascii="Times New Roman" w:eastAsia="Times New Roman" w:hAnsi="Times New Roman" w:cs="Times New Roman"/>
+          <w:b/>
+          <w:bCs/>
+          <w:color w:val="000000"/>
+          <w:sz w:val="24"/>
+          <w:szCs w:val="26"/>
+        </w:rPr>
+        <w:t>maksymalizacja zysku</w:t>
+      </w:r>
+      <w:r>
+        <w:rPr>
+          <w:rFonts w:ascii="Times New Roman" w:eastAsia="Times New Roman" w:hAnsi="Times New Roman" w:cs="Times New Roman"/>
+          <w:bCs/>
+          <w:color w:val="000000"/>
+          <w:sz w:val="24"/>
+          <w:szCs w:val="26"/>
+        </w:rPr>
+        <w:t>, mówimy, że:</w:t>
+      </w:r>
+    </w:p>
+    <w:p>
+      <w:pPr>
+        <w:pStyle w:val="ListParagraph"/>
+        <w:numPr>
+          <w:ilvl w:val="0"/>
+          <w:numId w:val="2"/>
+        </w:numPr>
+        <w:rPr>
+          <w:rFonts w:ascii="Times New Roman" w:eastAsia="Times New Roman" w:hAnsi="Times New Roman" w:cs="Times New Roman"/>
+          <w:bCs/>
+          <w:color w:val="000000"/>
+          <w:sz w:val="24"/>
+          <w:szCs w:val="26"/>
+        </w:rPr>
+      </w:pPr>
+      <w:r>
+        <w:rPr>
+          <w:rFonts w:ascii="Times New Roman" w:eastAsia="Times New Roman" w:hAnsi="Times New Roman" w:cs="Times New Roman"/>
+          <w:bCs/>
+          <w:color w:val="000000"/>
+          <w:sz w:val="24"/>
+          <w:szCs w:val="26"/>
+        </w:rPr>
+        <w:t xml:space="preserve">rozwiązania </w:t>
+      </w:r>
+      <m:oMath>
+        <m:sSub>
+          <m:sSubPr>
+            <m:ctrlPr>
+              <w:rPr>
+                <w:rFonts w:ascii="Cambria Math" w:eastAsia="Times New Roman" w:hAnsi="Cambria Math" w:cs="Times New Roman"/>
+                <w:bCs/>
+                <w:i/>
+                <w:color w:val="000000"/>
+                <w:sz w:val="24"/>
+                <w:szCs w:val="26"/>
+              </w:rPr>
+            </m:ctrlPr>
+          </m:sSubPr>
+          <m:e>
+            <m:r>
+              <w:rPr>
+                <w:rFonts w:ascii="Cambria Math" w:eastAsia="Times New Roman" w:hAnsi="Cambria Math" w:cs="Times New Roman"/>
+                <w:color w:val="000000"/>
+                <w:sz w:val="24"/>
+                <w:szCs w:val="26"/>
+              </w:rPr>
+              <m:t>s</m:t>
+            </m:r>
+          </m:e>
+          <m:sub>
+            <m:r>
+              <w:rPr>
+                <w:rFonts w:ascii="Cambria Math" w:eastAsia="Times New Roman" w:hAnsi="Cambria Math" w:cs="Times New Roman"/>
+                <w:color w:val="000000"/>
+                <w:sz w:val="24"/>
+                <w:szCs w:val="26"/>
+              </w:rPr>
+              <m:t>1</m:t>
+            </m:r>
+          </m:sub>
+        </m:sSub>
+      </m:oMath>
+      <w:r>
+        <w:rPr>
+          <w:rFonts w:ascii="Times New Roman" w:eastAsia="Times New Roman" w:hAnsi="Times New Roman" w:cs="Times New Roman"/>
+          <w:bCs/>
+          <w:color w:val="000000"/>
+          <w:sz w:val="24"/>
+          <w:szCs w:val="26"/>
+        </w:rPr>
+        <w:t xml:space="preserve"> i </w:t>
+      </w:r>
+      <m:oMath>
+        <m:sSub>
+          <m:sSubPr>
+            <m:ctrlPr>
+              <w:rPr>
+                <w:rFonts w:ascii="Cambria Math" w:eastAsia="Times New Roman" w:hAnsi="Cambria Math" w:cs="Times New Roman"/>
+                <w:bCs/>
+                <w:i/>
+                <w:color w:val="000000"/>
+                <w:sz w:val="24"/>
+                <w:szCs w:val="26"/>
+              </w:rPr>
+            </m:ctrlPr>
+          </m:sSubPr>
+          <m:e>
+            <m:r>
+              <w:rPr>
+                <w:rFonts w:ascii="Cambria Math" w:eastAsia="Times New Roman" w:hAnsi="Cambria Math" w:cs="Times New Roman"/>
+                <w:color w:val="000000"/>
+                <w:sz w:val="24"/>
+                <w:szCs w:val="26"/>
+              </w:rPr>
+              <m:t>s</m:t>
+            </m:r>
+          </m:e>
+          <m:sub>
+            <m:r>
+              <w:rPr>
+                <w:rFonts w:ascii="Cambria Math" w:eastAsia="Times New Roman" w:hAnsi="Cambria Math" w:cs="Times New Roman"/>
+                <w:color w:val="000000"/>
+                <w:sz w:val="24"/>
+                <w:szCs w:val="26"/>
+              </w:rPr>
+              <m:t>2</m:t>
+            </m:r>
+          </m:sub>
+        </m:sSub>
+      </m:oMath>
+      <w:r>
+        <w:rPr>
+          <w:rFonts w:ascii="Times New Roman" w:eastAsia="Times New Roman" w:hAnsi="Times New Roman" w:cs="Times New Roman"/>
+          <w:bCs/>
+          <w:color w:val="000000"/>
+          <w:sz w:val="24"/>
+          <w:szCs w:val="26"/>
+        </w:rPr>
+        <w:t xml:space="preserve"> są </w:t>
+      </w:r>
+      <w:r>
+        <w:rPr>
+          <w:rFonts w:ascii="Times New Roman" w:eastAsia="Times New Roman" w:hAnsi="Times New Roman" w:cs="Times New Roman"/>
+          <w:b/>
+          <w:bCs/>
+          <w:color w:val="000000"/>
+          <w:sz w:val="24"/>
+          <w:szCs w:val="26"/>
+        </w:rPr>
+        <w:t>równe</w:t>
+      </w:r>
+      <w:r>
+        <w:rPr>
+          <w:rFonts w:ascii="Times New Roman" w:eastAsia="Times New Roman" w:hAnsi="Times New Roman" w:cs="Times New Roman"/>
+          <w:bCs/>
+          <w:color w:val="000000"/>
+          <w:sz w:val="24"/>
+          <w:szCs w:val="26"/>
+        </w:rPr>
+        <w:t>, jeśli:</w:t>
+      </w:r>
+    </w:p>
+    <w:p>
+      <w:pPr>
+        <w:ind w:firstLine="720"/>
+        <w:jc w:val="right"/>
+        <w:rPr>
+          <w:rFonts w:ascii="Times New Roman" w:eastAsia="Times New Roman" w:hAnsi="Times New Roman" w:cs="Times New Roman"/>
+          <w:bCs/>
+          <w:color w:val="000000"/>
+          <w:sz w:val="24"/>
+          <w:szCs w:val="26"/>
+        </w:rPr>
+      </w:pPr>
+      <m:oMath>
+        <m:sSub>
+          <m:sSubPr>
+            <m:ctrlPr>
+              <w:rPr>
+                <w:rFonts w:ascii="Cambria Math" w:eastAsia="Times New Roman" w:hAnsi="Cambria Math" w:cs="Times New Roman"/>
+                <w:bCs/>
+                <w:i/>
+                <w:color w:val="000000"/>
+                <w:sz w:val="24"/>
+                <w:szCs w:val="26"/>
+              </w:rPr>
+            </m:ctrlPr>
+          </m:sSubPr>
+          <m:e>
+            <m:r>
+              <w:rPr>
+                <w:rFonts w:ascii="Cambria Math" w:eastAsia="Times New Roman" w:hAnsi="Cambria Math" w:cs="Times New Roman"/>
+                <w:color w:val="000000"/>
+                <w:sz w:val="24"/>
+                <w:szCs w:val="26"/>
+              </w:rPr>
+              <m:t>(</m:t>
+            </m:r>
+            <m:r>
+              <w:rPr>
+                <w:rFonts w:ascii="Cambria Math" w:eastAsia="Times New Roman" w:hAnsi="Cambria Math" w:cs="Times New Roman"/>
+                <w:color w:val="000000"/>
+                <w:sz w:val="24"/>
+                <w:szCs w:val="26"/>
+              </w:rPr>
+              <m:t>i</m:t>
+            </m:r>
+          </m:e>
+          <m:sub>
+            <m:r>
+              <w:rPr>
+                <w:rFonts w:ascii="Cambria Math" w:eastAsia="Times New Roman" w:hAnsi="Cambria Math" w:cs="Times New Roman"/>
+                <w:color w:val="000000"/>
+                <w:sz w:val="24"/>
+                <w:szCs w:val="26"/>
+              </w:rPr>
+              <m:t>1</m:t>
+            </m:r>
+          </m:sub>
+        </m:sSub>
+        <m:r>
+          <m:rPr>
+            <m:sty m:val="p"/>
+          </m:rPr>
+          <w:rPr>
+            <w:rFonts w:ascii="Cambria Math" w:eastAsia="Times New Roman" w:hAnsi="Cambria Math" w:cs="Times New Roman"/>
+            <w:color w:val="000000"/>
+            <w:sz w:val="24"/>
+            <w:szCs w:val="26"/>
+          </w:rPr>
+          <m:t>=</m:t>
+        </m:r>
+        <m:sSub>
+          <m:sSubPr>
+            <m:ctrlPr>
+              <w:rPr>
+                <w:rFonts w:ascii="Cambria Math" w:eastAsia="Times New Roman" w:hAnsi="Cambria Math" w:cs="Times New Roman"/>
+                <w:bCs/>
+                <w:i/>
+                <w:color w:val="000000"/>
+                <w:sz w:val="24"/>
+                <w:szCs w:val="26"/>
+              </w:rPr>
+            </m:ctrlPr>
+          </m:sSubPr>
+          <m:e>
+            <m:r>
+              <w:rPr>
+                <w:rFonts w:ascii="Cambria Math" w:eastAsia="Times New Roman" w:hAnsi="Cambria Math" w:cs="Times New Roman"/>
+                <w:color w:val="000000"/>
+                <w:sz w:val="24"/>
+                <w:szCs w:val="26"/>
+              </w:rPr>
+              <m:t>i</m:t>
+            </m:r>
+          </m:e>
+          <m:sub>
+            <m:r>
+              <w:rPr>
+                <w:rFonts w:ascii="Cambria Math" w:eastAsia="Times New Roman" w:hAnsi="Cambria Math" w:cs="Times New Roman"/>
+                <w:color w:val="000000"/>
+                <w:sz w:val="24"/>
+                <w:szCs w:val="26"/>
+              </w:rPr>
+              <m:t>2</m:t>
+            </m:r>
+          </m:sub>
+        </m:sSub>
+        <m:r>
+          <m:rPr>
+            <m:sty m:val="p"/>
+          </m:rPr>
+          <w:rPr>
+            <w:rFonts w:ascii="Cambria Math" w:eastAsia="Times New Roman" w:hAnsi="Cambria Math" w:cs="Times New Roman"/>
+            <w:color w:val="000000"/>
+            <w:sz w:val="24"/>
+            <w:szCs w:val="26"/>
+          </w:rPr>
+          <m:t xml:space="preserve"> ˄</m:t>
+        </m:r>
+        <m:r>
+          <m:rPr>
+            <m:sty m:val="p"/>
+          </m:rPr>
+          <w:rPr>
+            <w:rFonts w:ascii="Cambria Math" w:eastAsia="Times New Roman" w:hAnsi="Times New Roman" w:cs="Times New Roman"/>
+            <w:color w:val="000000"/>
+            <w:sz w:val="24"/>
+            <w:szCs w:val="26"/>
+          </w:rPr>
+          <m:t xml:space="preserve"> </m:t>
+        </m:r>
+        <m:sSub>
+          <m:sSubPr>
+            <m:ctrlPr>
+              <w:rPr>
+                <w:rFonts w:ascii="Cambria Math" w:eastAsia="Times New Roman" w:hAnsi="Cambria Math" w:cs="Times New Roman"/>
+                <w:bCs/>
+                <w:i/>
+                <w:color w:val="000000"/>
+                <w:sz w:val="24"/>
+                <w:szCs w:val="26"/>
+              </w:rPr>
+            </m:ctrlPr>
+          </m:sSubPr>
+          <m:e>
+            <m:r>
+              <w:rPr>
+                <w:rFonts w:ascii="Cambria Math" w:eastAsia="Times New Roman" w:hAnsi="Cambria Math" w:cs="Times New Roman"/>
+                <w:color w:val="000000"/>
+                <w:sz w:val="24"/>
+                <w:szCs w:val="26"/>
+              </w:rPr>
+              <m:t>t</m:t>
+            </m:r>
+          </m:e>
+          <m:sub>
+            <m:r>
+              <w:rPr>
+                <w:rFonts w:ascii="Cambria Math" w:eastAsia="Times New Roman" w:hAnsi="Cambria Math" w:cs="Times New Roman"/>
+                <w:color w:val="000000"/>
+                <w:sz w:val="24"/>
+                <w:szCs w:val="26"/>
+              </w:rPr>
+              <m:t>1</m:t>
+            </m:r>
+          </m:sub>
+        </m:sSub>
+        <m:r>
+          <w:rPr>
+            <w:rFonts w:ascii="Cambria Math" w:eastAsia="Times New Roman" w:hAnsi="Cambria Math" w:cs="Times New Roman"/>
+            <w:color w:val="000000"/>
+            <w:sz w:val="24"/>
+            <w:szCs w:val="26"/>
+          </w:rPr>
+          <m:t>=</m:t>
+        </m:r>
+        <m:sSub>
+          <m:sSubPr>
+            <m:ctrlPr>
+              <w:rPr>
+                <w:rFonts w:ascii="Cambria Math" w:eastAsia="Times New Roman" w:hAnsi="Cambria Math" w:cs="Times New Roman"/>
+                <w:bCs/>
+                <w:i/>
+                <w:color w:val="000000"/>
+                <w:sz w:val="24"/>
+                <w:szCs w:val="26"/>
+              </w:rPr>
+            </m:ctrlPr>
+          </m:sSubPr>
+          <m:e>
+            <m:r>
+              <w:rPr>
+                <w:rFonts w:ascii="Cambria Math" w:eastAsia="Times New Roman" w:hAnsi="Cambria Math" w:cs="Times New Roman"/>
+                <w:color w:val="000000"/>
+                <w:sz w:val="24"/>
+                <w:szCs w:val="26"/>
+              </w:rPr>
+              <m:t>t</m:t>
+            </m:r>
+          </m:e>
+          <m:sub>
+            <m:r>
+              <w:rPr>
+                <w:rFonts w:ascii="Cambria Math" w:eastAsia="Times New Roman" w:hAnsi="Cambria Math" w:cs="Times New Roman"/>
+                <w:color w:val="000000"/>
+                <w:sz w:val="24"/>
+                <w:szCs w:val="26"/>
+              </w:rPr>
+              <m:t>2</m:t>
+            </m:r>
+          </m:sub>
+        </m:sSub>
+        <m:r>
+          <w:rPr>
+            <w:rFonts w:ascii="Cambria Math" w:eastAsia="Times New Roman" w:hAnsi="Cambria Math" w:cs="Times New Roman"/>
+            <w:color w:val="000000"/>
+            <w:sz w:val="24"/>
+            <w:szCs w:val="26"/>
+          </w:rPr>
+          <m:t xml:space="preserve">) ˅ </m:t>
+        </m:r>
+        <m:sSub>
+          <m:sSubPr>
+            <m:ctrlPr>
+              <w:rPr>
+                <w:rFonts w:ascii="Cambria Math" w:eastAsia="Times New Roman" w:hAnsi="Cambria Math" w:cs="Times New Roman"/>
+                <w:bCs/>
+                <w:i/>
+                <w:color w:val="000000"/>
+                <w:sz w:val="24"/>
+                <w:szCs w:val="26"/>
+              </w:rPr>
+            </m:ctrlPr>
+          </m:sSubPr>
+          <m:e>
+            <m:r>
+              <w:rPr>
+                <w:rFonts w:ascii="Cambria Math" w:eastAsia="Times New Roman" w:hAnsi="Cambria Math" w:cs="Times New Roman"/>
+                <w:color w:val="000000"/>
+                <w:sz w:val="24"/>
+                <w:szCs w:val="26"/>
+              </w:rPr>
+              <m:t>(</m:t>
+            </m:r>
+            <m:r>
+              <w:rPr>
+                <w:rFonts w:ascii="Cambria Math" w:eastAsia="Times New Roman" w:hAnsi="Cambria Math" w:cs="Times New Roman"/>
+                <w:color w:val="000000"/>
+                <w:sz w:val="24"/>
+                <w:szCs w:val="26"/>
+              </w:rPr>
+              <m:t>i</m:t>
+            </m:r>
+          </m:e>
+          <m:sub>
+            <m:r>
+              <w:rPr>
+                <w:rFonts w:ascii="Cambria Math" w:eastAsia="Times New Roman" w:hAnsi="Cambria Math" w:cs="Times New Roman"/>
+                <w:color w:val="000000"/>
+                <w:sz w:val="24"/>
+                <w:szCs w:val="26"/>
+              </w:rPr>
+              <m:t>1</m:t>
+            </m:r>
+          </m:sub>
+        </m:sSub>
+        <m:r>
+          <m:rPr>
+            <m:sty m:val="p"/>
+          </m:rPr>
+          <w:rPr>
+            <w:rFonts w:ascii="Cambria Math" w:eastAsia="Times New Roman" w:hAnsi="Cambria Math" w:cs="Times New Roman"/>
+            <w:color w:val="000000"/>
+            <w:sz w:val="24"/>
+            <w:szCs w:val="26"/>
+          </w:rPr>
+          <m:t>&gt;</m:t>
+        </m:r>
+        <m:sSub>
+          <m:sSubPr>
+            <m:ctrlPr>
+              <w:rPr>
+                <w:rFonts w:ascii="Cambria Math" w:eastAsia="Times New Roman" w:hAnsi="Cambria Math" w:cs="Times New Roman"/>
+                <w:bCs/>
+                <w:i/>
+                <w:color w:val="000000"/>
+                <w:sz w:val="24"/>
+                <w:szCs w:val="26"/>
+              </w:rPr>
+            </m:ctrlPr>
+          </m:sSubPr>
+          <m:e>
+            <m:r>
+              <w:rPr>
+                <w:rFonts w:ascii="Cambria Math" w:eastAsia="Times New Roman" w:hAnsi="Cambria Math" w:cs="Times New Roman"/>
+                <w:color w:val="000000"/>
+                <w:sz w:val="24"/>
+                <w:szCs w:val="26"/>
+              </w:rPr>
+              <m:t>i</m:t>
+            </m:r>
+          </m:e>
+          <m:sub>
+            <m:r>
+              <w:rPr>
+                <w:rFonts w:ascii="Cambria Math" w:eastAsia="Times New Roman" w:hAnsi="Cambria Math" w:cs="Times New Roman"/>
+                <w:color w:val="000000"/>
+                <w:sz w:val="24"/>
+                <w:szCs w:val="26"/>
+              </w:rPr>
+              <m:t>2</m:t>
+            </m:r>
+          </m:sub>
+        </m:sSub>
+        <m:r>
+          <m:rPr>
+            <m:sty m:val="p"/>
+          </m:rPr>
+          <w:rPr>
+            <w:rFonts w:ascii="Cambria Math" w:eastAsia="Times New Roman" w:hAnsi="Cambria Math" w:cs="Times New Roman"/>
+            <w:color w:val="000000"/>
+            <w:sz w:val="24"/>
+            <w:szCs w:val="26"/>
+          </w:rPr>
+          <m:t xml:space="preserve"> ˄</m:t>
+        </m:r>
+        <m:r>
+          <m:rPr>
+            <m:sty m:val="p"/>
+          </m:rPr>
+          <w:rPr>
+            <w:rFonts w:ascii="Cambria Math" w:eastAsia="Times New Roman" w:hAnsi="Times New Roman" w:cs="Times New Roman"/>
+            <w:color w:val="000000"/>
+            <w:sz w:val="24"/>
+            <w:szCs w:val="26"/>
+          </w:rPr>
+          <m:t xml:space="preserve"> </m:t>
+        </m:r>
+        <m:sSub>
+          <m:sSubPr>
+            <m:ctrlPr>
+              <w:rPr>
+                <w:rFonts w:ascii="Cambria Math" w:eastAsia="Times New Roman" w:hAnsi="Cambria Math" w:cs="Times New Roman"/>
+                <w:bCs/>
+                <w:i/>
+                <w:color w:val="000000"/>
+                <w:sz w:val="24"/>
+                <w:szCs w:val="26"/>
+              </w:rPr>
+            </m:ctrlPr>
+          </m:sSubPr>
+          <m:e>
+            <m:r>
+              <w:rPr>
+                <w:rFonts w:ascii="Cambria Math" w:eastAsia="Times New Roman" w:hAnsi="Cambria Math" w:cs="Times New Roman"/>
+                <w:color w:val="000000"/>
+                <w:sz w:val="24"/>
+                <w:szCs w:val="26"/>
+              </w:rPr>
+              <m:t>t</m:t>
+            </m:r>
+          </m:e>
+          <m:sub>
+            <m:r>
+              <w:rPr>
+                <w:rFonts w:ascii="Cambria Math" w:eastAsia="Times New Roman" w:hAnsi="Cambria Math" w:cs="Times New Roman"/>
+                <w:color w:val="000000"/>
+                <w:sz w:val="24"/>
+                <w:szCs w:val="26"/>
+              </w:rPr>
+              <m:t>1</m:t>
+            </m:r>
+          </m:sub>
+        </m:sSub>
+        <m:r>
+          <m:rPr>
+            <m:sty m:val="p"/>
+          </m:rPr>
+          <w:rPr>
+            <w:rFonts w:ascii="Cambria Math" w:eastAsia="Times New Roman" w:hAnsi="Cambria Math" w:cs="Times New Roman"/>
+            <w:color w:val="000000"/>
+            <w:sz w:val="24"/>
+            <w:szCs w:val="26"/>
+          </w:rPr>
+          <m:t>&lt;</m:t>
+        </m:r>
+        <m:sSub>
+          <m:sSubPr>
+            <m:ctrlPr>
+              <w:rPr>
+                <w:rFonts w:ascii="Cambria Math" w:eastAsia="Times New Roman" w:hAnsi="Cambria Math" w:cs="Times New Roman"/>
+                <w:bCs/>
+                <w:i/>
+                <w:color w:val="000000"/>
+                <w:sz w:val="24"/>
+                <w:szCs w:val="26"/>
+              </w:rPr>
+            </m:ctrlPr>
+          </m:sSubPr>
+          <m:e>
+            <m:r>
+              <w:rPr>
+                <w:rFonts w:ascii="Cambria Math" w:eastAsia="Times New Roman" w:hAnsi="Cambria Math" w:cs="Times New Roman"/>
+                <w:color w:val="000000"/>
+                <w:sz w:val="24"/>
+                <w:szCs w:val="26"/>
+              </w:rPr>
+              <m:t>t</m:t>
+            </m:r>
+          </m:e>
+          <m:sub>
+            <m:r>
+              <w:rPr>
+                <w:rFonts w:ascii="Cambria Math" w:eastAsia="Times New Roman" w:hAnsi="Cambria Math" w:cs="Times New Roman"/>
+                <w:color w:val="000000"/>
+                <w:sz w:val="24"/>
+                <w:szCs w:val="26"/>
+              </w:rPr>
+              <m:t>2</m:t>
+            </m:r>
+          </m:sub>
+        </m:sSub>
+        <m:r>
+          <w:rPr>
+            <w:rFonts w:ascii="Cambria Math" w:eastAsia="Times New Roman" w:hAnsi="Cambria Math" w:cs="Times New Roman"/>
+            <w:color w:val="000000"/>
+            <w:sz w:val="24"/>
+            <w:szCs w:val="26"/>
+          </w:rPr>
+          <m:t>) ˅</m:t>
+        </m:r>
+        <m:r>
+          <w:rPr>
+            <w:rFonts w:ascii="Cambria Math" w:eastAsia="Times New Roman" w:hAnsi="Cambria Math" w:cs="Times New Roman"/>
+            <w:color w:val="000000"/>
+            <w:sz w:val="24"/>
+            <w:szCs w:val="26"/>
+          </w:rPr>
+          <m:t xml:space="preserve"> </m:t>
+        </m:r>
+        <m:sSub>
+          <m:sSubPr>
+            <m:ctrlPr>
+              <w:rPr>
+                <w:rFonts w:ascii="Cambria Math" w:eastAsia="Times New Roman" w:hAnsi="Cambria Math" w:cs="Times New Roman"/>
+                <w:bCs/>
+                <w:i/>
+                <w:color w:val="000000"/>
+                <w:sz w:val="24"/>
+                <w:szCs w:val="26"/>
+              </w:rPr>
+            </m:ctrlPr>
+          </m:sSubPr>
+          <m:e>
+            <m:r>
+              <w:rPr>
+                <w:rFonts w:ascii="Cambria Math" w:eastAsia="Times New Roman" w:hAnsi="Cambria Math" w:cs="Times New Roman"/>
+                <w:color w:val="000000"/>
+                <w:sz w:val="24"/>
+                <w:szCs w:val="26"/>
+              </w:rPr>
+              <m:t>(</m:t>
+            </m:r>
+            <m:r>
+              <w:rPr>
+                <w:rFonts w:ascii="Cambria Math" w:eastAsia="Times New Roman" w:hAnsi="Cambria Math" w:cs="Times New Roman"/>
+                <w:color w:val="000000"/>
+                <w:sz w:val="24"/>
+                <w:szCs w:val="26"/>
+              </w:rPr>
+              <m:t>i</m:t>
+            </m:r>
+          </m:e>
+          <m:sub>
+            <m:r>
+              <w:rPr>
+                <w:rFonts w:ascii="Cambria Math" w:eastAsia="Times New Roman" w:hAnsi="Cambria Math" w:cs="Times New Roman"/>
+                <w:color w:val="000000"/>
+                <w:sz w:val="24"/>
+                <w:szCs w:val="26"/>
+              </w:rPr>
+              <m:t>1</m:t>
+            </m:r>
+          </m:sub>
+        </m:sSub>
+        <m:r>
+          <m:rPr>
+            <m:sty m:val="p"/>
+          </m:rPr>
+          <w:rPr>
+            <w:rFonts w:ascii="Cambria Math" w:eastAsia="Times New Roman" w:hAnsi="Cambria Math" w:cs="Times New Roman"/>
+            <w:color w:val="000000"/>
+            <w:sz w:val="24"/>
+            <w:szCs w:val="26"/>
+          </w:rPr>
+          <m:t>&lt;</m:t>
+        </m:r>
+        <m:sSub>
+          <m:sSubPr>
+            <m:ctrlPr>
+              <w:rPr>
+                <w:rFonts w:ascii="Cambria Math" w:eastAsia="Times New Roman" w:hAnsi="Cambria Math" w:cs="Times New Roman"/>
+                <w:bCs/>
+                <w:i/>
+                <w:color w:val="000000"/>
+                <w:sz w:val="24"/>
+                <w:szCs w:val="26"/>
+              </w:rPr>
+            </m:ctrlPr>
+          </m:sSubPr>
+          <m:e>
+            <m:r>
+              <w:rPr>
+                <w:rFonts w:ascii="Cambria Math" w:eastAsia="Times New Roman" w:hAnsi="Cambria Math" w:cs="Times New Roman"/>
+                <w:color w:val="000000"/>
+                <w:sz w:val="24"/>
+                <w:szCs w:val="26"/>
+              </w:rPr>
+              <m:t>i</m:t>
+            </m:r>
+          </m:e>
+          <m:sub>
+            <m:r>
+              <w:rPr>
+                <w:rFonts w:ascii="Cambria Math" w:eastAsia="Times New Roman" w:hAnsi="Cambria Math" w:cs="Times New Roman"/>
+                <w:color w:val="000000"/>
+                <w:sz w:val="24"/>
+                <w:szCs w:val="26"/>
+              </w:rPr>
+              <m:t>2</m:t>
+            </m:r>
+          </m:sub>
+        </m:sSub>
+        <m:r>
+          <m:rPr>
+            <m:sty m:val="p"/>
+          </m:rPr>
+          <w:rPr>
+            <w:rFonts w:ascii="Cambria Math" w:eastAsia="Times New Roman" w:hAnsi="Cambria Math" w:cs="Times New Roman"/>
+            <w:color w:val="000000"/>
+            <w:sz w:val="24"/>
+            <w:szCs w:val="26"/>
+          </w:rPr>
+          <m:t xml:space="preserve"> ˄</m:t>
+        </m:r>
+        <m:r>
+          <m:rPr>
+            <m:sty m:val="p"/>
+          </m:rPr>
+          <w:rPr>
+            <w:rFonts w:ascii="Cambria Math" w:eastAsia="Times New Roman" w:hAnsi="Times New Roman" w:cs="Times New Roman"/>
+            <w:color w:val="000000"/>
+            <w:sz w:val="24"/>
+            <w:szCs w:val="26"/>
+          </w:rPr>
+          <m:t xml:space="preserve"> </m:t>
+        </m:r>
+        <m:sSub>
+          <m:sSubPr>
+            <m:ctrlPr>
+              <w:rPr>
+                <w:rFonts w:ascii="Cambria Math" w:eastAsia="Times New Roman" w:hAnsi="Cambria Math" w:cs="Times New Roman"/>
+                <w:bCs/>
+                <w:i/>
+                <w:color w:val="000000"/>
+                <w:sz w:val="24"/>
+                <w:szCs w:val="26"/>
+              </w:rPr>
+            </m:ctrlPr>
+          </m:sSubPr>
+          <m:e>
+            <m:r>
+              <w:rPr>
+                <w:rFonts w:ascii="Cambria Math" w:eastAsia="Times New Roman" w:hAnsi="Cambria Math" w:cs="Times New Roman"/>
+                <w:color w:val="000000"/>
+                <w:sz w:val="24"/>
+                <w:szCs w:val="26"/>
+              </w:rPr>
+              <m:t>t</m:t>
+            </m:r>
+          </m:e>
+          <m:sub>
+            <m:r>
+              <w:rPr>
+                <w:rFonts w:ascii="Cambria Math" w:eastAsia="Times New Roman" w:hAnsi="Cambria Math" w:cs="Times New Roman"/>
+                <w:color w:val="000000"/>
+                <w:sz w:val="24"/>
+                <w:szCs w:val="26"/>
+              </w:rPr>
+              <m:t>1</m:t>
+            </m:r>
+          </m:sub>
+        </m:sSub>
+        <m:r>
+          <m:rPr>
+            <m:sty m:val="p"/>
+          </m:rPr>
+          <w:rPr>
+            <w:rFonts w:ascii="Cambria Math" w:eastAsia="Times New Roman" w:hAnsi="Cambria Math" w:cs="Times New Roman"/>
+            <w:color w:val="000000"/>
+            <w:sz w:val="24"/>
+            <w:szCs w:val="26"/>
+          </w:rPr>
+          <m:t>&gt;</m:t>
+        </m:r>
+        <m:sSub>
+          <m:sSubPr>
+            <m:ctrlPr>
+              <w:rPr>
+                <w:rFonts w:ascii="Cambria Math" w:eastAsia="Times New Roman" w:hAnsi="Cambria Math" w:cs="Times New Roman"/>
+                <w:bCs/>
+                <w:i/>
+                <w:color w:val="000000"/>
+                <w:sz w:val="24"/>
+                <w:szCs w:val="26"/>
+              </w:rPr>
+            </m:ctrlPr>
+          </m:sSubPr>
+          <m:e>
+            <m:r>
+              <w:rPr>
+                <w:rFonts w:ascii="Cambria Math" w:eastAsia="Times New Roman" w:hAnsi="Cambria Math" w:cs="Times New Roman"/>
+                <w:color w:val="000000"/>
+                <w:sz w:val="24"/>
+                <w:szCs w:val="26"/>
+              </w:rPr>
+              <m:t>t</m:t>
+            </m:r>
+          </m:e>
+          <m:sub>
+            <m:r>
+              <w:rPr>
+                <w:rFonts w:ascii="Cambria Math" w:eastAsia="Times New Roman" w:hAnsi="Cambria Math" w:cs="Times New Roman"/>
+                <w:color w:val="000000"/>
+                <w:sz w:val="24"/>
+                <w:szCs w:val="26"/>
+              </w:rPr>
+              <m:t>2</m:t>
+            </m:r>
+          </m:sub>
+        </m:sSub>
+        <m:r>
+          <w:rPr>
+            <w:rFonts w:ascii="Cambria Math" w:eastAsia="Times New Roman" w:hAnsi="Cambria Math" w:cs="Times New Roman"/>
+            <w:color w:val="000000"/>
+            <w:sz w:val="24"/>
+            <w:szCs w:val="26"/>
+          </w:rPr>
+          <m:t>)</m:t>
+        </m:r>
+        <m:r>
+          <w:rPr>
+            <w:rFonts w:ascii="Cambria Math" w:eastAsia="Times New Roman" w:hAnsi="Cambria Math" w:cs="Times New Roman"/>
+            <w:color w:val="000000"/>
+            <w:sz w:val="24"/>
+            <w:szCs w:val="26"/>
+          </w:rPr>
+          <m:t xml:space="preserve"> </m:t>
+        </m:r>
+      </m:oMath>
+      <w:r>
+        <w:rPr>
+          <w:rFonts w:ascii="Times New Roman" w:eastAsia="Times New Roman" w:hAnsi="Times New Roman" w:cs="Times New Roman"/>
+          <w:bCs/>
+          <w:color w:val="000000"/>
+          <w:sz w:val="24"/>
+          <w:szCs w:val="26"/>
+        </w:rPr>
+        <w:tab/>
+      </w:r>
+      <w:r>
+        <w:rPr>
+          <w:rFonts w:ascii="Times New Roman" w:eastAsia="Times New Roman" w:hAnsi="Times New Roman" w:cs="Times New Roman"/>
+          <w:bCs/>
+          <w:color w:val="000000"/>
+          <w:sz w:val="24"/>
+          <w:szCs w:val="26"/>
+        </w:rPr>
+        <w:tab/>
+      </w:r>
+      <w:r>
+        <w:rPr>
+          <w:rFonts w:ascii="Times New Roman" w:eastAsia="Times New Roman" w:hAnsi="Times New Roman" w:cs="Times New Roman"/>
+          <w:bCs/>
+          <w:color w:val="000000"/>
+          <w:sz w:val="24"/>
+          <w:szCs w:val="26"/>
+        </w:rPr>
+        <w:tab/>
+        <w:t>(5)</w:t>
+      </w:r>
+    </w:p>
+    <w:p>
+      <w:pPr>
+        <w:ind w:firstLine="720"/>
+        <w:jc w:val="center"/>
+        <w:rPr>
+          <w:rFonts w:ascii="Times New Roman" w:eastAsia="Times New Roman" w:hAnsi="Times New Roman" w:cs="Times New Roman"/>
+          <w:bCs/>
+          <w:color w:val="000000"/>
+          <w:sz w:val="24"/>
+          <w:szCs w:val="26"/>
+        </w:rPr>
+      </w:pPr>
+    </w:p>
+    <w:p>
+      <w:pPr>
+        <w:pStyle w:val="ListParagraph"/>
+        <w:numPr>
+          <w:ilvl w:val="0"/>
+          <w:numId w:val="2"/>
+        </w:numPr>
+        <w:rPr>
+          <w:rFonts w:ascii="Times New Roman" w:eastAsia="Times New Roman" w:hAnsi="Times New Roman" w:cs="Times New Roman"/>
+          <w:bCs/>
+          <w:color w:val="000000"/>
+          <w:sz w:val="24"/>
+          <w:szCs w:val="26"/>
+        </w:rPr>
+      </w:pPr>
+      <w:r>
+        <w:rPr>
+          <w:rFonts w:ascii="Times New Roman" w:eastAsia="Times New Roman" w:hAnsi="Times New Roman" w:cs="Times New Roman"/>
+          <w:bCs/>
+          <w:color w:val="000000"/>
+          <w:sz w:val="24"/>
+          <w:szCs w:val="26"/>
+        </w:rPr>
+        <w:t xml:space="preserve">rozwiązanie </w:t>
+      </w:r>
+      <m:oMath>
+        <m:sSub>
+          <m:sSubPr>
+            <m:ctrlPr>
+              <w:rPr>
+                <w:rFonts w:ascii="Cambria Math" w:eastAsia="Times New Roman" w:hAnsi="Cambria Math" w:cs="Times New Roman"/>
+                <w:bCs/>
+                <w:i/>
+                <w:color w:val="000000"/>
+                <w:sz w:val="24"/>
+                <w:szCs w:val="26"/>
+              </w:rPr>
+            </m:ctrlPr>
+          </m:sSubPr>
+          <m:e>
+            <m:r>
+              <w:rPr>
+                <w:rFonts w:ascii="Cambria Math" w:eastAsia="Times New Roman" w:hAnsi="Cambria Math" w:cs="Times New Roman"/>
+                <w:color w:val="000000"/>
+                <w:sz w:val="24"/>
+                <w:szCs w:val="26"/>
+              </w:rPr>
+              <m:t>s</m:t>
+            </m:r>
+          </m:e>
+          <m:sub>
+            <m:r>
+              <w:rPr>
+                <w:rFonts w:ascii="Cambria Math" w:eastAsia="Times New Roman" w:hAnsi="Cambria Math" w:cs="Times New Roman"/>
+                <w:color w:val="000000"/>
+                <w:sz w:val="24"/>
+                <w:szCs w:val="26"/>
+              </w:rPr>
+              <m:t>1</m:t>
+            </m:r>
+          </m:sub>
+        </m:sSub>
+      </m:oMath>
+      <w:r>
+        <w:rPr>
+          <w:rFonts w:ascii="Times New Roman" w:eastAsia="Times New Roman" w:hAnsi="Times New Roman" w:cs="Times New Roman"/>
+          <w:bCs/>
+          <w:color w:val="000000"/>
+          <w:sz w:val="24"/>
+          <w:szCs w:val="26"/>
+        </w:rPr>
+        <w:t xml:space="preserve"> </w:t>
+      </w:r>
+      <w:r>
+        <w:rPr>
+          <w:rFonts w:ascii="Times New Roman" w:eastAsia="Times New Roman" w:hAnsi="Times New Roman" w:cs="Times New Roman"/>
+          <w:b/>
+          <w:bCs/>
+          <w:color w:val="000000"/>
+          <w:sz w:val="24"/>
+          <w:szCs w:val="26"/>
+        </w:rPr>
+        <w:t>dominuje</w:t>
+      </w:r>
+      <w:r>
+        <w:rPr>
+          <w:rFonts w:ascii="Times New Roman" w:eastAsia="Times New Roman" w:hAnsi="Times New Roman" w:cs="Times New Roman"/>
+          <w:bCs/>
+          <w:color w:val="000000"/>
+          <w:sz w:val="24"/>
+          <w:szCs w:val="26"/>
+        </w:rPr>
+        <w:t xml:space="preserve"> rozwiązanie </w:t>
+      </w:r>
+      <m:oMath>
+        <m:sSub>
+          <m:sSubPr>
+            <m:ctrlPr>
+              <w:rPr>
+                <w:rFonts w:ascii="Cambria Math" w:eastAsia="Times New Roman" w:hAnsi="Cambria Math" w:cs="Times New Roman"/>
+                <w:bCs/>
+                <w:i/>
+                <w:color w:val="000000"/>
+                <w:sz w:val="24"/>
+                <w:szCs w:val="26"/>
+              </w:rPr>
+            </m:ctrlPr>
+          </m:sSubPr>
+          <m:e>
+            <m:r>
+              <w:rPr>
+                <w:rFonts w:ascii="Cambria Math" w:eastAsia="Times New Roman" w:hAnsi="Cambria Math" w:cs="Times New Roman"/>
+                <w:color w:val="000000"/>
+                <w:sz w:val="24"/>
+                <w:szCs w:val="26"/>
+              </w:rPr>
+              <m:t>s</m:t>
+            </m:r>
+          </m:e>
+          <m:sub>
+            <m:r>
+              <w:rPr>
+                <w:rFonts w:ascii="Cambria Math" w:eastAsia="Times New Roman" w:hAnsi="Cambria Math" w:cs="Times New Roman"/>
+                <w:color w:val="000000"/>
+                <w:sz w:val="24"/>
+                <w:szCs w:val="26"/>
+              </w:rPr>
+              <m:t>2</m:t>
+            </m:r>
+          </m:sub>
+        </m:sSub>
+      </m:oMath>
+      <w:r>
+        <w:rPr>
+          <w:rFonts w:ascii="Times New Roman" w:eastAsia="Times New Roman" w:hAnsi="Times New Roman" w:cs="Times New Roman"/>
+          <w:bCs/>
+          <w:color w:val="000000"/>
+          <w:sz w:val="24"/>
+          <w:szCs w:val="26"/>
+        </w:rPr>
+        <w:t>, jeśli:</w:t>
+      </w:r>
+    </w:p>
+    <w:p>
+      <w:pPr>
+        <w:ind w:firstLine="720"/>
+        <w:jc w:val="right"/>
+        <w:rPr>
+          <w:rFonts w:ascii="Times New Roman" w:eastAsia="Times New Roman" w:hAnsi="Times New Roman" w:cs="Times New Roman"/>
+          <w:bCs/>
+          <w:color w:val="000000"/>
+          <w:sz w:val="24"/>
+          <w:szCs w:val="26"/>
+        </w:rPr>
+      </w:pPr>
+      <m:oMath>
+        <m:sSub>
+          <m:sSubPr>
+            <m:ctrlPr>
+              <w:rPr>
+                <w:rFonts w:ascii="Cambria Math" w:eastAsia="Times New Roman" w:hAnsi="Cambria Math" w:cs="Times New Roman"/>
+                <w:bCs/>
+                <w:i/>
+                <w:color w:val="000000"/>
+                <w:sz w:val="24"/>
+                <w:szCs w:val="26"/>
+              </w:rPr>
+            </m:ctrlPr>
+          </m:sSubPr>
+          <m:e>
+            <m:r>
+              <w:rPr>
+                <w:rFonts w:ascii="Cambria Math" w:eastAsia="Times New Roman" w:hAnsi="Cambria Math" w:cs="Times New Roman"/>
+                <w:color w:val="000000"/>
+                <w:sz w:val="24"/>
+                <w:szCs w:val="26"/>
+              </w:rPr>
+              <m:t>(</m:t>
+            </m:r>
+            <m:r>
+              <w:rPr>
+                <w:rFonts w:ascii="Cambria Math" w:eastAsia="Times New Roman" w:hAnsi="Cambria Math" w:cs="Times New Roman"/>
+                <w:color w:val="000000"/>
+                <w:sz w:val="24"/>
+                <w:szCs w:val="26"/>
+              </w:rPr>
+              <m:t>i</m:t>
+            </m:r>
+          </m:e>
+          <m:sub>
+            <m:r>
+              <w:rPr>
+                <w:rFonts w:ascii="Cambria Math" w:eastAsia="Times New Roman" w:hAnsi="Cambria Math" w:cs="Times New Roman"/>
+                <w:color w:val="000000"/>
+                <w:sz w:val="24"/>
+                <w:szCs w:val="26"/>
+              </w:rPr>
+              <m:t>1</m:t>
+            </m:r>
+          </m:sub>
+        </m:sSub>
+        <m:r>
+          <m:rPr>
+            <m:sty m:val="p"/>
+          </m:rPr>
+          <w:rPr>
+            <w:rFonts w:ascii="Cambria Math" w:eastAsia="Times New Roman" w:hAnsi="Cambria Math" w:cs="Times New Roman"/>
+            <w:color w:val="000000"/>
+            <w:sz w:val="24"/>
+            <w:szCs w:val="26"/>
+          </w:rPr>
+          <m:t>&gt;</m:t>
+        </m:r>
+        <m:sSub>
+          <m:sSubPr>
+            <m:ctrlPr>
+              <w:rPr>
+                <w:rFonts w:ascii="Cambria Math" w:eastAsia="Times New Roman" w:hAnsi="Cambria Math" w:cs="Times New Roman"/>
+                <w:bCs/>
+                <w:i/>
+                <w:color w:val="000000"/>
+                <w:sz w:val="24"/>
+                <w:szCs w:val="26"/>
+              </w:rPr>
+            </m:ctrlPr>
+          </m:sSubPr>
+          <m:e>
+            <m:r>
+              <w:rPr>
+                <w:rFonts w:ascii="Cambria Math" w:eastAsia="Times New Roman" w:hAnsi="Cambria Math" w:cs="Times New Roman"/>
+                <w:color w:val="000000"/>
+                <w:sz w:val="24"/>
+                <w:szCs w:val="26"/>
+              </w:rPr>
+              <m:t>i</m:t>
+            </m:r>
+          </m:e>
+          <m:sub>
+            <m:r>
+              <w:rPr>
+                <w:rFonts w:ascii="Cambria Math" w:eastAsia="Times New Roman" w:hAnsi="Cambria Math" w:cs="Times New Roman"/>
+                <w:color w:val="000000"/>
+                <w:sz w:val="24"/>
+                <w:szCs w:val="26"/>
+              </w:rPr>
+              <m:t>2</m:t>
+            </m:r>
+          </m:sub>
+        </m:sSub>
+        <m:r>
+          <m:rPr>
+            <m:sty m:val="p"/>
+          </m:rPr>
+          <w:rPr>
+            <w:rFonts w:ascii="Cambria Math" w:eastAsia="Times New Roman" w:hAnsi="Cambria Math" w:cs="Times New Roman"/>
+            <w:color w:val="000000"/>
+            <w:sz w:val="24"/>
+            <w:szCs w:val="26"/>
+          </w:rPr>
+          <m:t xml:space="preserve"> ˄</m:t>
+        </m:r>
+        <m:r>
+          <m:rPr>
+            <m:sty m:val="p"/>
+          </m:rPr>
+          <w:rPr>
+            <w:rFonts w:ascii="Cambria Math" w:eastAsia="Times New Roman" w:hAnsi="Times New Roman" w:cs="Times New Roman"/>
+            <w:color w:val="000000"/>
+            <w:sz w:val="24"/>
+            <w:szCs w:val="26"/>
+          </w:rPr>
+          <m:t xml:space="preserve"> </m:t>
+        </m:r>
+        <m:sSub>
+          <m:sSubPr>
+            <m:ctrlPr>
+              <w:rPr>
+                <w:rFonts w:ascii="Cambria Math" w:eastAsia="Times New Roman" w:hAnsi="Cambria Math" w:cs="Times New Roman"/>
+                <w:bCs/>
+                <w:i/>
+                <w:color w:val="000000"/>
+                <w:sz w:val="24"/>
+                <w:szCs w:val="26"/>
+              </w:rPr>
+            </m:ctrlPr>
+          </m:sSubPr>
+          <m:e>
+            <m:r>
+              <w:rPr>
+                <w:rFonts w:ascii="Cambria Math" w:eastAsia="Times New Roman" w:hAnsi="Cambria Math" w:cs="Times New Roman"/>
+                <w:color w:val="000000"/>
+                <w:sz w:val="24"/>
+                <w:szCs w:val="26"/>
+              </w:rPr>
+              <m:t>t</m:t>
+            </m:r>
+          </m:e>
+          <m:sub>
+            <m:r>
+              <w:rPr>
+                <w:rFonts w:ascii="Cambria Math" w:eastAsia="Times New Roman" w:hAnsi="Cambria Math" w:cs="Times New Roman"/>
+                <w:color w:val="000000"/>
+                <w:sz w:val="24"/>
+                <w:szCs w:val="26"/>
+              </w:rPr>
+              <m:t>1</m:t>
+            </m:r>
+          </m:sub>
+        </m:sSub>
+        <m:r>
+          <m:rPr>
+            <m:sty m:val="p"/>
+          </m:rPr>
+          <w:rPr>
+            <w:rFonts w:ascii="Cambria Math" w:eastAsia="Times New Roman" w:hAnsi="Cambria Math" w:cs="Times New Roman"/>
+            <w:color w:val="000000"/>
+            <w:sz w:val="24"/>
+            <w:szCs w:val="26"/>
+          </w:rPr>
+          <m:t>=</m:t>
+        </m:r>
+        <m:sSub>
+          <m:sSubPr>
+            <m:ctrlPr>
+              <w:rPr>
+                <w:rFonts w:ascii="Cambria Math" w:eastAsia="Times New Roman" w:hAnsi="Cambria Math" w:cs="Times New Roman"/>
+                <w:bCs/>
+                <w:i/>
+                <w:color w:val="000000"/>
+                <w:sz w:val="24"/>
+                <w:szCs w:val="26"/>
+              </w:rPr>
+            </m:ctrlPr>
+          </m:sSubPr>
+          <m:e>
+            <m:r>
+              <w:rPr>
+                <w:rFonts w:ascii="Cambria Math" w:eastAsia="Times New Roman" w:hAnsi="Cambria Math" w:cs="Times New Roman"/>
+                <w:color w:val="000000"/>
+                <w:sz w:val="24"/>
+                <w:szCs w:val="26"/>
+              </w:rPr>
+              <m:t>t</m:t>
+            </m:r>
+          </m:e>
+          <m:sub>
+            <m:r>
+              <w:rPr>
+                <w:rFonts w:ascii="Cambria Math" w:eastAsia="Times New Roman" w:hAnsi="Cambria Math" w:cs="Times New Roman"/>
+                <w:color w:val="000000"/>
+                <w:sz w:val="24"/>
+                <w:szCs w:val="26"/>
+              </w:rPr>
+              <m:t>2</m:t>
+            </m:r>
+          </m:sub>
+        </m:sSub>
+        <m:r>
+          <w:rPr>
+            <w:rFonts w:ascii="Cambria Math" w:eastAsia="Times New Roman" w:hAnsi="Cambria Math" w:cs="Times New Roman"/>
+            <w:color w:val="000000"/>
+            <w:sz w:val="24"/>
+            <w:szCs w:val="26"/>
+          </w:rPr>
+          <m:t xml:space="preserve">) ˅ </m:t>
+        </m:r>
+        <m:sSub>
+          <m:sSubPr>
+            <m:ctrlPr>
+              <w:rPr>
+                <w:rFonts w:ascii="Cambria Math" w:eastAsia="Times New Roman" w:hAnsi="Cambria Math" w:cs="Times New Roman"/>
+                <w:bCs/>
+                <w:i/>
+                <w:color w:val="000000"/>
+                <w:sz w:val="24"/>
+                <w:szCs w:val="26"/>
+              </w:rPr>
+            </m:ctrlPr>
+          </m:sSubPr>
+          <m:e>
+            <m:r>
+              <w:rPr>
+                <w:rFonts w:ascii="Cambria Math" w:eastAsia="Times New Roman" w:hAnsi="Cambria Math" w:cs="Times New Roman"/>
+                <w:color w:val="000000"/>
+                <w:sz w:val="24"/>
+                <w:szCs w:val="26"/>
+              </w:rPr>
+              <m:t>(</m:t>
+            </m:r>
+            <m:r>
+              <w:rPr>
+                <w:rFonts w:ascii="Cambria Math" w:eastAsia="Times New Roman" w:hAnsi="Cambria Math" w:cs="Times New Roman"/>
+                <w:color w:val="000000"/>
+                <w:sz w:val="24"/>
+                <w:szCs w:val="26"/>
+              </w:rPr>
+              <m:t>i</m:t>
+            </m:r>
+          </m:e>
+          <m:sub>
+            <m:r>
+              <w:rPr>
+                <w:rFonts w:ascii="Cambria Math" w:eastAsia="Times New Roman" w:hAnsi="Cambria Math" w:cs="Times New Roman"/>
+                <w:color w:val="000000"/>
+                <w:sz w:val="24"/>
+                <w:szCs w:val="26"/>
+              </w:rPr>
+              <m:t>1</m:t>
+            </m:r>
+          </m:sub>
+        </m:sSub>
+        <m:r>
+          <m:rPr>
+            <m:sty m:val="p"/>
+          </m:rPr>
+          <w:rPr>
+            <w:rFonts w:ascii="Cambria Math" w:eastAsia="Times New Roman" w:hAnsi="Cambria Math" w:cs="Times New Roman"/>
+            <w:color w:val="000000"/>
+            <w:sz w:val="24"/>
+            <w:szCs w:val="26"/>
+          </w:rPr>
+          <m:t>=</m:t>
+        </m:r>
+        <m:sSub>
+          <m:sSubPr>
+            <m:ctrlPr>
+              <w:rPr>
+                <w:rFonts w:ascii="Cambria Math" w:eastAsia="Times New Roman" w:hAnsi="Cambria Math" w:cs="Times New Roman"/>
+                <w:bCs/>
+                <w:i/>
+                <w:color w:val="000000"/>
+                <w:sz w:val="24"/>
+                <w:szCs w:val="26"/>
+              </w:rPr>
+            </m:ctrlPr>
+          </m:sSubPr>
+          <m:e>
+            <m:r>
+              <w:rPr>
+                <w:rFonts w:ascii="Cambria Math" w:eastAsia="Times New Roman" w:hAnsi="Cambria Math" w:cs="Times New Roman"/>
+                <w:color w:val="000000"/>
+                <w:sz w:val="24"/>
+                <w:szCs w:val="26"/>
+              </w:rPr>
+              <m:t>i</m:t>
+            </m:r>
+          </m:e>
+          <m:sub>
+            <m:r>
+              <w:rPr>
+                <w:rFonts w:ascii="Cambria Math" w:eastAsia="Times New Roman" w:hAnsi="Cambria Math" w:cs="Times New Roman"/>
+                <w:color w:val="000000"/>
+                <w:sz w:val="24"/>
+                <w:szCs w:val="26"/>
+              </w:rPr>
+              <m:t>2</m:t>
+            </m:r>
+          </m:sub>
+        </m:sSub>
+        <m:r>
+          <m:rPr>
+            <m:sty m:val="p"/>
+          </m:rPr>
+          <w:rPr>
+            <w:rFonts w:ascii="Cambria Math" w:eastAsia="Times New Roman" w:hAnsi="Cambria Math" w:cs="Times New Roman"/>
+            <w:color w:val="000000"/>
+            <w:sz w:val="24"/>
+            <w:szCs w:val="26"/>
+          </w:rPr>
+          <m:t xml:space="preserve"> ˄</m:t>
+        </m:r>
+        <m:r>
+          <m:rPr>
+            <m:sty m:val="p"/>
+          </m:rPr>
+          <w:rPr>
+            <w:rFonts w:ascii="Cambria Math" w:eastAsia="Times New Roman" w:hAnsi="Times New Roman" w:cs="Times New Roman"/>
+            <w:color w:val="000000"/>
+            <w:sz w:val="24"/>
+            <w:szCs w:val="26"/>
+          </w:rPr>
+          <m:t xml:space="preserve"> </m:t>
+        </m:r>
+        <m:sSub>
+          <m:sSubPr>
+            <m:ctrlPr>
+              <w:rPr>
+                <w:rFonts w:ascii="Cambria Math" w:eastAsia="Times New Roman" w:hAnsi="Cambria Math" w:cs="Times New Roman"/>
+                <w:bCs/>
+                <w:i/>
+                <w:color w:val="000000"/>
+                <w:sz w:val="24"/>
+                <w:szCs w:val="26"/>
+              </w:rPr>
+            </m:ctrlPr>
+          </m:sSubPr>
+          <m:e>
+            <m:r>
+              <w:rPr>
+                <w:rFonts w:ascii="Cambria Math" w:eastAsia="Times New Roman" w:hAnsi="Cambria Math" w:cs="Times New Roman"/>
+                <w:color w:val="000000"/>
+                <w:sz w:val="24"/>
+                <w:szCs w:val="26"/>
+              </w:rPr>
+              <m:t>t</m:t>
+            </m:r>
+          </m:e>
+          <m:sub>
+            <m:r>
+              <w:rPr>
+                <w:rFonts w:ascii="Cambria Math" w:eastAsia="Times New Roman" w:hAnsi="Cambria Math" w:cs="Times New Roman"/>
+                <w:color w:val="000000"/>
+                <w:sz w:val="24"/>
+                <w:szCs w:val="26"/>
+              </w:rPr>
+              <m:t>1</m:t>
+            </m:r>
+          </m:sub>
+        </m:sSub>
+        <m:r>
+          <m:rPr>
+            <m:sty m:val="p"/>
+          </m:rPr>
+          <w:rPr>
+            <w:rFonts w:ascii="Cambria Math" w:eastAsia="Times New Roman" w:hAnsi="Cambria Math" w:cs="Times New Roman"/>
+            <w:color w:val="000000"/>
+            <w:sz w:val="24"/>
+            <w:szCs w:val="26"/>
+          </w:rPr>
+          <m:t>&lt;</m:t>
+        </m:r>
+        <m:sSub>
+          <m:sSubPr>
+            <m:ctrlPr>
+              <w:rPr>
+                <w:rFonts w:ascii="Cambria Math" w:eastAsia="Times New Roman" w:hAnsi="Cambria Math" w:cs="Times New Roman"/>
+                <w:bCs/>
+                <w:i/>
+                <w:color w:val="000000"/>
+                <w:sz w:val="24"/>
+                <w:szCs w:val="26"/>
+              </w:rPr>
+            </m:ctrlPr>
+          </m:sSubPr>
+          <m:e>
+            <m:r>
+              <w:rPr>
+                <w:rFonts w:ascii="Cambria Math" w:eastAsia="Times New Roman" w:hAnsi="Cambria Math" w:cs="Times New Roman"/>
+                <w:color w:val="000000"/>
+                <w:sz w:val="24"/>
+                <w:szCs w:val="26"/>
+              </w:rPr>
+              <m:t>t</m:t>
+            </m:r>
+          </m:e>
+          <m:sub>
+            <m:r>
+              <w:rPr>
+                <w:rFonts w:ascii="Cambria Math" w:eastAsia="Times New Roman" w:hAnsi="Cambria Math" w:cs="Times New Roman"/>
+                <w:color w:val="000000"/>
+                <w:sz w:val="24"/>
+                <w:szCs w:val="26"/>
+              </w:rPr>
+              <m:t>2</m:t>
+            </m:r>
+          </m:sub>
+        </m:sSub>
+        <m:r>
+          <w:rPr>
+            <w:rFonts w:ascii="Cambria Math" w:eastAsia="Times New Roman" w:hAnsi="Cambria Math" w:cs="Times New Roman"/>
+            <w:color w:val="000000"/>
+            <w:sz w:val="24"/>
+            <w:szCs w:val="26"/>
+          </w:rPr>
+          <m:t>)</m:t>
+        </m:r>
+        <m:r>
+          <w:rPr>
+            <w:rFonts w:ascii="Cambria Math" w:eastAsia="Times New Roman" w:hAnsi="Cambria Math" w:cs="Times New Roman"/>
+            <w:color w:val="000000"/>
+            <w:sz w:val="24"/>
+            <w:szCs w:val="26"/>
+          </w:rPr>
+          <m:t xml:space="preserve"> </m:t>
+        </m:r>
+        <m:r>
+          <w:rPr>
+            <w:rFonts w:ascii="Cambria Math" w:eastAsia="Times New Roman" w:hAnsi="Cambria Math" w:cs="Times New Roman"/>
+            <w:color w:val="000000"/>
+            <w:sz w:val="24"/>
+            <w:szCs w:val="26"/>
+          </w:rPr>
+          <m:t>˅</m:t>
+        </m:r>
+        <m:r>
+          <w:rPr>
+            <w:rFonts w:ascii="Cambria Math" w:eastAsia="Times New Roman" w:hAnsi="Cambria Math" w:cs="Times New Roman"/>
+            <w:color w:val="000000"/>
+            <w:sz w:val="24"/>
+            <w:szCs w:val="26"/>
+          </w:rPr>
+          <m:t xml:space="preserve"> </m:t>
+        </m:r>
+        <m:sSub>
+          <m:sSubPr>
+            <m:ctrlPr>
+              <w:rPr>
+                <w:rFonts w:ascii="Cambria Math" w:eastAsia="Times New Roman" w:hAnsi="Cambria Math" w:cs="Times New Roman"/>
+                <w:bCs/>
+                <w:i/>
+                <w:color w:val="000000"/>
+                <w:sz w:val="24"/>
+                <w:szCs w:val="26"/>
+              </w:rPr>
+            </m:ctrlPr>
+          </m:sSubPr>
+          <m:e>
+            <m:r>
+              <w:rPr>
+                <w:rFonts w:ascii="Cambria Math" w:eastAsia="Times New Roman" w:hAnsi="Cambria Math" w:cs="Times New Roman"/>
+                <w:color w:val="000000"/>
+                <w:sz w:val="24"/>
+                <w:szCs w:val="26"/>
+              </w:rPr>
+              <m:t>(</m:t>
+            </m:r>
+            <m:r>
+              <w:rPr>
+                <w:rFonts w:ascii="Cambria Math" w:eastAsia="Times New Roman" w:hAnsi="Cambria Math" w:cs="Times New Roman"/>
+                <w:color w:val="000000"/>
+                <w:sz w:val="24"/>
+                <w:szCs w:val="26"/>
+              </w:rPr>
+              <m:t>i</m:t>
+            </m:r>
+          </m:e>
+          <m:sub>
+            <m:r>
+              <w:rPr>
+                <w:rFonts w:ascii="Cambria Math" w:eastAsia="Times New Roman" w:hAnsi="Cambria Math" w:cs="Times New Roman"/>
+                <w:color w:val="000000"/>
+                <w:sz w:val="24"/>
+                <w:szCs w:val="26"/>
+              </w:rPr>
+              <m:t>1</m:t>
+            </m:r>
+          </m:sub>
+        </m:sSub>
+        <m:r>
+          <m:rPr>
+            <m:sty m:val="p"/>
+          </m:rPr>
+          <w:rPr>
+            <w:rFonts w:ascii="Cambria Math" w:eastAsia="Times New Roman" w:hAnsi="Cambria Math" w:cs="Times New Roman"/>
+            <w:color w:val="000000"/>
+            <w:sz w:val="24"/>
+            <w:szCs w:val="26"/>
+          </w:rPr>
+          <m:t>&gt;</m:t>
+        </m:r>
+        <m:sSub>
+          <m:sSubPr>
+            <m:ctrlPr>
+              <w:rPr>
+                <w:rFonts w:ascii="Cambria Math" w:eastAsia="Times New Roman" w:hAnsi="Cambria Math" w:cs="Times New Roman"/>
+                <w:bCs/>
+                <w:i/>
+                <w:color w:val="000000"/>
+                <w:sz w:val="24"/>
+                <w:szCs w:val="26"/>
+              </w:rPr>
+            </m:ctrlPr>
+          </m:sSubPr>
+          <m:e>
+            <m:r>
+              <w:rPr>
+                <w:rFonts w:ascii="Cambria Math" w:eastAsia="Times New Roman" w:hAnsi="Cambria Math" w:cs="Times New Roman"/>
+                <w:color w:val="000000"/>
+                <w:sz w:val="24"/>
+                <w:szCs w:val="26"/>
+              </w:rPr>
+              <m:t>i</m:t>
+            </m:r>
+          </m:e>
+          <m:sub>
+            <m:r>
+              <w:rPr>
+                <w:rFonts w:ascii="Cambria Math" w:eastAsia="Times New Roman" w:hAnsi="Cambria Math" w:cs="Times New Roman"/>
+                <w:color w:val="000000"/>
+                <w:sz w:val="24"/>
+                <w:szCs w:val="26"/>
+              </w:rPr>
+              <m:t>2</m:t>
+            </m:r>
+          </m:sub>
+        </m:sSub>
+        <m:r>
+          <m:rPr>
+            <m:sty m:val="p"/>
+          </m:rPr>
+          <w:rPr>
+            <w:rFonts w:ascii="Cambria Math" w:eastAsia="Times New Roman" w:hAnsi="Cambria Math" w:cs="Times New Roman"/>
+            <w:color w:val="000000"/>
+            <w:sz w:val="24"/>
+            <w:szCs w:val="26"/>
+          </w:rPr>
+          <m:t xml:space="preserve"> ˄</m:t>
+        </m:r>
+        <m:r>
+          <m:rPr>
+            <m:sty m:val="p"/>
+          </m:rPr>
+          <w:rPr>
+            <w:rFonts w:ascii="Cambria Math" w:eastAsia="Times New Roman" w:hAnsi="Times New Roman" w:cs="Times New Roman"/>
+            <w:color w:val="000000"/>
+            <w:sz w:val="24"/>
+            <w:szCs w:val="26"/>
+          </w:rPr>
+          <m:t xml:space="preserve"> </m:t>
+        </m:r>
+        <m:sSub>
+          <m:sSubPr>
+            <m:ctrlPr>
+              <w:rPr>
+                <w:rFonts w:ascii="Cambria Math" w:eastAsia="Times New Roman" w:hAnsi="Cambria Math" w:cs="Times New Roman"/>
+                <w:bCs/>
+                <w:i/>
+                <w:color w:val="000000"/>
+                <w:sz w:val="24"/>
+                <w:szCs w:val="26"/>
+              </w:rPr>
+            </m:ctrlPr>
+          </m:sSubPr>
+          <m:e>
+            <m:r>
+              <w:rPr>
+                <w:rFonts w:ascii="Cambria Math" w:eastAsia="Times New Roman" w:hAnsi="Cambria Math" w:cs="Times New Roman"/>
+                <w:color w:val="000000"/>
+                <w:sz w:val="24"/>
+                <w:szCs w:val="26"/>
+              </w:rPr>
+              <m:t>t</m:t>
+            </m:r>
+          </m:e>
+          <m:sub>
+            <m:r>
+              <w:rPr>
+                <w:rFonts w:ascii="Cambria Math" w:eastAsia="Times New Roman" w:hAnsi="Cambria Math" w:cs="Times New Roman"/>
+                <w:color w:val="000000"/>
+                <w:sz w:val="24"/>
+                <w:szCs w:val="26"/>
+              </w:rPr>
+              <m:t>1</m:t>
+            </m:r>
+          </m:sub>
+        </m:sSub>
+        <m:r>
+          <m:rPr>
+            <m:sty m:val="p"/>
+          </m:rPr>
+          <w:rPr>
+            <w:rFonts w:ascii="Cambria Math" w:eastAsia="Times New Roman" w:hAnsi="Cambria Math" w:cs="Times New Roman"/>
+            <w:color w:val="000000"/>
+            <w:sz w:val="24"/>
+            <w:szCs w:val="26"/>
+          </w:rPr>
+          <m:t>&lt;</m:t>
+        </m:r>
+        <m:sSub>
+          <m:sSubPr>
+            <m:ctrlPr>
+              <w:rPr>
+                <w:rFonts w:ascii="Cambria Math" w:eastAsia="Times New Roman" w:hAnsi="Cambria Math" w:cs="Times New Roman"/>
+                <w:bCs/>
+                <w:i/>
+                <w:color w:val="000000"/>
+                <w:sz w:val="24"/>
+                <w:szCs w:val="26"/>
+              </w:rPr>
+            </m:ctrlPr>
+          </m:sSubPr>
+          <m:e>
+            <m:r>
+              <w:rPr>
+                <w:rFonts w:ascii="Cambria Math" w:eastAsia="Times New Roman" w:hAnsi="Cambria Math" w:cs="Times New Roman"/>
+                <w:color w:val="000000"/>
+                <w:sz w:val="24"/>
+                <w:szCs w:val="26"/>
+              </w:rPr>
+              <m:t>t</m:t>
+            </m:r>
+          </m:e>
+          <m:sub>
+            <m:r>
+              <w:rPr>
+                <w:rFonts w:ascii="Cambria Math" w:eastAsia="Times New Roman" w:hAnsi="Cambria Math" w:cs="Times New Roman"/>
+                <w:color w:val="000000"/>
+                <w:sz w:val="24"/>
+                <w:szCs w:val="26"/>
+              </w:rPr>
+              <m:t>2</m:t>
+            </m:r>
+          </m:sub>
+        </m:sSub>
+        <m:r>
+          <w:rPr>
+            <w:rFonts w:ascii="Cambria Math" w:eastAsia="Times New Roman" w:hAnsi="Cambria Math" w:cs="Times New Roman"/>
+            <w:color w:val="000000"/>
+            <w:sz w:val="24"/>
+            <w:szCs w:val="26"/>
+          </w:rPr>
+          <m:t>)</m:t>
+        </m:r>
+      </m:oMath>
+      <w:r>
+        <w:rPr>
+          <w:rFonts w:ascii="Times New Roman" w:eastAsia="Times New Roman" w:hAnsi="Times New Roman" w:cs="Times New Roman"/>
+          <w:bCs/>
+          <w:color w:val="000000"/>
+          <w:sz w:val="24"/>
+          <w:szCs w:val="26"/>
+        </w:rPr>
+        <w:tab/>
+      </w:r>
+      <w:r>
+        <w:rPr>
+          <w:rFonts w:ascii="Times New Roman" w:eastAsia="Times New Roman" w:hAnsi="Times New Roman" w:cs="Times New Roman"/>
+          <w:bCs/>
+          <w:color w:val="000000"/>
+          <w:sz w:val="24"/>
+          <w:szCs w:val="26"/>
+        </w:rPr>
+        <w:tab/>
+      </w:r>
+      <w:r>
+        <w:rPr>
+          <w:rFonts w:ascii="Times New Roman" w:eastAsia="Times New Roman" w:hAnsi="Times New Roman" w:cs="Times New Roman"/>
+          <w:bCs/>
+          <w:color w:val="000000"/>
+          <w:sz w:val="24"/>
+          <w:szCs w:val="26"/>
+        </w:rPr>
+        <w:tab/>
+        <w:t>(</w:t>
+      </w:r>
+      <w:r>
+        <w:rPr>
+          <w:rFonts w:ascii="Times New Roman" w:eastAsia="Times New Roman" w:hAnsi="Times New Roman" w:cs="Times New Roman"/>
+          <w:bCs/>
+          <w:color w:val="000000"/>
+          <w:sz w:val="24"/>
+          <w:szCs w:val="26"/>
+        </w:rPr>
+        <w:t>6</w:t>
+      </w:r>
+      <w:r>
+        <w:rPr>
+          <w:rFonts w:ascii="Times New Roman" w:eastAsia="Times New Roman" w:hAnsi="Times New Roman" w:cs="Times New Roman"/>
+          <w:bCs/>
+          <w:color w:val="000000"/>
+          <w:sz w:val="24"/>
+          <w:szCs w:val="26"/>
+        </w:rPr>
+        <w:t>)</w:t>
+      </w:r>
+    </w:p>
+    <w:p>
+      <w:pPr>
+        <w:rPr>
+          <w:rFonts w:ascii="Times New Roman" w:eastAsia="Times New Roman" w:hAnsi="Times New Roman" w:cs="Times New Roman"/>
+          <w:bCs/>
+          <w:color w:val="000000"/>
+          <w:sz w:val="24"/>
+          <w:szCs w:val="26"/>
+        </w:rPr>
+      </w:pPr>
+    </w:p>
+    <w:p>
+      <w:pPr>
+        <w:pStyle w:val="ListParagraph"/>
+        <w:numPr>
+          <w:ilvl w:val="0"/>
+          <w:numId w:val="2"/>
+        </w:numPr>
+        <w:rPr>
+          <w:rFonts w:ascii="Times New Roman" w:eastAsia="Times New Roman" w:hAnsi="Times New Roman" w:cs="Times New Roman"/>
+          <w:bCs/>
+          <w:color w:val="000000"/>
+          <w:sz w:val="24"/>
+          <w:szCs w:val="26"/>
+        </w:rPr>
+      </w:pPr>
+      <w:r>
+        <w:rPr>
+          <w:rFonts w:ascii="Times New Roman" w:eastAsia="Times New Roman" w:hAnsi="Times New Roman" w:cs="Times New Roman"/>
+          <w:bCs/>
+          <w:color w:val="000000"/>
+          <w:sz w:val="24"/>
+          <w:szCs w:val="26"/>
+        </w:rPr>
+        <w:t xml:space="preserve">rozwiązanie </w:t>
+      </w:r>
+      <m:oMath>
+        <m:r>
+          <w:rPr>
+            <w:rFonts w:ascii="Cambria Math" w:eastAsia="Times New Roman" w:hAnsi="Cambria Math" w:cs="Times New Roman"/>
+            <w:color w:val="000000"/>
+            <w:sz w:val="24"/>
+            <w:szCs w:val="26"/>
+          </w:rPr>
+          <m:t>a</m:t>
+        </m:r>
+      </m:oMath>
+      <w:r>
+        <w:rPr>
+          <w:rFonts w:ascii="Times New Roman" w:eastAsia="Times New Roman" w:hAnsi="Times New Roman" w:cs="Times New Roman"/>
+          <w:bCs/>
+          <w:color w:val="000000"/>
+          <w:sz w:val="24"/>
+          <w:szCs w:val="26"/>
+        </w:rPr>
+        <w:t xml:space="preserve"> </w:t>
+      </w:r>
+      <w:r>
+        <w:rPr>
+          <w:rFonts w:ascii="Times New Roman" w:eastAsia="Times New Roman" w:hAnsi="Times New Roman" w:cs="Times New Roman"/>
+          <w:bCs/>
+          <w:color w:val="000000"/>
+          <w:sz w:val="24"/>
+          <w:szCs w:val="26"/>
+        </w:rPr>
+        <w:t xml:space="preserve">jest </w:t>
+      </w:r>
+      <w:r>
+        <w:rPr>
+          <w:rFonts w:ascii="Times New Roman" w:eastAsia="Times New Roman" w:hAnsi="Times New Roman" w:cs="Times New Roman"/>
+          <w:b/>
+          <w:bCs/>
+          <w:color w:val="000000"/>
+          <w:sz w:val="24"/>
+          <w:szCs w:val="26"/>
+        </w:rPr>
+        <w:t>niezdominowane</w:t>
+      </w:r>
+      <w:r>
+        <w:rPr>
+          <w:rFonts w:ascii="Times New Roman" w:eastAsia="Times New Roman" w:hAnsi="Times New Roman" w:cs="Times New Roman"/>
+          <w:bCs/>
+          <w:color w:val="000000"/>
+          <w:sz w:val="24"/>
+          <w:szCs w:val="26"/>
+        </w:rPr>
+        <w:t>, jeśli:</w:t>
+      </w:r>
+    </w:p>
+    <w:p>
+      <w:pPr>
+        <w:jc w:val="right"/>
+        <w:rPr>
+          <w:rFonts w:ascii="Times New Roman" w:eastAsia="Times New Roman" w:hAnsi="Times New Roman" w:cs="Times New Roman"/>
+          <w:bCs/>
+          <w:color w:val="000000"/>
+          <w:sz w:val="24"/>
+          <w:szCs w:val="26"/>
         </w:rPr>
       </w:pPr>
       <m:oMathPara>
         <m:oMath>
-          <m:r>
-            <w:rPr>
-              <w:rFonts w:ascii="Cambria Math" w:eastAsia="Times New Roman" w:hAnsi="Cambria Math" w:cs="Times New Roman"/>
-              <w:sz w:val="24"/>
-              <w:szCs w:val="24"/>
-            </w:rPr>
-            <m:t>G</m:t>
-          </m:r>
-          <m:d>
-            <m:dPr>
+          <m:nary>
+            <m:naryPr>
+              <m:chr m:val="⋀"/>
+              <m:limLoc m:val="undOvr"/>
+              <m:supHide m:val="1"/>
               <m:ctrlPr>
                 <w:rPr>
                   <w:rFonts w:ascii="Cambria Math" w:eastAsia="Times New Roman" w:hAnsi="Cambria Math" w:cs="Times New Roman"/>
+                  <w:bCs/>
+                  <w:i/>
+                  <w:color w:val="000000"/>
                   <w:sz w:val="24"/>
-                  <w:szCs w:val="24"/>
+                  <w:szCs w:val="26"/>
                 </w:rPr>
               </m:ctrlPr>
-            </m:dPr>
+            </m:naryPr>
+            <m:sub>
+              <m:r>
+                <w:rPr>
+                  <w:rFonts w:ascii="Cambria Math" w:eastAsia="Times New Roman" w:hAnsi="Cambria Math" w:cs="Times New Roman"/>
+                  <w:color w:val="000000"/>
+                  <w:sz w:val="24"/>
+                  <w:szCs w:val="26"/>
+                </w:rPr>
+                <m:t>s ∈S</m:t>
+              </m:r>
+            </m:sub>
+            <m:sup/>
             <m:e>
               <m:r>
                 <w:rPr>
                   <w:rFonts w:ascii="Cambria Math" w:eastAsia="Times New Roman" w:hAnsi="Cambria Math" w:cs="Times New Roman"/>
+                  <w:color w:val="000000"/>
                   <w:sz w:val="24"/>
-                  <w:szCs w:val="24"/>
+                  <w:szCs w:val="26"/>
                 </w:rPr>
-                <m:t>π</m:t>
+                <m:t>s=a ˅ s&lt;a</m:t>
               </m:r>
-              <m:r>
-                <m:rPr>
-                  <m:sty m:val="p"/>
-                </m:rPr>
-                <w:rPr>
-                  <w:rFonts w:ascii="Cambria Math" w:eastAsia="Times New Roman" w:hAnsi="Cambria Math" w:cs="Times New Roman"/>
-                  <w:sz w:val="24"/>
-                  <w:szCs w:val="24"/>
-                </w:rPr>
-                <m:t xml:space="preserve">, </m:t>
-              </m:r>
-              <m:r>
-                <w:rPr>
-                  <w:rFonts w:ascii="Cambria Math" w:eastAsia="Times New Roman" w:hAnsi="Cambria Math" w:cs="Times New Roman"/>
-                  <w:sz w:val="24"/>
-                  <w:szCs w:val="24"/>
-                </w:rPr>
-                <m:t>z</m:t>
-              </m:r>
-              <m:ctrlPr>
-                <w:rPr>
-                  <w:rFonts w:ascii="Cambria Math" w:eastAsia="Times New Roman" w:hAnsi="Cambria Math" w:cs="Times New Roman"/>
-                  <w:i/>
-                  <w:iCs/>
-                  <w:sz w:val="24"/>
-                  <w:szCs w:val="24"/>
-                </w:rPr>
-              </m:ctrlPr>
             </m:e>
-          </m:d>
+          </m:nary>
           <m:r>
             <w:rPr>
               <w:rFonts w:ascii="Cambria Math" w:eastAsia="Times New Roman" w:hAnsi="Cambria Math" w:cs="Times New Roman"/>
+              <w:color w:val="000000"/>
               <w:sz w:val="24"/>
-              <w:szCs w:val="24"/>
+              <w:szCs w:val="26"/>
             </w:rPr>
-            <m:t xml:space="preserve">= </m:t>
+            <w:br/>
           </m:r>
-          <m:d>
-            <m:dPr>
-              <m:begChr m:val="{"/>
-              <m:endChr m:val=""/>
-              <m:ctrlPr>
-                <w:rPr>
-                  <w:rFonts w:ascii="Cambria Math" w:hAnsi="Cambria Math"/>
-                  <w:i/>
-                </w:rPr>
-              </m:ctrlPr>
-            </m:dPr>
-            <m:e>
-              <m:eqArr>
-                <m:eqArrPr>
-                  <m:ctrlPr>
-                    <w:rPr>
-                      <w:rFonts w:ascii="Cambria Math" w:hAnsi="Cambria Math"/>
-                      <w:i/>
-                    </w:rPr>
-                  </m:ctrlPr>
-                </m:eqArrPr>
-                <m:e>
-                  <m:func>
-                    <m:funcPr>
-                      <m:ctrlPr>
-                        <w:rPr>
-                          <w:rFonts w:ascii="Cambria Math" w:hAnsi="Cambria Math"/>
-                          <w:i/>
-                        </w:rPr>
-                      </m:ctrlPr>
-                    </m:funcPr>
-                    <m:fName>
-                      <m:r>
-                        <m:rPr>
-                          <m:sty m:val="p"/>
-                        </m:rPr>
-                        <w:rPr>
-                          <w:rFonts w:ascii="Cambria Math" w:hAnsi="Cambria Math"/>
-                        </w:rPr>
-                        <m:t>min</m:t>
-                      </m:r>
-                      <m:r>
-                        <m:rPr>
-                          <m:sty m:val="p"/>
-                        </m:rPr>
-                        <w:rPr>
-                          <w:rFonts w:ascii="Cambria Math" w:hAnsi="Cambria Math"/>
-                        </w:rPr>
-                        <m:t xml:space="preserve"> </m:t>
-                      </m:r>
-                    </m:fName>
-                    <m:e>
-                      <m:r>
-                        <w:rPr>
-                          <w:rFonts w:ascii="Cambria Math" w:hAnsi="Cambria Math"/>
-                        </w:rPr>
-                        <m:t>f(π, z)</m:t>
-                      </m:r>
-                    </m:e>
-                  </m:func>
-                </m:e>
-                <m:e>
-                  <m:func>
-                    <m:funcPr>
-                      <m:ctrlPr>
-                        <w:rPr>
-                          <w:rFonts w:ascii="Cambria Math" w:hAnsi="Cambria Math"/>
-                          <w:i/>
-                        </w:rPr>
-                      </m:ctrlPr>
-                    </m:funcPr>
-                    <m:fName>
-                      <m:r>
-                        <m:rPr>
-                          <m:sty m:val="p"/>
-                        </m:rPr>
-                        <w:rPr>
-                          <w:rFonts w:ascii="Cambria Math" w:hAnsi="Cambria Math"/>
-                        </w:rPr>
-                        <m:t>max</m:t>
-                      </m:r>
-                      <m:r>
-                        <m:rPr>
-                          <m:sty m:val="p"/>
-                        </m:rPr>
-                        <w:rPr>
-                          <w:rFonts w:ascii="Cambria Math" w:hAnsi="Cambria Math"/>
-                        </w:rPr>
-                        <m:t xml:space="preserve"> </m:t>
-                      </m:r>
-                    </m:fName>
-                    <m:e>
-                      <m:r>
-                        <w:rPr>
-                          <w:rFonts w:ascii="Cambria Math" w:hAnsi="Cambria Math"/>
-                        </w:rPr>
-                        <m:t>g(π, z)</m:t>
-                      </m:r>
-                    </m:e>
-                  </m:func>
-                </m:e>
-              </m:eqArr>
-            </m:e>
-          </m:d>
         </m:oMath>
       </m:oMathPara>
+      <w:r>
+        <w:rPr>
+          <w:rFonts w:ascii="Times New Roman" w:eastAsia="Times New Roman" w:hAnsi="Times New Roman" w:cs="Times New Roman"/>
+          <w:bCs/>
+          <w:color w:val="000000"/>
+          <w:sz w:val="24"/>
+          <w:szCs w:val="26"/>
+        </w:rPr>
+        <w:t>(7)</w:t>
+      </w:r>
     </w:p>
     <w:p>
       <w:pPr>
+        <w:rPr>
+          <w:rFonts w:ascii="Times New Roman" w:eastAsia="Times New Roman" w:hAnsi="Times New Roman" w:cs="Times New Roman"/>
+          <w:bCs/>
+          <w:color w:val="000000"/>
+          <w:sz w:val="24"/>
+          <w:szCs w:val="26"/>
+        </w:rPr>
+      </w:pPr>
+      <w:r>
+        <w:rPr>
+          <w:rFonts w:ascii="Times New Roman" w:eastAsia="Times New Roman" w:hAnsi="Times New Roman" w:cs="Times New Roman"/>
+          <w:bCs/>
+          <w:color w:val="000000"/>
+          <w:sz w:val="24"/>
+          <w:szCs w:val="26"/>
+        </w:rPr>
+        <w:t xml:space="preserve">W wyniku optymalizacji wielokryterialnej otrzymujemy zatem zbiór pareto-optymalny, czyli </w:t>
+      </w:r>
+      <w:r>
+        <w:rPr>
+          <w:rFonts w:ascii="Times New Roman" w:eastAsia="Times New Roman" w:hAnsi="Times New Roman" w:cs="Times New Roman"/>
+          <w:b/>
+          <w:bCs/>
+          <w:color w:val="000000"/>
+          <w:sz w:val="24"/>
+          <w:szCs w:val="26"/>
+        </w:rPr>
+        <w:t>front pareto</w:t>
+      </w:r>
+      <w:r>
+        <w:rPr>
+          <w:rFonts w:ascii="Times New Roman" w:eastAsia="Times New Roman" w:hAnsi="Times New Roman" w:cs="Times New Roman"/>
+          <w:b/>
+          <w:bCs/>
+          <w:color w:val="000000"/>
+          <w:sz w:val="24"/>
+          <w:szCs w:val="26"/>
+        </w:rPr>
+        <w:t>-optymalny</w:t>
+      </w:r>
+      <w:r>
+        <w:rPr>
+          <w:rFonts w:ascii="Times New Roman" w:eastAsia="Times New Roman" w:hAnsi="Times New Roman" w:cs="Times New Roman"/>
+          <w:bCs/>
+          <w:color w:val="000000"/>
+          <w:sz w:val="24"/>
+          <w:szCs w:val="26"/>
+        </w:rPr>
+        <w:t>.</w:t>
+      </w:r>
+    </w:p>
+    <w:p>
+      <w:pPr>
+        <w:rPr>
+          <w:rFonts w:ascii="Times New Roman" w:eastAsia="Times New Roman" w:hAnsi="Times New Roman" w:cs="Times New Roman"/>
+          <w:bCs/>
+          <w:color w:val="000000"/>
+          <w:sz w:val="24"/>
+          <w:szCs w:val="26"/>
+        </w:rPr>
+      </w:pPr>
+    </w:p>
+    <w:p>
+      <w:pPr>
+        <w:rPr>
+          <w:rFonts w:ascii="Times New Roman" w:eastAsia="Times New Roman" w:hAnsi="Times New Roman" w:cs="Times New Roman"/>
+          <w:b/>
+          <w:bCs/>
+          <w:color w:val="000000"/>
+          <w:sz w:val="26"/>
+          <w:szCs w:val="26"/>
+        </w:rPr>
+      </w:pPr>
+      <w:r>
+        <w:rPr>
+          <w:rFonts w:ascii="Times New Roman" w:eastAsia="Times New Roman" w:hAnsi="Times New Roman" w:cs="Times New Roman"/>
+          <w:b/>
+          <w:bCs/>
+          <w:color w:val="000000"/>
+          <w:sz w:val="26"/>
+          <w:szCs w:val="26"/>
+        </w:rPr>
+        <w:t>    1.</w:t>
+      </w:r>
+      <w:r>
+        <w:rPr>
+          <w:rFonts w:ascii="Times New Roman" w:eastAsia="Times New Roman" w:hAnsi="Times New Roman" w:cs="Times New Roman"/>
+          <w:b/>
+          <w:bCs/>
+          <w:color w:val="000000"/>
+          <w:sz w:val="26"/>
+          <w:szCs w:val="26"/>
+        </w:rPr>
+        <w:t>4</w:t>
+      </w:r>
+      <w:r>
+        <w:rPr>
+          <w:rFonts w:ascii="Times New Roman" w:eastAsia="Times New Roman" w:hAnsi="Times New Roman" w:cs="Times New Roman"/>
+          <w:b/>
+          <w:bCs/>
+          <w:color w:val="000000"/>
+          <w:sz w:val="26"/>
+          <w:szCs w:val="26"/>
+        </w:rPr>
+        <w:t xml:space="preserve">. </w:t>
+      </w:r>
+      <w:r>
+        <w:rPr>
+          <w:rFonts w:ascii="Times New Roman" w:eastAsia="Times New Roman" w:hAnsi="Times New Roman" w:cs="Times New Roman"/>
+          <w:b/>
+          <w:bCs/>
+          <w:color w:val="000000"/>
+          <w:sz w:val="26"/>
+          <w:szCs w:val="26"/>
+        </w:rPr>
+        <w:t>Miary oceny frontu pareto-optymalnego</w:t>
+      </w:r>
+    </w:p>
+    <w:p>
+      <w:pPr>
+        <w:rPr>
+          <w:rFonts w:ascii="Times New Roman" w:eastAsia="Times New Roman" w:hAnsi="Times New Roman" w:cs="Times New Roman"/>
+          <w:bCs/>
+          <w:color w:val="000000"/>
+          <w:sz w:val="24"/>
+          <w:szCs w:val="26"/>
+        </w:rPr>
+      </w:pPr>
+      <w:r>
+        <w:rPr>
+          <w:rFonts w:ascii="Times New Roman" w:eastAsia="Times New Roman" w:hAnsi="Times New Roman" w:cs="Times New Roman"/>
+          <w:bCs/>
+          <w:color w:val="000000"/>
+          <w:sz w:val="24"/>
+          <w:szCs w:val="26"/>
+        </w:rPr>
+        <w:tab/>
+        <w:t xml:space="preserve">Ponieważ w wyniku optymalizacji </w:t>
+      </w:r>
+      <w:r>
+        <w:rPr>
+          <w:rFonts w:ascii="Times New Roman" w:eastAsia="Times New Roman" w:hAnsi="Times New Roman" w:cs="Times New Roman"/>
+          <w:bCs/>
+          <w:color w:val="000000"/>
+          <w:sz w:val="24"/>
+          <w:szCs w:val="26"/>
+        </w:rPr>
+        <w:t xml:space="preserve">wielokryterialnej nie otrzymujemy jednego wyniku </w:t>
+      </w:r>
+      <w:r>
+        <w:rPr>
+          <w:rFonts w:ascii="Times New Roman" w:eastAsia="Times New Roman" w:hAnsi="Times New Roman" w:cs="Times New Roman"/>
+          <w:bCs/>
+          <w:color w:val="000000"/>
+          <w:sz w:val="24"/>
+          <w:szCs w:val="26"/>
+        </w:rPr>
+        <w:t>będącego liczbą, a cały zbiór punktów, które są równe w sensie pareto, nie ma sposobu na jednoznaczne porównanie dwóch różnych frontów. Istnieje natomiast wiele różnych miar, które mają za zadanie skonfrontować konkretne</w:t>
+      </w:r>
+      <w:r>
+        <w:rPr>
+          <w:rFonts w:ascii="Times New Roman" w:eastAsia="Times New Roman" w:hAnsi="Times New Roman" w:cs="Times New Roman"/>
+          <w:bCs/>
+          <w:color w:val="000000"/>
+          <w:sz w:val="24"/>
+          <w:szCs w:val="26"/>
+        </w:rPr>
+        <w:t xml:space="preserve"> cechy otrzymanego zbioru rozwiązań. </w:t>
+      </w:r>
+      <w:r>
+        <w:rPr>
+          <w:rFonts w:ascii="Times New Roman" w:eastAsia="Times New Roman" w:hAnsi="Times New Roman" w:cs="Times New Roman"/>
+          <w:bCs/>
+          <w:color w:val="000000"/>
+          <w:sz w:val="24"/>
+          <w:szCs w:val="26"/>
+        </w:rPr>
+        <w:t>W</w:t>
+      </w:r>
+      <w:r>
+        <w:rPr>
+          <w:rFonts w:ascii="Times New Roman" w:eastAsia="Times New Roman" w:hAnsi="Times New Roman" w:cs="Times New Roman"/>
+          <w:bCs/>
+          <w:color w:val="000000"/>
+          <w:sz w:val="24"/>
+          <w:szCs w:val="26"/>
+        </w:rPr>
+        <w:t xml:space="preserve"> literaturze znaleźć można dziesiątki miar</w:t>
+      </w:r>
+      <w:r>
+        <w:rPr>
+          <w:rFonts w:ascii="Times New Roman" w:eastAsia="Times New Roman" w:hAnsi="Times New Roman" w:cs="Times New Roman"/>
+          <w:bCs/>
+          <w:color w:val="000000"/>
+          <w:sz w:val="24"/>
+          <w:szCs w:val="26"/>
+        </w:rPr>
+        <w:t xml:space="preserve"> (czasami nawet mają wspólną nazwę a inny sposób obliczania). W ogólności mają one jednak na celu pomiar trzech głównych cech</w:t>
+      </w:r>
+    </w:p>
+    <w:p>
+      <w:pPr>
         <w:ind w:firstLine="720"/>
         <w:rPr>
           <w:rFonts w:ascii="Times New Roman" w:eastAsia="Times New Roman" w:hAnsi="Times New Roman" w:cs="Times New Roman"/>
-          <w:i/>
-          <w:sz w:val="24"/>
-          <w:szCs w:val="24"/>
-        </w:rPr>
-      </w:pPr>
-      <w:r>
-        <w:rPr>
-          <w:rFonts w:ascii="Times New Roman" w:hAnsi="Times New Roman" w:cs="Times New Roman"/>
-          <w:sz w:val="24"/>
-        </w:rPr>
-        <w:t xml:space="preserve">Zmienna prędkości wprowadzona została celowo, aby lepiej oddać problem świata rzeczywistego. Jej obecność implikuje istnienie współzależności. Oznacza to, że jakość jednego </w:t>
-      </w:r>
-      <w:r>
-        <w:rPr>
-          <w:rFonts w:ascii="Times New Roman" w:hAnsi="Times New Roman" w:cs="Times New Roman"/>
-          <w:sz w:val="24"/>
-        </w:rPr>
-        <w:lastRenderedPageBreak/>
-        <w:t xml:space="preserve">rozwiązania wpływa bezpośrednio na jakość drugiego rozwiązania. </w:t>
-      </w:r>
-      <w:r>
-        <w:rPr>
-          <w:rFonts w:ascii="Times New Roman" w:hAnsi="Times New Roman" w:cs="Times New Roman"/>
-          <w:sz w:val="24"/>
-        </w:rPr>
-        <w:t>Wynika z tego, że znalezienie rozwiązania dobrego, a nawet optymalnego, jednego z podproblemów bez uwzględniania drugiego z nich INNYM JĘZYKIEM</w:t>
+          <w:b/>
+          <w:bCs/>
+          <w:color w:val="000000"/>
+          <w:sz w:val="24"/>
+          <w:szCs w:val="24"/>
+        </w:rPr>
+      </w:pPr>
+      <w:r>
+        <w:rPr>
+          <w:rFonts w:ascii="Times New Roman" w:eastAsia="Times New Roman" w:hAnsi="Times New Roman" w:cs="Times New Roman"/>
+          <w:b/>
+          <w:bCs/>
+          <w:color w:val="000000"/>
+          <w:sz w:val="24"/>
+          <w:szCs w:val="24"/>
+        </w:rPr>
+        <w:t>1.</w:t>
+      </w:r>
+      <w:r>
+        <w:rPr>
+          <w:rFonts w:ascii="Times New Roman" w:eastAsia="Times New Roman" w:hAnsi="Times New Roman" w:cs="Times New Roman"/>
+          <w:b/>
+          <w:bCs/>
+          <w:color w:val="000000"/>
+          <w:sz w:val="24"/>
+          <w:szCs w:val="24"/>
+        </w:rPr>
+        <w:t>4</w:t>
+      </w:r>
+      <w:r>
+        <w:rPr>
+          <w:rFonts w:ascii="Times New Roman" w:eastAsia="Times New Roman" w:hAnsi="Times New Roman" w:cs="Times New Roman"/>
+          <w:b/>
+          <w:bCs/>
+          <w:color w:val="000000"/>
+          <w:sz w:val="24"/>
+          <w:szCs w:val="24"/>
+        </w:rPr>
+        <w:t>.</w:t>
+      </w:r>
+      <w:r>
+        <w:rPr>
+          <w:rFonts w:ascii="Times New Roman" w:eastAsia="Times New Roman" w:hAnsi="Times New Roman" w:cs="Times New Roman"/>
+          <w:b/>
+          <w:bCs/>
+          <w:color w:val="000000"/>
+          <w:sz w:val="24"/>
+          <w:szCs w:val="24"/>
+        </w:rPr>
+        <w:t>1</w:t>
+      </w:r>
+      <w:r>
+        <w:rPr>
+          <w:rFonts w:ascii="Times New Roman" w:eastAsia="Times New Roman" w:hAnsi="Times New Roman" w:cs="Times New Roman"/>
+          <w:b/>
+          <w:bCs/>
+          <w:color w:val="000000"/>
+          <w:sz w:val="24"/>
+          <w:szCs w:val="24"/>
+        </w:rPr>
+        <w:t xml:space="preserve">. </w:t>
+      </w:r>
+      <w:r>
+        <w:rPr>
+          <w:rFonts w:ascii="Times New Roman" w:eastAsia="Times New Roman" w:hAnsi="Times New Roman" w:cs="Times New Roman"/>
+          <w:b/>
+          <w:bCs/>
+          <w:color w:val="000000"/>
+          <w:sz w:val="24"/>
+          <w:szCs w:val="24"/>
+        </w:rPr>
+        <w:t>Rozmiar Pareto Frontu (PFS)</w:t>
+      </w:r>
+    </w:p>
+    <w:p>
+      <w:pPr>
+        <w:ind w:firstLine="720"/>
+        <w:rPr>
+          <w:rFonts w:ascii="Times New Roman" w:eastAsia="Times New Roman" w:hAnsi="Times New Roman" w:cs="Times New Roman"/>
+          <w:bCs/>
+          <w:color w:val="000000"/>
+          <w:sz w:val="24"/>
+          <w:szCs w:val="26"/>
+        </w:rPr>
+      </w:pPr>
+      <w:r>
+        <w:rPr>
+          <w:rFonts w:ascii="Times New Roman" w:eastAsia="Times New Roman" w:hAnsi="Times New Roman" w:cs="Times New Roman"/>
+          <w:bCs/>
+          <w:color w:val="000000"/>
+          <w:sz w:val="24"/>
+          <w:szCs w:val="26"/>
+        </w:rPr>
+        <w:t>Rozmiar pareto frontu (eng. Pareto Front Size) to jedna z najbardziej intuicyjnych miar.</w:t>
+      </w:r>
+    </w:p>
+    <w:p>
+      <w:pPr>
+        <w:ind w:firstLine="720"/>
+        <w:rPr>
+          <w:rFonts w:ascii="Times New Roman" w:eastAsia="Times New Roman" w:hAnsi="Times New Roman" w:cs="Times New Roman"/>
+          <w:bCs/>
+          <w:color w:val="000000"/>
+          <w:sz w:val="24"/>
+          <w:szCs w:val="26"/>
+        </w:rPr>
+      </w:pPr>
+      <w:r>
+        <w:rPr>
+          <w:rFonts w:ascii="Times New Roman" w:eastAsia="Times New Roman" w:hAnsi="Times New Roman" w:cs="Times New Roman"/>
+          <w:b/>
+          <w:bCs/>
+          <w:color w:val="000000"/>
+          <w:sz w:val="24"/>
+          <w:szCs w:val="24"/>
+        </w:rPr>
+        <w:t>1.4.</w:t>
+      </w:r>
+      <w:r>
+        <w:rPr>
+          <w:rFonts w:ascii="Times New Roman" w:eastAsia="Times New Roman" w:hAnsi="Times New Roman" w:cs="Times New Roman"/>
+          <w:b/>
+          <w:bCs/>
+          <w:color w:val="000000"/>
+          <w:sz w:val="24"/>
+          <w:szCs w:val="24"/>
+        </w:rPr>
+        <w:t>2</w:t>
+      </w:r>
+      <w:r>
+        <w:rPr>
+          <w:rFonts w:ascii="Times New Roman" w:eastAsia="Times New Roman" w:hAnsi="Times New Roman" w:cs="Times New Roman"/>
+          <w:b/>
+          <w:bCs/>
+          <w:color w:val="000000"/>
+          <w:sz w:val="24"/>
+          <w:szCs w:val="24"/>
+        </w:rPr>
+        <w:t xml:space="preserve">. </w:t>
+      </w:r>
+      <w:r>
+        <w:rPr>
+          <w:rFonts w:ascii="Times New Roman" w:eastAsia="Times New Roman" w:hAnsi="Times New Roman" w:cs="Times New Roman"/>
+          <w:b/>
+          <w:bCs/>
+          <w:color w:val="000000"/>
+          <w:sz w:val="24"/>
+          <w:szCs w:val="24"/>
+        </w:rPr>
+        <w:t>Odległość Euklidesowa</w:t>
+      </w:r>
+      <w:r>
+        <w:rPr>
+          <w:rFonts w:ascii="Times New Roman" w:eastAsia="Times New Roman" w:hAnsi="Times New Roman" w:cs="Times New Roman"/>
+          <w:b/>
+          <w:bCs/>
+          <w:color w:val="000000"/>
+          <w:sz w:val="24"/>
+          <w:szCs w:val="24"/>
+        </w:rPr>
+        <w:t xml:space="preserve"> (</w:t>
+      </w:r>
+      <w:r>
+        <w:rPr>
+          <w:rFonts w:ascii="Times New Roman" w:eastAsia="Times New Roman" w:hAnsi="Times New Roman" w:cs="Times New Roman"/>
+          <w:b/>
+          <w:bCs/>
+          <w:color w:val="000000"/>
+          <w:sz w:val="24"/>
+          <w:szCs w:val="24"/>
+        </w:rPr>
+        <w:t>ED</w:t>
+      </w:r>
+      <w:r>
+        <w:rPr>
+          <w:rFonts w:ascii="Times New Roman" w:eastAsia="Times New Roman" w:hAnsi="Times New Roman" w:cs="Times New Roman"/>
+          <w:b/>
+          <w:bCs/>
+          <w:color w:val="000000"/>
+          <w:sz w:val="24"/>
+          <w:szCs w:val="24"/>
+        </w:rPr>
+        <w:t>)</w:t>
+      </w:r>
+    </w:p>
+    <w:p>
+      <w:pPr>
+        <w:ind w:firstLine="720"/>
+        <w:rPr>
+          <w:rFonts w:ascii="Times New Roman" w:eastAsia="Times New Roman" w:hAnsi="Times New Roman" w:cs="Times New Roman"/>
+          <w:bCs/>
+          <w:color w:val="000000"/>
+          <w:sz w:val="24"/>
+          <w:szCs w:val="26"/>
+          <w:lang w:val="en-US"/>
+        </w:rPr>
+      </w:pPr>
+    </w:p>
+    <w:p>
+      <w:pPr>
+        <w:ind w:firstLine="720"/>
+        <w:rPr>
+          <w:rFonts w:ascii="Times New Roman" w:eastAsia="Times New Roman" w:hAnsi="Times New Roman" w:cs="Times New Roman"/>
+          <w:b/>
+          <w:bCs/>
+          <w:color w:val="000000"/>
+          <w:sz w:val="24"/>
+          <w:szCs w:val="24"/>
+          <w:lang w:val="en-US"/>
+        </w:rPr>
+      </w:pPr>
+      <w:r>
+        <w:rPr>
+          <w:rFonts w:ascii="Times New Roman" w:eastAsia="Times New Roman" w:hAnsi="Times New Roman" w:cs="Times New Roman"/>
+          <w:b/>
+          <w:bCs/>
+          <w:color w:val="000000"/>
+          <w:sz w:val="24"/>
+          <w:szCs w:val="24"/>
+          <w:lang w:val="en-US"/>
+        </w:rPr>
+        <w:t>1.4.</w:t>
+      </w:r>
+      <w:r>
+        <w:rPr>
+          <w:rFonts w:ascii="Times New Roman" w:eastAsia="Times New Roman" w:hAnsi="Times New Roman" w:cs="Times New Roman"/>
+          <w:b/>
+          <w:bCs/>
+          <w:color w:val="000000"/>
+          <w:sz w:val="24"/>
+          <w:szCs w:val="24"/>
+          <w:lang w:val="en-US"/>
+        </w:rPr>
+        <w:t>3</w:t>
+      </w:r>
+      <w:r>
+        <w:rPr>
+          <w:rFonts w:ascii="Times New Roman" w:eastAsia="Times New Roman" w:hAnsi="Times New Roman" w:cs="Times New Roman"/>
+          <w:b/>
+          <w:bCs/>
+          <w:color w:val="000000"/>
+          <w:sz w:val="24"/>
+          <w:szCs w:val="24"/>
+          <w:lang w:val="en-US"/>
+        </w:rPr>
+        <w:t xml:space="preserve">. </w:t>
+      </w:r>
+      <w:r>
+        <w:rPr>
+          <w:rFonts w:ascii="Times New Roman" w:eastAsia="Times New Roman" w:hAnsi="Times New Roman" w:cs="Times New Roman"/>
+          <w:b/>
+          <w:bCs/>
+          <w:color w:val="000000"/>
+          <w:sz w:val="24"/>
+          <w:szCs w:val="24"/>
+          <w:lang w:val="en-US"/>
+        </w:rPr>
+        <w:t>Hyper</w:t>
+      </w:r>
+      <w:r>
+        <w:rPr>
+          <w:rFonts w:ascii="Times New Roman" w:eastAsia="Times New Roman" w:hAnsi="Times New Roman" w:cs="Times New Roman"/>
+          <w:b/>
+          <w:bCs/>
+          <w:color w:val="000000"/>
+          <w:sz w:val="24"/>
+          <w:szCs w:val="24"/>
+          <w:lang w:val="en-US"/>
+        </w:rPr>
+        <w:t>v</w:t>
+      </w:r>
+      <w:r>
+        <w:rPr>
+          <w:rFonts w:ascii="Times New Roman" w:eastAsia="Times New Roman" w:hAnsi="Times New Roman" w:cs="Times New Roman"/>
+          <w:b/>
+          <w:bCs/>
+          <w:color w:val="000000"/>
+          <w:sz w:val="24"/>
+          <w:szCs w:val="24"/>
+          <w:lang w:val="en-US"/>
+        </w:rPr>
+        <w:t>olume</w:t>
+      </w:r>
+      <w:r>
+        <w:rPr>
+          <w:rFonts w:ascii="Times New Roman" w:eastAsia="Times New Roman" w:hAnsi="Times New Roman" w:cs="Times New Roman"/>
+          <w:b/>
+          <w:bCs/>
+          <w:color w:val="000000"/>
+          <w:sz w:val="24"/>
+          <w:szCs w:val="24"/>
+          <w:lang w:val="en-US"/>
+        </w:rPr>
+        <w:t xml:space="preserve"> (</w:t>
+      </w:r>
+      <w:r>
+        <w:rPr>
+          <w:rFonts w:ascii="Times New Roman" w:eastAsia="Times New Roman" w:hAnsi="Times New Roman" w:cs="Times New Roman"/>
+          <w:b/>
+          <w:bCs/>
+          <w:color w:val="000000"/>
+          <w:sz w:val="24"/>
+          <w:szCs w:val="24"/>
+          <w:lang w:val="en-US"/>
+        </w:rPr>
+        <w:t>HV</w:t>
+      </w:r>
+      <w:r>
+        <w:rPr>
+          <w:rFonts w:ascii="Times New Roman" w:eastAsia="Times New Roman" w:hAnsi="Times New Roman" w:cs="Times New Roman"/>
+          <w:b/>
+          <w:bCs/>
+          <w:color w:val="000000"/>
+          <w:sz w:val="24"/>
+          <w:szCs w:val="24"/>
+          <w:lang w:val="en-US"/>
+        </w:rPr>
+        <w:t>)</w:t>
+      </w:r>
+    </w:p>
+    <w:p>
+      <w:pPr>
+        <w:ind w:firstLine="720"/>
+        <w:rPr>
+          <w:rFonts w:ascii="Times New Roman" w:eastAsia="Times New Roman" w:hAnsi="Times New Roman" w:cs="Times New Roman"/>
+          <w:bCs/>
+          <w:color w:val="000000"/>
+          <w:sz w:val="24"/>
+          <w:szCs w:val="26"/>
+        </w:rPr>
+      </w:pPr>
+    </w:p>
+    <w:p>
+      <w:pPr>
+        <w:ind w:firstLine="720"/>
+        <w:rPr>
+          <w:rFonts w:ascii="Times New Roman" w:eastAsia="Times New Roman" w:hAnsi="Times New Roman" w:cs="Times New Roman"/>
+          <w:bCs/>
+          <w:color w:val="000000"/>
+          <w:sz w:val="24"/>
+          <w:szCs w:val="26"/>
+        </w:rPr>
+      </w:pPr>
+      <w:r>
+        <w:rPr>
+          <w:rFonts w:ascii="Times New Roman" w:eastAsia="Times New Roman" w:hAnsi="Times New Roman" w:cs="Times New Roman"/>
+          <w:b/>
+          <w:bCs/>
+          <w:color w:val="000000"/>
+          <w:sz w:val="24"/>
+          <w:szCs w:val="24"/>
+        </w:rPr>
+        <w:t>1.4.</w:t>
+      </w:r>
+      <w:r>
+        <w:rPr>
+          <w:rFonts w:ascii="Times New Roman" w:eastAsia="Times New Roman" w:hAnsi="Times New Roman" w:cs="Times New Roman"/>
+          <w:b/>
+          <w:bCs/>
+          <w:color w:val="000000"/>
+          <w:sz w:val="24"/>
+          <w:szCs w:val="24"/>
+        </w:rPr>
+        <w:t>4</w:t>
+      </w:r>
+      <w:r>
+        <w:rPr>
+          <w:rFonts w:ascii="Times New Roman" w:eastAsia="Times New Roman" w:hAnsi="Times New Roman" w:cs="Times New Roman"/>
+          <w:b/>
+          <w:bCs/>
+          <w:color w:val="000000"/>
+          <w:sz w:val="24"/>
+          <w:szCs w:val="24"/>
+        </w:rPr>
+        <w:t xml:space="preserve">. </w:t>
+      </w:r>
+      <w:r>
+        <w:rPr>
+          <w:rFonts w:ascii="Times New Roman" w:eastAsia="Times New Roman" w:hAnsi="Times New Roman" w:cs="Times New Roman"/>
+          <w:b/>
+          <w:bCs/>
+          <w:color w:val="000000"/>
+          <w:sz w:val="24"/>
+          <w:szCs w:val="24"/>
+        </w:rPr>
+        <w:t>Wyznaczanie Perfect Point (Ideal Point)</w:t>
+      </w:r>
+      <w:r>
+        <w:rPr>
+          <w:rFonts w:ascii="Times New Roman" w:eastAsia="Times New Roman" w:hAnsi="Times New Roman" w:cs="Times New Roman"/>
+          <w:b/>
+          <w:bCs/>
+          <w:color w:val="000000"/>
+          <w:sz w:val="24"/>
+          <w:szCs w:val="24"/>
+        </w:rPr>
+        <w:t xml:space="preserve"> i Nadir Point</w:t>
+      </w:r>
+    </w:p>
+    <w:p>
+      <w:pPr>
+        <w:rPr>
+          <w:rFonts w:ascii="Times New Roman" w:eastAsia="Times New Roman" w:hAnsi="Times New Roman" w:cs="Times New Roman"/>
+          <w:bCs/>
+          <w:color w:val="000000"/>
+          <w:sz w:val="24"/>
+          <w:szCs w:val="26"/>
+        </w:rPr>
+      </w:pPr>
+    </w:p>
+    <w:p>
+      <w:pPr>
+        <w:rPr>
+          <w:rFonts w:ascii="Times New Roman" w:eastAsia="Times New Roman" w:hAnsi="Times New Roman" w:cs="Times New Roman"/>
+          <w:bCs/>
+          <w:color w:val="000000"/>
+          <w:sz w:val="24"/>
+          <w:szCs w:val="26"/>
+        </w:rPr>
+      </w:pPr>
+      <w:r>
+        <w:rPr>
+          <w:rFonts w:ascii="Times New Roman" w:eastAsia="Times New Roman" w:hAnsi="Times New Roman" w:cs="Times New Roman"/>
+          <w:b/>
+          <w:bCs/>
+          <w:color w:val="000000"/>
+          <w:sz w:val="26"/>
+          <w:szCs w:val="26"/>
+        </w:rPr>
+        <w:t>    1.</w:t>
+      </w:r>
+      <w:r>
+        <w:rPr>
+          <w:rFonts w:ascii="Times New Roman" w:eastAsia="Times New Roman" w:hAnsi="Times New Roman" w:cs="Times New Roman"/>
+          <w:b/>
+          <w:bCs/>
+          <w:color w:val="000000"/>
+          <w:sz w:val="26"/>
+          <w:szCs w:val="26"/>
+        </w:rPr>
+        <w:t>5</w:t>
+      </w:r>
+      <w:r>
+        <w:rPr>
+          <w:rFonts w:ascii="Times New Roman" w:eastAsia="Times New Roman" w:hAnsi="Times New Roman" w:cs="Times New Roman"/>
+          <w:b/>
+          <w:bCs/>
+          <w:color w:val="000000"/>
+          <w:sz w:val="26"/>
+          <w:szCs w:val="26"/>
+        </w:rPr>
+        <w:t xml:space="preserve">. </w:t>
+      </w:r>
+      <w:r>
+        <w:rPr>
+          <w:rFonts w:ascii="Times New Roman" w:eastAsia="Times New Roman" w:hAnsi="Times New Roman" w:cs="Times New Roman"/>
+          <w:b/>
+          <w:bCs/>
+          <w:color w:val="000000"/>
+          <w:sz w:val="26"/>
+          <w:szCs w:val="26"/>
+        </w:rPr>
+        <w:t>Przegląd dostępnych rozwiązań problemu TTP</w:t>
       </w:r>
       <w:bookmarkStart w:id="0" w:name="_GoBack"/>
       <w:bookmarkEnd w:id="0"/>
-      <w:r>
-        <w:rPr>
-          <w:rFonts w:ascii="Times New Roman" w:hAnsi="Times New Roman" w:cs="Times New Roman"/>
-          <w:sz w:val="24"/>
-        </w:rPr>
-        <w:t xml:space="preserve"> </w:t>
-      </w:r>
     </w:p>
     <w:sectPr>
+      <w:footerReference w:type="default" r:id="rId9"/>
       <w:pgSz w:w="12240" w:h="15840"/>
-      <w:pgMar w:top="1440" w:right="1440" w:bottom="1440" w:left="1440" w:header="720" w:footer="720" w:gutter="0"/>
+      <w:pgMar w:top="1440" w:right="1440" w:bottom="1440" w:left="1440" w:header="432" w:footer="288" w:gutter="0"/>
       <w:cols w:space="720"/>
       <w:docGrid w:linePitch="360"/>
     </w:sectPr>
@@ -3907,6 +7438,59 @@
     </w:p>
   </w:endnote>
 </w:endnotes>
+</file>
+
+<file path=word/footer1.xml><?xml version="1.0" encoding="utf-8"?>
+<w:ftr xmlns:wpc="http://schemas.microsoft.com/office/word/2010/wordprocessingCanvas" xmlns:cx="http://schemas.microsoft.com/office/drawing/2014/chartex" xmlns:cx1="http://schemas.microsoft.com/office/drawing/2015/9/8/chartex" xmlns:cx2="http://schemas.microsoft.com/office/drawing/2015/10/21/chartex" xmlns:cx3="http://schemas.microsoft.com/office/drawing/2016/5/9/chartex" xmlns:cx4="http://schemas.microsoft.com/office/drawing/2016/5/10/chartex" xmlns:cx5="http://schemas.microsoft.com/office/drawing/2016/5/11/chartex" xmlns:cx6="http://schemas.microsoft.com/office/drawing/2016/5/12/chartex" xmlns:cx7="http://schemas.microsoft.com/office/drawing/2016/5/13/chartex" xmlns:cx8="http://schemas.microsoft.com/office/drawing/2016/5/14/chartex" xmlns:mc="http://schemas.openxmlformats.org/markup-compatibility/2006" xmlns:aink="http://schemas.microsoft.com/office/drawing/2016/ink" xmlns:am3d="http://schemas.microsoft.com/office/drawing/2017/model3d" xmlns:o="urn:schemas-microsoft-com:office:office" xmlns:r="http://schemas.openxmlformats.org/officeDocument/2006/relationships" xmlns:m="http://schemas.openxmlformats.org/officeDocument/2006/math" xmlns:v="urn:schemas-microsoft-com:vml" xmlns:wp14="http://schemas.microsoft.com/office/word/2010/wordprocessingDrawing" xmlns:wp="http://schemas.openxmlformats.org/drawingml/2006/wordprocessingDrawing" xmlns:w10="urn:schemas-microsoft-com:office:word" xmlns:w="http://schemas.openxmlformats.org/wordprocessingml/2006/main" xmlns:w14="http://schemas.microsoft.com/office/word/2010/wordml" xmlns:w15="http://schemas.microsoft.com/office/word/2012/wordml" xmlns:w16cid="http://schemas.microsoft.com/office/word/2016/wordml/cid" xmlns:w16se="http://schemas.microsoft.com/office/word/2015/wordml/symex" xmlns:wpg="http://schemas.microsoft.com/office/word/2010/wordprocessingGroup" xmlns:wpi="http://schemas.microsoft.com/office/word/2010/wordprocessingInk" xmlns:wne="http://schemas.microsoft.com/office/word/2006/wordml" xmlns:wps="http://schemas.microsoft.com/office/word/2010/wordprocessingShape" mc:Ignorable="w14 w15 w16se w16cid wp14">
+  <w:sdt>
+    <w:sdtPr>
+      <w:id w:val="1261341330"/>
+      <w:docPartObj>
+        <w:docPartGallery w:val="Page Numbers (Bottom of Page)"/>
+        <w:docPartUnique/>
+      </w:docPartObj>
+    </w:sdtPr>
+    <w:sdtEndPr>
+      <w:rPr>
+        <w:noProof/>
+      </w:rPr>
+    </w:sdtEndPr>
+    <w:sdtContent>
+      <w:p>
+        <w:pPr>
+          <w:pStyle w:val="Footer"/>
+          <w:jc w:val="center"/>
+        </w:pPr>
+        <w:r>
+          <w:fldChar w:fldCharType="begin"/>
+        </w:r>
+        <w:r>
+          <w:instrText xml:space="preserve"> PAGE   \* MERGEFORMAT </w:instrText>
+        </w:r>
+        <w:r>
+          <w:fldChar w:fldCharType="separate"/>
+        </w:r>
+        <w:r>
+          <w:rPr>
+            <w:noProof/>
+          </w:rPr>
+          <w:t>2</w:t>
+        </w:r>
+        <w:r>
+          <w:rPr>
+            <w:noProof/>
+          </w:rPr>
+          <w:fldChar w:fldCharType="end"/>
+        </w:r>
+      </w:p>
+    </w:sdtContent>
+  </w:sdt>
+  <w:p>
+    <w:pPr>
+      <w:pStyle w:val="Footer"/>
+    </w:pPr>
+  </w:p>
+</w:ftr>
 </file>
 
 <file path=word/footnotes.xml><?xml version="1.0" encoding="utf-8"?>
@@ -4049,8 +7633,124 @@
       </w:pPr>
     </w:lvl>
   </w:abstractNum>
+  <w:abstractNum w:abstractNumId="1" w15:restartNumberingAfterBreak="0">
+    <w:nsid w:val="72C52E7C"/>
+    <w:multiLevelType w:val="hybridMultilevel"/>
+    <w:tmpl w:val="EBA0F67A"/>
+    <w:lvl w:ilvl="0" w:tplc="04090001">
+      <w:start w:val="1"/>
+      <w:numFmt w:val="bullet"/>
+      <w:lvlText w:val=""/>
+      <w:lvlJc w:val="left"/>
+      <w:pPr>
+        <w:ind w:left="1440" w:hanging="360"/>
+      </w:pPr>
+      <w:rPr>
+        <w:rFonts w:ascii="Symbol" w:hAnsi="Symbol" w:hint="default"/>
+      </w:rPr>
+    </w:lvl>
+    <w:lvl w:ilvl="1" w:tplc="04090003" w:tentative="1">
+      <w:start w:val="1"/>
+      <w:numFmt w:val="bullet"/>
+      <w:lvlText w:val="o"/>
+      <w:lvlJc w:val="left"/>
+      <w:pPr>
+        <w:ind w:left="2160" w:hanging="360"/>
+      </w:pPr>
+      <w:rPr>
+        <w:rFonts w:ascii="Courier New" w:hAnsi="Courier New" w:cs="Courier New" w:hint="default"/>
+      </w:rPr>
+    </w:lvl>
+    <w:lvl w:ilvl="2" w:tplc="04090005" w:tentative="1">
+      <w:start w:val="1"/>
+      <w:numFmt w:val="bullet"/>
+      <w:lvlText w:val=""/>
+      <w:lvlJc w:val="left"/>
+      <w:pPr>
+        <w:ind w:left="2880" w:hanging="360"/>
+      </w:pPr>
+      <w:rPr>
+        <w:rFonts w:ascii="Wingdings" w:hAnsi="Wingdings" w:hint="default"/>
+      </w:rPr>
+    </w:lvl>
+    <w:lvl w:ilvl="3" w:tplc="04090001" w:tentative="1">
+      <w:start w:val="1"/>
+      <w:numFmt w:val="bullet"/>
+      <w:lvlText w:val=""/>
+      <w:lvlJc w:val="left"/>
+      <w:pPr>
+        <w:ind w:left="3600" w:hanging="360"/>
+      </w:pPr>
+      <w:rPr>
+        <w:rFonts w:ascii="Symbol" w:hAnsi="Symbol" w:hint="default"/>
+      </w:rPr>
+    </w:lvl>
+    <w:lvl w:ilvl="4" w:tplc="04090003" w:tentative="1">
+      <w:start w:val="1"/>
+      <w:numFmt w:val="bullet"/>
+      <w:lvlText w:val="o"/>
+      <w:lvlJc w:val="left"/>
+      <w:pPr>
+        <w:ind w:left="4320" w:hanging="360"/>
+      </w:pPr>
+      <w:rPr>
+        <w:rFonts w:ascii="Courier New" w:hAnsi="Courier New" w:cs="Courier New" w:hint="default"/>
+      </w:rPr>
+    </w:lvl>
+    <w:lvl w:ilvl="5" w:tplc="04090005" w:tentative="1">
+      <w:start w:val="1"/>
+      <w:numFmt w:val="bullet"/>
+      <w:lvlText w:val=""/>
+      <w:lvlJc w:val="left"/>
+      <w:pPr>
+        <w:ind w:left="5040" w:hanging="360"/>
+      </w:pPr>
+      <w:rPr>
+        <w:rFonts w:ascii="Wingdings" w:hAnsi="Wingdings" w:hint="default"/>
+      </w:rPr>
+    </w:lvl>
+    <w:lvl w:ilvl="6" w:tplc="04090001" w:tentative="1">
+      <w:start w:val="1"/>
+      <w:numFmt w:val="bullet"/>
+      <w:lvlText w:val=""/>
+      <w:lvlJc w:val="left"/>
+      <w:pPr>
+        <w:ind w:left="5760" w:hanging="360"/>
+      </w:pPr>
+      <w:rPr>
+        <w:rFonts w:ascii="Symbol" w:hAnsi="Symbol" w:hint="default"/>
+      </w:rPr>
+    </w:lvl>
+    <w:lvl w:ilvl="7" w:tplc="04090003" w:tentative="1">
+      <w:start w:val="1"/>
+      <w:numFmt w:val="bullet"/>
+      <w:lvlText w:val="o"/>
+      <w:lvlJc w:val="left"/>
+      <w:pPr>
+        <w:ind w:left="6480" w:hanging="360"/>
+      </w:pPr>
+      <w:rPr>
+        <w:rFonts w:ascii="Courier New" w:hAnsi="Courier New" w:cs="Courier New" w:hint="default"/>
+      </w:rPr>
+    </w:lvl>
+    <w:lvl w:ilvl="8" w:tplc="04090005" w:tentative="1">
+      <w:start w:val="1"/>
+      <w:numFmt w:val="bullet"/>
+      <w:lvlText w:val=""/>
+      <w:lvlJc w:val="left"/>
+      <w:pPr>
+        <w:ind w:left="7200" w:hanging="360"/>
+      </w:pPr>
+      <w:rPr>
+        <w:rFonts w:ascii="Wingdings" w:hAnsi="Wingdings" w:hint="default"/>
+      </w:rPr>
+    </w:lvl>
+  </w:abstractNum>
   <w:num w:numId="1">
     <w:abstractNumId w:val="0"/>
+  </w:num>
+  <w:num w:numId="2">
+    <w:abstractNumId w:val="1"/>
   </w:num>
 </w:numbering>
 </file>
@@ -4590,6 +8290,67 @@
       <w:vertAlign w:val="superscript"/>
     </w:rPr>
   </w:style>
+  <w:style w:type="paragraph" w:styleId="Header">
+    <w:name w:val="header"/>
+    <w:basedOn w:val="Normal"/>
+    <w:link w:val="HeaderChar"/>
+    <w:uiPriority w:val="99"/>
+    <w:unhideWhenUsed/>
+    <w:rsid w:val="00B05848"/>
+    <w:pPr>
+      <w:tabs>
+        <w:tab w:val="center" w:pos="4680"/>
+        <w:tab w:val="right" w:pos="9360"/>
+      </w:tabs>
+      <w:spacing w:after="0" w:line="240" w:lineRule="auto"/>
+    </w:pPr>
+  </w:style>
+  <w:style w:type="character" w:customStyle="1" w:styleId="HeaderChar">
+    <w:name w:val="Header Char"/>
+    <w:basedOn w:val="DefaultParagraphFont"/>
+    <w:link w:val="Header"/>
+    <w:uiPriority w:val="99"/>
+    <w:rsid w:val="00B05848"/>
+    <w:rPr>
+      <w:lang w:val="pl-PL"/>
+    </w:rPr>
+  </w:style>
+  <w:style w:type="paragraph" w:styleId="Footer">
+    <w:name w:val="footer"/>
+    <w:basedOn w:val="Normal"/>
+    <w:link w:val="FooterChar"/>
+    <w:uiPriority w:val="99"/>
+    <w:unhideWhenUsed/>
+    <w:rsid w:val="00B05848"/>
+    <w:pPr>
+      <w:tabs>
+        <w:tab w:val="center" w:pos="4680"/>
+        <w:tab w:val="right" w:pos="9360"/>
+      </w:tabs>
+      <w:spacing w:after="0" w:line="240" w:lineRule="auto"/>
+    </w:pPr>
+  </w:style>
+  <w:style w:type="character" w:customStyle="1" w:styleId="FooterChar">
+    <w:name w:val="Footer Char"/>
+    <w:basedOn w:val="DefaultParagraphFont"/>
+    <w:link w:val="Footer"/>
+    <w:uiPriority w:val="99"/>
+    <w:rsid w:val="00B05848"/>
+    <w:rPr>
+      <w:lang w:val="pl-PL"/>
+    </w:rPr>
+  </w:style>
+  <w:style w:type="paragraph" w:styleId="ListParagraph">
+    <w:name w:val="List Paragraph"/>
+    <w:basedOn w:val="Normal"/>
+    <w:uiPriority w:val="34"/>
+    <w:qFormat/>
+    <w:rsid w:val="004A3FAC"/>
+    <w:pPr>
+      <w:ind w:left="720"/>
+      <w:contextualSpacing/>
+    </w:pPr>
+  </w:style>
 </w:styles>
 </file>
 
@@ -4893,7 +8654,7 @@
 </file>
 
 <file path=customXml/itemProps1.xml><?xml version="1.0" encoding="utf-8"?>
-<ds:datastoreItem xmlns:ds="http://schemas.openxmlformats.org/officeDocument/2006/customXml" ds:itemID="{6BAAE73B-3151-4ABA-B235-084AF32C8D2B}">
+<ds:datastoreItem xmlns:ds="http://schemas.openxmlformats.org/officeDocument/2006/customXml" ds:itemID="{A8B8298A-DD94-42A8-869B-FEA20821C297}">
   <ds:schemaRefs>
     <ds:schemaRef ds:uri="http://schemas.openxmlformats.org/officeDocument/2006/bibliography"/>
   </ds:schemaRefs>

</xml_diff>